<commit_message>
Updated table of content
</commit_message>
<xml_diff>
--- a/DriverProgram/Docs/ZeroDefects_Assignment6_Integration_Report.docx
+++ b/DriverProgram/Docs/ZeroDefects_Assignment6_Integration_Report.docx
@@ -1,6 +1,6 @@
 
 <file path=word/document.xml><?xml version="1.0" encoding="utf-8"?>
-<w:document xmlns:wpc="http://schemas.microsoft.com/office/word/2010/wordprocessingCanvas" xmlns:mo="http://schemas.microsoft.com/office/mac/office/2008/main" xmlns:mc="http://schemas.openxmlformats.org/markup-compatibility/2006" xmlns:mv="urn:schemas-microsoft-com:mac:vml" xmlns:o="urn:schemas-microsoft-com:office:office" xmlns:r="http://schemas.openxmlformats.org/officeDocument/2006/relationships" xmlns:m="http://schemas.openxmlformats.org/officeDocument/2006/math" xmlns:v="urn:schemas-microsoft-com:vml" xmlns:wp14="http://schemas.microsoft.com/office/word/2010/wordprocessingDrawing" xmlns:wp="http://schemas.openxmlformats.org/drawingml/2006/wordprocessingDrawing" xmlns:w10="urn:schemas-microsoft-com:office:word" xmlns:w="http://schemas.openxmlformats.org/wordprocessingml/2006/main" xmlns:w14="http://schemas.microsoft.com/office/word/2010/wordml" xmlns:w15="http://schemas.microsoft.com/office/word/2012/wordml" xmlns:wpg="http://schemas.microsoft.com/office/word/2010/wordprocessingGroup" xmlns:wpi="http://schemas.microsoft.com/office/word/2010/wordprocessingInk" xmlns:wne="http://schemas.microsoft.com/office/word/2006/wordml" xmlns:wps="http://schemas.microsoft.com/office/word/2010/wordprocessingShape" mc:Ignorable="w14 w15 wp14">
+<w:document xmlns:wpc="http://schemas.microsoft.com/office/word/2010/wordprocessingCanvas" xmlns:cx="http://schemas.microsoft.com/office/drawing/2014/chartex" xmlns:cx1="http://schemas.microsoft.com/office/drawing/2015/9/8/chartex" xmlns:cx2="http://schemas.microsoft.com/office/drawing/2015/10/21/chartex" xmlns:cx3="http://schemas.microsoft.com/office/drawing/2016/5/9/chartex" xmlns:cx4="http://schemas.microsoft.com/office/drawing/2016/5/10/chartex" xmlns:cx5="http://schemas.microsoft.com/office/drawing/2016/5/11/chartex" xmlns:cx6="http://schemas.microsoft.com/office/drawing/2016/5/12/chartex" xmlns:cx7="http://schemas.microsoft.com/office/drawing/2016/5/13/chartex" xmlns:cx8="http://schemas.microsoft.com/office/drawing/2016/5/14/chartex" xmlns:mc="http://schemas.openxmlformats.org/markup-compatibility/2006" xmlns:aink="http://schemas.microsoft.com/office/drawing/2016/ink" xmlns:am3d="http://schemas.microsoft.com/office/drawing/2017/model3d" xmlns:o="urn:schemas-microsoft-com:office:office" xmlns:r="http://schemas.openxmlformats.org/officeDocument/2006/relationships" xmlns:m="http://schemas.openxmlformats.org/officeDocument/2006/math" xmlns:v="urn:schemas-microsoft-com:vml" xmlns:wp14="http://schemas.microsoft.com/office/word/2010/wordprocessingDrawing" xmlns:wp="http://schemas.openxmlformats.org/drawingml/2006/wordprocessingDrawing" xmlns:w10="urn:schemas-microsoft-com:office:word" xmlns:w="http://schemas.openxmlformats.org/wordprocessingml/2006/main" xmlns:w14="http://schemas.microsoft.com/office/word/2010/wordml" xmlns:w15="http://schemas.microsoft.com/office/word/2012/wordml" xmlns:w16cid="http://schemas.microsoft.com/office/word/2016/wordml/cid" xmlns:w16se="http://schemas.microsoft.com/office/word/2015/wordml/symex" xmlns:wpg="http://schemas.microsoft.com/office/word/2010/wordprocessingGroup" xmlns:wpi="http://schemas.microsoft.com/office/word/2010/wordprocessingInk" xmlns:wne="http://schemas.microsoft.com/office/word/2006/wordml" xmlns:wps="http://schemas.microsoft.com/office/word/2010/wordprocessingShape" mc:Ignorable="w14 w15 w16se w16cid wp14">
   <w:body>
     <w:sdt>
       <w:sdtPr>
@@ -389,11 +389,11 @@
               </mc:Choice>
               <mc:Fallback>
                 <w:pict>
-                  <v:shapetype w14:anchorId="2BD2EAB0" id="_x0000_t202" coordsize="21600,21600" o:spt="202" path="m0,0l0,21600,21600,21600,21600,0xe">
+                  <v:shapetype w14:anchorId="2BD2EAB0" id="_x0000_t202" coordsize="21600,21600" o:spt="202" path="m,l,21600r21600,l21600,xe">
                     <v:stroke joinstyle="miter"/>
                     <v:path gradientshapeok="t" o:connecttype="rect"/>
                   </v:shapetype>
-                  <v:shape id="Text Box 1" o:spid="_x0000_s1026" type="#_x0000_t202" style="position:absolute;margin-left:0;margin-top:14.55pt;width:4in;height:86.05pt;z-index:251661312;visibility:visible;mso-wrap-style:square;mso-wrap-distance-left:9pt;mso-wrap-distance-top:0;mso-wrap-distance-right:9pt;mso-wrap-distance-bottom:0;mso-position-horizontal:center;mso-position-horizontal-relative:margin;mso-position-vertical:absolute;mso-position-vertical-relative:text;v-text-anchor:top" o:gfxdata="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" fillcolor="white [3201]" strokecolor="white [3212]" strokeweight=".5pt">
+                  <v:shape id="Text Box 1" o:spid="_x0000_s1026" type="#_x0000_t202" style="position:absolute;margin-left:0;margin-top:14.55pt;width:4in;height:86.05pt;z-index:251661312;visibility:visible;mso-wrap-style:square;mso-wrap-distance-left:9pt;mso-wrap-distance-top:0;mso-wrap-distance-right:9pt;mso-wrap-distance-bottom:0;mso-position-horizontal:center;mso-position-horizontal-relative:margin;mso-position-vertical:absolute;mso-position-vertical-relative:text;v-text-anchor:top" o:gfxdata="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" fillcolor="white [3201]" strokecolor="white [3212]" strokeweight=".5pt">
                     <v:textbox>
                       <w:txbxContent>
                         <w:p>
@@ -669,8 +669,13 @@
                                         <w:spacing w:line="240" w:lineRule="auto"/>
                                       </w:pPr>
                                       <w:r>
-                                        <w:t>Jessica Nahulan</w:t>
+                                        <w:t xml:space="preserve">Jessica </w:t>
                                       </w:r>
+                                      <w:proofErr w:type="spellStart"/>
+                                      <w:r>
+                                        <w:t>Nahulan</w:t>
+                                      </w:r>
+                                      <w:proofErr w:type="spellEnd"/>
                                     </w:p>
                                   </w:tc>
                                   <w:tc>
@@ -763,11 +768,7 @@
               </mc:Choice>
               <mc:Fallback>
                 <w:pict>
-                  <v:shapetype w14:anchorId="45CD662B" id="_x0000_t202" coordsize="21600,21600" o:spt="202" path="m0,0l0,21600,21600,21600,21600,0xe">
-                    <v:stroke joinstyle="miter"/>
-                    <v:path gradientshapeok="t" o:connecttype="rect"/>
-                  </v:shapetype>
-                  <v:shape id="Text Box 217" o:spid="_x0000_s1027" type="#_x0000_t202" style="position:absolute;margin-left:62.15pt;margin-top:130.15pt;width:352.5pt;height:156pt;z-index:251659264;visibility:visible;mso-wrap-style:square;mso-width-percent:0;mso-height-percent:0;mso-wrap-distance-left:9pt;mso-wrap-distance-top:3.6pt;mso-wrap-distance-right:9pt;mso-wrap-distance-bottom:3.6pt;mso-position-horizontal:absolute;mso-position-horizontal-relative:margin;mso-position-vertical:absolute;mso-position-vertical-relative:text;mso-width-percent:0;mso-height-percent:0;mso-width-relative:margin;mso-height-relative:margin;v-text-anchor:top" o:gfxdata="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" strokecolor="white [3212]">
+                  <v:shape w14:anchorId="45CD662B" id="Text Box 217" o:spid="_x0000_s1027" type="#_x0000_t202" style="position:absolute;margin-left:62.15pt;margin-top:130.15pt;width:352.5pt;height:156pt;z-index:251659264;visibility:visible;mso-wrap-style:square;mso-width-percent:0;mso-height-percent:0;mso-wrap-distance-left:9pt;mso-wrap-distance-top:3.6pt;mso-wrap-distance-right:9pt;mso-wrap-distance-bottom:3.6pt;mso-position-horizontal:absolute;mso-position-horizontal-relative:margin;mso-position-vertical:absolute;mso-position-vertical-relative:text;mso-width-percent:0;mso-height-percent:0;mso-width-relative:margin;mso-height-relative:margin;v-text-anchor:top" o:gfxdata="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" strokecolor="white [3212]">
                     <v:textbox>
                       <w:txbxContent>
                         <w:tbl>
@@ -893,8 +894,13 @@
                                   <w:spacing w:line="240" w:lineRule="auto"/>
                                 </w:pPr>
                                 <w:r>
-                                  <w:t>Jessica Nahulan</w:t>
+                                  <w:t xml:space="preserve">Jessica </w:t>
                                 </w:r>
+                                <w:proofErr w:type="spellStart"/>
+                                <w:r>
+                                  <w:t>Nahulan</w:t>
+                                </w:r>
+                                <w:proofErr w:type="spellEnd"/>
                               </w:p>
                             </w:tc>
                             <w:tc>
@@ -1097,7 +1103,7 @@
               </mc:Choice>
               <mc:Fallback>
                 <w:pict>
-                  <v:shape w14:anchorId="73D559AF" id="Text Box 142" o:spid="_x0000_s1028" type="#_x0000_t202" style="position:absolute;margin-left:524.8pt;margin-top:612.75pt;width:8in;height:108pt;z-index:251660288;visibility:visible;mso-wrap-style:square;mso-width-percent:1000;mso-height-percent:0;mso-wrap-distance-left:9pt;mso-wrap-distance-top:0;mso-wrap-distance-right:9pt;mso-wrap-distance-bottom:0;mso-position-horizontal:right;mso-position-horizontal-relative:margin;mso-position-vertical:absolute;mso-position-vertical-relative:page;mso-width-percent:1000;mso-height-percent:0;mso-width-relative:margin;mso-height-relative:margin;v-text-anchor:bottom" o:gfxdata="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" filled="f" stroked="f" strokeweight=".5pt">
+                  <v:shape w14:anchorId="73D559AF" id="Text Box 142" o:spid="_x0000_s1028" type="#_x0000_t202" style="position:absolute;margin-left:524.8pt;margin-top:612.75pt;width:8in;height:108pt;z-index:251660288;visibility:visible;mso-wrap-style:square;mso-width-percent:1000;mso-height-percent:0;mso-wrap-distance-left:9pt;mso-wrap-distance-top:0;mso-wrap-distance-right:9pt;mso-wrap-distance-bottom:0;mso-position-horizontal:right;mso-position-horizontal-relative:margin;mso-position-vertical:absolute;mso-position-vertical-relative:page;mso-width-percent:1000;mso-height-percent:0;mso-width-relative:margin;mso-height-relative:margin;v-text-anchor:bottom" o:gfxdata="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" filled="f" stroked="f" strokeweight=".5pt">
                     <v:textbox inset="0,0,0,0">
                       <w:txbxContent>
                         <w:sdt>
@@ -1209,13 +1215,13 @@
             </w:rPr>
             <w:fldChar w:fldCharType="separate"/>
           </w:r>
-          <w:hyperlink w:anchor="_Toc499294151" w:history="1">
+          <w:hyperlink w:anchor="_Toc499382948" w:history="1">
             <w:r>
               <w:rPr>
                 <w:rStyle w:val="Hyperlink"/>
                 <w:noProof/>
               </w:rPr>
-              <w:t>Source Listing</w:t>
+              <w:t>Script Execution Instructions</w:t>
             </w:r>
             <w:r>
               <w:rPr>
@@ -1236,7 +1242,7 @@
                 <w:noProof/>
                 <w:webHidden/>
               </w:rPr>
-              <w:instrText xml:space="preserve"> PAGEREF _Toc499294151 \h </w:instrText>
+              <w:instrText xml:space="preserve"> PAGEREF _Toc499382948 \h </w:instrText>
             </w:r>
             <w:r>
               <w:rPr>
@@ -1256,7 +1262,145 @@
                 <w:noProof/>
                 <w:webHidden/>
               </w:rPr>
-              <w:t>3</w:t>
+              <w:t>4</w:t>
+            </w:r>
+            <w:r>
+              <w:rPr>
+                <w:noProof/>
+                <w:webHidden/>
+              </w:rPr>
+              <w:fldChar w:fldCharType="end"/>
+            </w:r>
+          </w:hyperlink>
+        </w:p>
+        <w:p>
+          <w:pPr>
+            <w:pStyle w:val="TOC2"/>
+            <w:tabs>
+              <w:tab w:val="right" w:leader="dot" w:pos="9350"/>
+            </w:tabs>
+            <w:rPr>
+              <w:rFonts w:eastAsiaTheme="minorEastAsia"/>
+              <w:noProof/>
+            </w:rPr>
+          </w:pPr>
+          <w:hyperlink w:anchor="_Toc499382949" w:history="1">
+            <w:r>
+              <w:rPr>
+                <w:rStyle w:val="Hyperlink"/>
+                <w:noProof/>
+              </w:rPr>
+              <w:t>Daily Script</w:t>
+            </w:r>
+            <w:r>
+              <w:rPr>
+                <w:noProof/>
+                <w:webHidden/>
+              </w:rPr>
+              <w:tab/>
+            </w:r>
+            <w:r>
+              <w:rPr>
+                <w:noProof/>
+                <w:webHidden/>
+              </w:rPr>
+              <w:fldChar w:fldCharType="begin"/>
+            </w:r>
+            <w:r>
+              <w:rPr>
+                <w:noProof/>
+                <w:webHidden/>
+              </w:rPr>
+              <w:instrText xml:space="preserve"> PAGEREF _Toc499382949 \h </w:instrText>
+            </w:r>
+            <w:r>
+              <w:rPr>
+                <w:noProof/>
+                <w:webHidden/>
+              </w:rPr>
+            </w:r>
+            <w:r>
+              <w:rPr>
+                <w:noProof/>
+                <w:webHidden/>
+              </w:rPr>
+              <w:fldChar w:fldCharType="separate"/>
+            </w:r>
+            <w:r>
+              <w:rPr>
+                <w:noProof/>
+                <w:webHidden/>
+              </w:rPr>
+              <w:t>4</w:t>
+            </w:r>
+            <w:r>
+              <w:rPr>
+                <w:noProof/>
+                <w:webHidden/>
+              </w:rPr>
+              <w:fldChar w:fldCharType="end"/>
+            </w:r>
+          </w:hyperlink>
+        </w:p>
+        <w:p>
+          <w:pPr>
+            <w:pStyle w:val="TOC2"/>
+            <w:tabs>
+              <w:tab w:val="right" w:leader="dot" w:pos="9350"/>
+            </w:tabs>
+            <w:rPr>
+              <w:rFonts w:eastAsiaTheme="minorEastAsia"/>
+              <w:noProof/>
+            </w:rPr>
+          </w:pPr>
+          <w:hyperlink w:anchor="_Toc499382950" w:history="1">
+            <w:r>
+              <w:rPr>
+                <w:rStyle w:val="Hyperlink"/>
+                <w:noProof/>
+              </w:rPr>
+              <w:t>Weekly Script</w:t>
+            </w:r>
+            <w:r>
+              <w:rPr>
+                <w:noProof/>
+                <w:webHidden/>
+              </w:rPr>
+              <w:tab/>
+            </w:r>
+            <w:r>
+              <w:rPr>
+                <w:noProof/>
+                <w:webHidden/>
+              </w:rPr>
+              <w:fldChar w:fldCharType="begin"/>
+            </w:r>
+            <w:r>
+              <w:rPr>
+                <w:noProof/>
+                <w:webHidden/>
+              </w:rPr>
+              <w:instrText xml:space="preserve"> PAGEREF _Toc499382950 \h </w:instrText>
+            </w:r>
+            <w:r>
+              <w:rPr>
+                <w:noProof/>
+                <w:webHidden/>
+              </w:rPr>
+            </w:r>
+            <w:r>
+              <w:rPr>
+                <w:noProof/>
+                <w:webHidden/>
+              </w:rPr>
+              <w:fldChar w:fldCharType="separate"/>
+            </w:r>
+            <w:r>
+              <w:rPr>
+                <w:noProof/>
+                <w:webHidden/>
+              </w:rPr>
+              <w:t>5</w:t>
             </w:r>
             <w:r>
               <w:rPr>
@@ -1278,13 +1422,13 @@
               <w:noProof/>
             </w:rPr>
           </w:pPr>
-          <w:hyperlink w:anchor="_Toc499294152" w:history="1">
+          <w:hyperlink w:anchor="_Toc499382951" w:history="1">
             <w:r>
               <w:rPr>
                 <w:rStyle w:val="Hyperlink"/>
                 <w:noProof/>
               </w:rPr>
-              <w:t>Scripts Printout</w:t>
+              <w:t>Source Listing</w:t>
             </w:r>
             <w:r>
               <w:rPr>
@@ -1305,7 +1449,7 @@
                 <w:noProof/>
                 <w:webHidden/>
               </w:rPr>
-              <w:instrText xml:space="preserve"> PAGEREF _Toc499294152 \h </w:instrText>
+              <w:instrText xml:space="preserve"> PAGEREF _Toc499382951 \h </w:instrText>
             </w:r>
             <w:r>
               <w:rPr>
@@ -1325,7 +1469,145 @@
                 <w:noProof/>
                 <w:webHidden/>
               </w:rPr>
-              <w:t>3</w:t>
+              <w:t>6</w:t>
+            </w:r>
+            <w:r>
+              <w:rPr>
+                <w:noProof/>
+                <w:webHidden/>
+              </w:rPr>
+              <w:fldChar w:fldCharType="end"/>
+            </w:r>
+          </w:hyperlink>
+        </w:p>
+        <w:p>
+          <w:pPr>
+            <w:pStyle w:val="TOC2"/>
+            <w:tabs>
+              <w:tab w:val="right" w:leader="dot" w:pos="9350"/>
+            </w:tabs>
+            <w:rPr>
+              <w:rFonts w:eastAsiaTheme="minorEastAsia"/>
+              <w:noProof/>
+            </w:rPr>
+          </w:pPr>
+          <w:hyperlink w:anchor="_Toc499382952" w:history="1">
+            <w:r>
+              <w:rPr>
+                <w:rStyle w:val="Hyperlink"/>
+                <w:noProof/>
+              </w:rPr>
+              <w:t>Daily Script Source (BASH):</w:t>
+            </w:r>
+            <w:r>
+              <w:rPr>
+                <w:noProof/>
+                <w:webHidden/>
+              </w:rPr>
+              <w:tab/>
+            </w:r>
+            <w:r>
+              <w:rPr>
+                <w:noProof/>
+                <w:webHidden/>
+              </w:rPr>
+              <w:fldChar w:fldCharType="begin"/>
+            </w:r>
+            <w:r>
+              <w:rPr>
+                <w:noProof/>
+                <w:webHidden/>
+              </w:rPr>
+              <w:instrText xml:space="preserve"> PAGEREF _Toc499382952 \h </w:instrText>
+            </w:r>
+            <w:r>
+              <w:rPr>
+                <w:noProof/>
+                <w:webHidden/>
+              </w:rPr>
+            </w:r>
+            <w:r>
+              <w:rPr>
+                <w:noProof/>
+                <w:webHidden/>
+              </w:rPr>
+              <w:fldChar w:fldCharType="separate"/>
+            </w:r>
+            <w:r>
+              <w:rPr>
+                <w:noProof/>
+                <w:webHidden/>
+              </w:rPr>
+              <w:t>6</w:t>
+            </w:r>
+            <w:r>
+              <w:rPr>
+                <w:noProof/>
+                <w:webHidden/>
+              </w:rPr>
+              <w:fldChar w:fldCharType="end"/>
+            </w:r>
+          </w:hyperlink>
+        </w:p>
+        <w:p>
+          <w:pPr>
+            <w:pStyle w:val="TOC2"/>
+            <w:tabs>
+              <w:tab w:val="right" w:leader="dot" w:pos="9350"/>
+            </w:tabs>
+            <w:rPr>
+              <w:rFonts w:eastAsiaTheme="minorEastAsia"/>
+              <w:noProof/>
+            </w:rPr>
+          </w:pPr>
+          <w:hyperlink w:anchor="_Toc499382953" w:history="1">
+            <w:r>
+              <w:rPr>
+                <w:rStyle w:val="Hyperlink"/>
+                <w:noProof/>
+              </w:rPr>
+              <w:t>Weekly Script Source (BASH):</w:t>
+            </w:r>
+            <w:r>
+              <w:rPr>
+                <w:noProof/>
+                <w:webHidden/>
+              </w:rPr>
+              <w:tab/>
+            </w:r>
+            <w:r>
+              <w:rPr>
+                <w:noProof/>
+                <w:webHidden/>
+              </w:rPr>
+              <w:fldChar w:fldCharType="begin"/>
+            </w:r>
+            <w:r>
+              <w:rPr>
+                <w:noProof/>
+                <w:webHidden/>
+              </w:rPr>
+              <w:instrText xml:space="preserve"> PAGEREF _Toc499382953 \h </w:instrText>
+            </w:r>
+            <w:r>
+              <w:rPr>
+                <w:noProof/>
+                <w:webHidden/>
+              </w:rPr>
+            </w:r>
+            <w:r>
+              <w:rPr>
+                <w:noProof/>
+                <w:webHidden/>
+              </w:rPr>
+              <w:fldChar w:fldCharType="separate"/>
+            </w:r>
+            <w:r>
+              <w:rPr>
+                <w:noProof/>
+                <w:webHidden/>
+              </w:rPr>
+              <w:t>7</w:t>
             </w:r>
             <w:r>
               <w:rPr>
@@ -1347,12 +1629,288 @@
               <w:noProof/>
             </w:rPr>
           </w:pPr>
-          <w:hyperlink w:anchor="_Toc499294153" w:history="1">
+          <w:hyperlink w:anchor="_Toc499382954" w:history="1">
             <w:r>
               <w:rPr>
                 <w:rStyle w:val="Hyperlink"/>
                 <w:noProof/>
               </w:rPr>
+              <w:t>Scripts Printout</w:t>
+            </w:r>
+            <w:r>
+              <w:rPr>
+                <w:noProof/>
+                <w:webHidden/>
+              </w:rPr>
+              <w:tab/>
+            </w:r>
+            <w:r>
+              <w:rPr>
+                <w:noProof/>
+                <w:webHidden/>
+              </w:rPr>
+              <w:fldChar w:fldCharType="begin"/>
+            </w:r>
+            <w:r>
+              <w:rPr>
+                <w:noProof/>
+                <w:webHidden/>
+              </w:rPr>
+              <w:instrText xml:space="preserve"> PAGEREF _Toc499382954 \h </w:instrText>
+            </w:r>
+            <w:r>
+              <w:rPr>
+                <w:noProof/>
+                <w:webHidden/>
+              </w:rPr>
+            </w:r>
+            <w:r>
+              <w:rPr>
+                <w:noProof/>
+                <w:webHidden/>
+              </w:rPr>
+              <w:fldChar w:fldCharType="separate"/>
+            </w:r>
+            <w:r>
+              <w:rPr>
+                <w:noProof/>
+                <w:webHidden/>
+              </w:rPr>
+              <w:t>8</w:t>
+            </w:r>
+            <w:r>
+              <w:rPr>
+                <w:noProof/>
+                <w:webHidden/>
+              </w:rPr>
+              <w:fldChar w:fldCharType="end"/>
+            </w:r>
+          </w:hyperlink>
+        </w:p>
+        <w:p>
+          <w:pPr>
+            <w:pStyle w:val="TOC2"/>
+            <w:tabs>
+              <w:tab w:val="right" w:leader="dot" w:pos="9350"/>
+            </w:tabs>
+            <w:rPr>
+              <w:rFonts w:eastAsiaTheme="minorEastAsia"/>
+              <w:noProof/>
+            </w:rPr>
+          </w:pPr>
+          <w:hyperlink w:anchor="_Toc499382955" w:history="1">
+            <w:r>
+              <w:rPr>
+                <w:rStyle w:val="Hyperlink"/>
+                <w:noProof/>
+              </w:rPr>
+              <w:t>Transaction Session Inputs for Daily Script</w:t>
+            </w:r>
+            <w:r>
+              <w:rPr>
+                <w:noProof/>
+                <w:webHidden/>
+              </w:rPr>
+              <w:tab/>
+            </w:r>
+            <w:r>
+              <w:rPr>
+                <w:noProof/>
+                <w:webHidden/>
+              </w:rPr>
+              <w:fldChar w:fldCharType="begin"/>
+            </w:r>
+            <w:r>
+              <w:rPr>
+                <w:noProof/>
+                <w:webHidden/>
+              </w:rPr>
+              <w:instrText xml:space="preserve"> PAGEREF _Toc499382955 \h </w:instrText>
+            </w:r>
+            <w:r>
+              <w:rPr>
+                <w:noProof/>
+                <w:webHidden/>
+              </w:rPr>
+            </w:r>
+            <w:r>
+              <w:rPr>
+                <w:noProof/>
+                <w:webHidden/>
+              </w:rPr>
+              <w:fldChar w:fldCharType="separate"/>
+            </w:r>
+            <w:r>
+              <w:rPr>
+                <w:noProof/>
+                <w:webHidden/>
+              </w:rPr>
+              <w:t>8</w:t>
+            </w:r>
+            <w:r>
+              <w:rPr>
+                <w:noProof/>
+                <w:webHidden/>
+              </w:rPr>
+              <w:fldChar w:fldCharType="end"/>
+            </w:r>
+          </w:hyperlink>
+        </w:p>
+        <w:p>
+          <w:pPr>
+            <w:pStyle w:val="TOC2"/>
+            <w:tabs>
+              <w:tab w:val="right" w:leader="dot" w:pos="9350"/>
+            </w:tabs>
+            <w:rPr>
+              <w:rFonts w:eastAsiaTheme="minorEastAsia"/>
+              <w:noProof/>
+            </w:rPr>
+          </w:pPr>
+          <w:hyperlink w:anchor="_Toc499382956" w:history="1">
+            <w:r>
+              <w:rPr>
+                <w:rStyle w:val="Hyperlink"/>
+                <w:noProof/>
+              </w:rPr>
+              <w:t>Merged Transaction Summary File after Daily Script execution</w:t>
+            </w:r>
+            <w:r>
+              <w:rPr>
+                <w:noProof/>
+                <w:webHidden/>
+              </w:rPr>
+              <w:tab/>
+            </w:r>
+            <w:r>
+              <w:rPr>
+                <w:noProof/>
+                <w:webHidden/>
+              </w:rPr>
+              <w:fldChar w:fldCharType="begin"/>
+            </w:r>
+            <w:r>
+              <w:rPr>
+                <w:noProof/>
+                <w:webHidden/>
+              </w:rPr>
+              <w:instrText xml:space="preserve"> PAGEREF _Toc499382956 \h </w:instrText>
+            </w:r>
+            <w:r>
+              <w:rPr>
+                <w:noProof/>
+                <w:webHidden/>
+              </w:rPr>
+            </w:r>
+            <w:r>
+              <w:rPr>
+                <w:noProof/>
+                <w:webHidden/>
+              </w:rPr>
+              <w:fldChar w:fldCharType="separate"/>
+            </w:r>
+            <w:r>
+              <w:rPr>
+                <w:noProof/>
+                <w:webHidden/>
+              </w:rPr>
+              <w:t>8</w:t>
+            </w:r>
+            <w:r>
+              <w:rPr>
+                <w:noProof/>
+                <w:webHidden/>
+              </w:rPr>
+              <w:fldChar w:fldCharType="end"/>
+            </w:r>
+          </w:hyperlink>
+        </w:p>
+        <w:p>
+          <w:pPr>
+            <w:pStyle w:val="TOC2"/>
+            <w:tabs>
+              <w:tab w:val="right" w:leader="dot" w:pos="9350"/>
+            </w:tabs>
+            <w:rPr>
+              <w:rFonts w:eastAsiaTheme="minorEastAsia"/>
+              <w:noProof/>
+            </w:rPr>
+          </w:pPr>
+          <w:hyperlink w:anchor="_Toc499382957" w:history="1">
+            <w:r>
+              <w:rPr>
+                <w:rStyle w:val="Hyperlink"/>
+                <w:noProof/>
+              </w:rPr>
+              <w:t>Master Accounts File after each day created by Weekly Script</w:t>
+            </w:r>
+            <w:r>
+              <w:rPr>
+                <w:noProof/>
+                <w:webHidden/>
+              </w:rPr>
+              <w:tab/>
+            </w:r>
+            <w:r>
+              <w:rPr>
+                <w:noProof/>
+                <w:webHidden/>
+              </w:rPr>
+              <w:fldChar w:fldCharType="begin"/>
+            </w:r>
+            <w:r>
+              <w:rPr>
+                <w:noProof/>
+                <w:webHidden/>
+              </w:rPr>
+              <w:instrText xml:space="preserve"> PAGEREF _Toc499382957 \h </w:instrText>
+            </w:r>
+            <w:r>
+              <w:rPr>
+                <w:noProof/>
+                <w:webHidden/>
+              </w:rPr>
+            </w:r>
+            <w:r>
+              <w:rPr>
+                <w:noProof/>
+                <w:webHidden/>
+              </w:rPr>
+              <w:fldChar w:fldCharType="separate"/>
+            </w:r>
+            <w:r>
+              <w:rPr>
+                <w:noProof/>
+                <w:webHidden/>
+              </w:rPr>
+              <w:t>8</w:t>
+            </w:r>
+            <w:r>
+              <w:rPr>
+                <w:noProof/>
+                <w:webHidden/>
+              </w:rPr>
+              <w:fldChar w:fldCharType="end"/>
+            </w:r>
+          </w:hyperlink>
+        </w:p>
+        <w:p>
+          <w:pPr>
+            <w:pStyle w:val="TOC1"/>
+            <w:tabs>
+              <w:tab w:val="right" w:leader="dot" w:pos="9350"/>
+            </w:tabs>
+            <w:rPr>
+              <w:rFonts w:eastAsiaTheme="minorEastAsia"/>
+              <w:noProof/>
+            </w:rPr>
+          </w:pPr>
+          <w:hyperlink w:anchor="_Toc499382958" w:history="1">
+            <w:r>
+              <w:rPr>
+                <w:rStyle w:val="Hyperlink"/>
+                <w:noProof/>
+              </w:rPr>
               <w:t>Integration Defect Table</w:t>
             </w:r>
             <w:r>
@@ -1374,7 +1932,7 @@
                 <w:noProof/>
                 <w:webHidden/>
               </w:rPr>
-              <w:instrText xml:space="preserve"> PAGEREF _Toc499294153 \h </w:instrText>
+              <w:instrText xml:space="preserve"> PAGEREF _Toc499382958 \h </w:instrText>
             </w:r>
             <w:r>
               <w:rPr>
@@ -1394,7 +1952,76 @@
                 <w:noProof/>
                 <w:webHidden/>
               </w:rPr>
-              <w:t>3</w:t>
+              <w:t>9</w:t>
+            </w:r>
+            <w:r>
+              <w:rPr>
+                <w:noProof/>
+                <w:webHidden/>
+              </w:rPr>
+              <w:fldChar w:fldCharType="end"/>
+            </w:r>
+          </w:hyperlink>
+        </w:p>
+        <w:p>
+          <w:pPr>
+            <w:pStyle w:val="TOC1"/>
+            <w:tabs>
+              <w:tab w:val="right" w:leader="dot" w:pos="9350"/>
+            </w:tabs>
+            <w:rPr>
+              <w:rFonts w:eastAsiaTheme="minorEastAsia"/>
+              <w:noProof/>
+            </w:rPr>
+          </w:pPr>
+          <w:hyperlink w:anchor="_Toc499382959" w:history="1">
+            <w:r>
+              <w:rPr>
+                <w:rStyle w:val="Hyperlink"/>
+                <w:noProof/>
+              </w:rPr>
+              <w:t>Team Contribution:</w:t>
+            </w:r>
+            <w:r>
+              <w:rPr>
+                <w:noProof/>
+                <w:webHidden/>
+              </w:rPr>
+              <w:tab/>
+            </w:r>
+            <w:r>
+              <w:rPr>
+                <w:noProof/>
+                <w:webHidden/>
+              </w:rPr>
+              <w:fldChar w:fldCharType="begin"/>
+            </w:r>
+            <w:r>
+              <w:rPr>
+                <w:noProof/>
+                <w:webHidden/>
+              </w:rPr>
+              <w:instrText xml:space="preserve"> PAGEREF _Toc499382959 \h </w:instrText>
+            </w:r>
+            <w:r>
+              <w:rPr>
+                <w:noProof/>
+                <w:webHidden/>
+              </w:rPr>
+            </w:r>
+            <w:r>
+              <w:rPr>
+                <w:noProof/>
+                <w:webHidden/>
+              </w:rPr>
+              <w:fldChar w:fldCharType="separate"/>
+            </w:r>
+            <w:r>
+              <w:rPr>
+                <w:noProof/>
+                <w:webHidden/>
+              </w:rPr>
+              <w:t>10</w:t>
             </w:r>
             <w:r>
               <w:rPr>
@@ -1434,12 +2061,6 @@
     <w:p/>
     <w:p/>
     <w:p/>
-    <w:p/>
-    <w:p/>
-    <w:p/>
-    <w:p/>
-    <w:p/>
-    <w:p/>
     <w:p>
       <w:pPr>
         <w:sectPr>
@@ -1459,7 +2080,7 @@
           <w:szCs w:val="52"/>
         </w:rPr>
       </w:pPr>
-      <w:bookmarkStart w:id="0" w:name="_Toc499294151"/>
+      <w:bookmarkStart w:id="0" w:name="_Toc499382948"/>
       <w:r>
         <w:rPr>
           <w:sz w:val="52"/>
@@ -1468,14 +2089,17 @@
         <w:lastRenderedPageBreak/>
         <w:t>Script Execution Instructions</w:t>
       </w:r>
+      <w:bookmarkEnd w:id="0"/>
     </w:p>
     <w:p>
       <w:pPr>
         <w:pStyle w:val="Heading2"/>
       </w:pPr>
+      <w:bookmarkStart w:id="1" w:name="_Toc499382949"/>
       <w:r>
         <w:t>Daily Script</w:t>
       </w:r>
+      <w:bookmarkEnd w:id="1"/>
     </w:p>
     <w:p>
       <w:pPr>
@@ -1488,7 +2112,31 @@
         <w:t xml:space="preserve"> (dailyScript.sh)</w:t>
       </w:r>
       <w:r>
-        <w:t xml:space="preserve"> is used to run the FrontEnd application and BackOffice application to simulate a day’s worth of transaction. Currently the script is set to run the FrontEnd (ATM type) application 3 times before running the BackOffice application once at the end of the day. The 3 FrontEnd’s transaction summary files are merged by the script before being provided to the BackOffice. The script itself has 3 inputs and creates </w:t>
+        <w:t xml:space="preserve"> is used to run the </w:t>
+      </w:r>
+      <w:proofErr w:type="spellStart"/>
+      <w:r>
+        <w:t>FrontEnd</w:t>
+      </w:r>
+      <w:proofErr w:type="spellEnd"/>
+      <w:r>
+        <w:t xml:space="preserve"> application and BackOffice application to simulate a day’s worth of transaction. Currently the script is set to run the </w:t>
+      </w:r>
+      <w:proofErr w:type="spellStart"/>
+      <w:r>
+        <w:t>FrontEnd</w:t>
+      </w:r>
+      <w:proofErr w:type="spellEnd"/>
+      <w:r>
+        <w:t xml:space="preserve"> (ATM type) application 3 times before running the BackOffice application once at the end of the day. The 3 </w:t>
+      </w:r>
+      <w:proofErr w:type="spellStart"/>
+      <w:r>
+        <w:t>FrontEnd’s</w:t>
+      </w:r>
+      <w:proofErr w:type="spellEnd"/>
+      <w:r>
+        <w:t xml:space="preserve"> transaction summary files are merged by the script before being provided to the BackOffice. The script itself has 3 inputs and creates </w:t>
       </w:r>
       <w:r>
         <w:t>4 types of outputs as seen below. Example usage for the script can be found below along with the error message provided if the user does not provide the correct number of input parameters.</w:t>
@@ -1496,8 +2144,6 @@
       <w:r>
         <w:t xml:space="preserve"> </w:t>
       </w:r>
-      <w:bookmarkStart w:id="1" w:name="_GoBack"/>
-      <w:bookmarkEnd w:id="1"/>
     </w:p>
     <w:p>
       <w:pPr>
@@ -1528,7 +2174,15 @@
         <w:spacing w:after="0" w:line="257" w:lineRule="auto"/>
       </w:pPr>
       <w:r>
-        <w:t xml:space="preserve">Valid Accounts File: Path to the valid accounts file to be used for all the FrontEnd sessions </w:t>
+        <w:t xml:space="preserve">Valid Accounts File: Path to the valid accounts file to be used for all the </w:t>
+      </w:r>
+      <w:proofErr w:type="spellStart"/>
+      <w:r>
+        <w:t>FrontEnd</w:t>
+      </w:r>
+      <w:proofErr w:type="spellEnd"/>
+      <w:r>
+        <w:t xml:space="preserve"> sessions </w:t>
       </w:r>
       <w:r>
         <w:rPr>
@@ -1593,7 +2247,23 @@
         <w:t>must</w:t>
       </w:r>
       <w:r>
-        <w:t xml:space="preserve"> contain as many files as necessary for the amount of FrontEnd calls (in this case 3). Each filename </w:t>
+        <w:t xml:space="preserve"> contain as many files as necessary </w:t>
+      </w:r>
+      <w:proofErr w:type="gramStart"/>
+      <w:r>
+        <w:t>for the amount of</w:t>
+      </w:r>
+      <w:proofErr w:type="gramEnd"/>
+      <w:r>
+        <w:t xml:space="preserve"> </w:t>
+      </w:r>
+      <w:proofErr w:type="spellStart"/>
+      <w:r>
+        <w:t>FrontEnd</w:t>
+      </w:r>
+      <w:proofErr w:type="spellEnd"/>
+      <w:r>
+        <w:t xml:space="preserve"> calls (in this case 3). Each filename </w:t>
       </w:r>
       <w:r>
         <w:rPr>
@@ -1605,7 +2275,15 @@
         <w:t xml:space="preserve"> be in the format of </w:t>
       </w:r>
       <w:r>
-        <w:t>“input_daily_transaction_&lt;run #&gt;.txt”.</w:t>
+        <w:t>“</w:t>
+      </w:r>
+      <w:proofErr w:type="spellStart"/>
+      <w:r>
+        <w:t>input_daily_transaction</w:t>
+      </w:r>
+      <w:proofErr w:type="spellEnd"/>
+      <w:r>
+        <w:t>_&lt;run #&gt;.txt”.</w:t>
       </w:r>
     </w:p>
     <w:p>
@@ -1672,10 +2350,26 @@
         <w:t>Merged Transaction Summary File</w:t>
       </w:r>
       <w:r>
-        <w:t xml:space="preserve">: The merged transaction summary file created by concatenating all the FrontEnd’s transaction summary files can be found in </w:t>
-      </w:r>
-      <w:r>
-        <w:t>"Daily_Transaction_File/mergedTransactionSummaryFile.txt"</w:t>
+        <w:t xml:space="preserve">: The merged transaction summary file created by concatenating all the </w:t>
+      </w:r>
+      <w:proofErr w:type="spellStart"/>
+      <w:r>
+        <w:t>FrontEnd’s</w:t>
+      </w:r>
+      <w:proofErr w:type="spellEnd"/>
+      <w:r>
+        <w:t xml:space="preserve"> transaction summary files can be found in </w:t>
+      </w:r>
+      <w:r>
+        <w:t>"</w:t>
+      </w:r>
+      <w:proofErr w:type="spellStart"/>
+      <w:r>
+        <w:t>Daily_Transaction_File</w:t>
+      </w:r>
+      <w:proofErr w:type="spellEnd"/>
+      <w:r>
+        <w:t>/mergedTransactionSummaryFile.txt"</w:t>
       </w:r>
       <w:r>
         <w:t>. For simplicity and space consumption, this file will be overwritten on subsequent daily script calls.</w:t>
@@ -1691,16 +2385,48 @@
         <w:spacing w:after="0" w:line="257" w:lineRule="auto"/>
       </w:pPr>
       <w:r>
-        <w:t xml:space="preserve">Logs: Logs are created for each FrontEnd and BackOffice session’s std output. Each log is saved in Logs/ in the format of </w:t>
-      </w:r>
-      <w:r>
-        <w:t>"Logs/frontEnd_run_${time}.txt"</w:t>
+        <w:t xml:space="preserve">Logs: Logs are created for each </w:t>
+      </w:r>
+      <w:proofErr w:type="spellStart"/>
+      <w:r>
+        <w:t>FrontEnd</w:t>
+      </w:r>
+      <w:proofErr w:type="spellEnd"/>
+      <w:r>
+        <w:t xml:space="preserve"> and BackOffice session’s </w:t>
+      </w:r>
+      <w:proofErr w:type="spellStart"/>
+      <w:r>
+        <w:t>std</w:t>
+      </w:r>
+      <w:proofErr w:type="spellEnd"/>
+      <w:r>
+        <w:t xml:space="preserve"> output. Each log is saved in Logs/ in the format of </w:t>
+      </w:r>
+      <w:r>
+        <w:t>"Logs/</w:t>
+      </w:r>
+      <w:proofErr w:type="spellStart"/>
+      <w:r>
+        <w:t>frontEnd_run</w:t>
+      </w:r>
+      <w:proofErr w:type="spellEnd"/>
+      <w:r>
+        <w:t>_${time}.txt"</w:t>
       </w:r>
       <w:r>
         <w:t xml:space="preserve"> and </w:t>
       </w:r>
       <w:r>
-        <w:t>"Logs/backend_run_${time}.txt"</w:t>
+        <w:t>"Logs/</w:t>
+      </w:r>
+      <w:proofErr w:type="spellStart"/>
+      <w:r>
+        <w:t>backend_run</w:t>
+      </w:r>
+      <w:proofErr w:type="spellEnd"/>
+      <w:r>
+        <w:t>_${time}.txt"</w:t>
       </w:r>
       <w:r>
         <w:t>.</w:t>
@@ -1743,7 +2469,27 @@
           <w:sz w:val="17"/>
           <w:szCs w:val="17"/>
         </w:rPr>
-        <w:t>./dailyScript.sh validaccounts.txt masteraccounts.txt Input_Files/Day3</w:t>
+        <w:t xml:space="preserve">./dailyScript.sh validaccounts.txt masteraccounts.txt </w:t>
+      </w:r>
+      <w:proofErr w:type="spellStart"/>
+      <w:r>
+        <w:rPr>
+          <w:rFonts w:ascii="Menlo" w:hAnsi="Menlo" w:cs="Menlo"/>
+          <w:color w:val="000000"/>
+          <w:sz w:val="17"/>
+          <w:szCs w:val="17"/>
+        </w:rPr>
+        <w:t>Input_Files</w:t>
+      </w:r>
+      <w:proofErr w:type="spellEnd"/>
+      <w:r>
+        <w:rPr>
+          <w:rFonts w:ascii="Menlo" w:hAnsi="Menlo" w:cs="Menlo"/>
+          <w:color w:val="000000"/>
+          <w:sz w:val="17"/>
+          <w:szCs w:val="17"/>
+        </w:rPr>
+        <w:t>/Day3</w:t>
       </w:r>
     </w:p>
     <w:p>
@@ -1783,14 +2529,56 @@
           <w:szCs w:val="17"/>
         </w:rPr>
       </w:pPr>
-      <w:r>
-        <w:rPr>
-          <w:rFonts w:ascii="Menlo" w:hAnsi="Menlo" w:cs="Menlo"/>
-          <w:color w:val="000000"/>
-          <w:sz w:val="17"/>
-          <w:szCs w:val="17"/>
-        </w:rPr>
-        <w:t>Johans-MacBook-Pro:DriverProgram johancornelissen$ ./dailyScript.sh validaccounts.txt masteraccounts.txt</w:t>
+      <w:proofErr w:type="spellStart"/>
+      <w:r>
+        <w:rPr>
+          <w:rFonts w:ascii="Menlo" w:hAnsi="Menlo" w:cs="Menlo"/>
+          <w:color w:val="000000"/>
+          <w:sz w:val="17"/>
+          <w:szCs w:val="17"/>
+        </w:rPr>
+        <w:t>Johans-MacBook-</w:t>
+      </w:r>
+      <w:proofErr w:type="gramStart"/>
+      <w:r>
+        <w:rPr>
+          <w:rFonts w:ascii="Menlo" w:hAnsi="Menlo" w:cs="Menlo"/>
+          <w:color w:val="000000"/>
+          <w:sz w:val="17"/>
+          <w:szCs w:val="17"/>
+        </w:rPr>
+        <w:t>Pro:DriverProgram</w:t>
+      </w:r>
+      <w:proofErr w:type="spellEnd"/>
+      <w:proofErr w:type="gramEnd"/>
+      <w:r>
+        <w:rPr>
+          <w:rFonts w:ascii="Menlo" w:hAnsi="Menlo" w:cs="Menlo"/>
+          <w:color w:val="000000"/>
+          <w:sz w:val="17"/>
+          <w:szCs w:val="17"/>
+        </w:rPr>
+        <w:t xml:space="preserve"> </w:t>
+      </w:r>
+      <w:proofErr w:type="spellStart"/>
+      <w:r>
+        <w:rPr>
+          <w:rFonts w:ascii="Menlo" w:hAnsi="Menlo" w:cs="Menlo"/>
+          <w:color w:val="000000"/>
+          <w:sz w:val="17"/>
+          <w:szCs w:val="17"/>
+        </w:rPr>
+        <w:t>johancornelissen</w:t>
+      </w:r>
+      <w:proofErr w:type="spellEnd"/>
+      <w:r>
+        <w:rPr>
+          <w:rFonts w:ascii="Menlo" w:hAnsi="Menlo" w:cs="Menlo"/>
+          <w:color w:val="000000"/>
+          <w:sz w:val="17"/>
+          <w:szCs w:val="17"/>
+        </w:rPr>
+        <w:t>$ ./dailyScript.sh validaccounts.txt masteraccounts.txt</w:t>
       </w:r>
     </w:p>
     <w:p>
@@ -1811,7 +2599,27 @@
           <w:sz w:val="17"/>
           <w:szCs w:val="17"/>
         </w:rPr>
-        <w:t>Error, 3 input arguements must be supplied to dailyScript.sh </w:t>
+        <w:t xml:space="preserve">Error, 3 input </w:t>
+      </w:r>
+      <w:proofErr w:type="spellStart"/>
+      <w:r>
+        <w:rPr>
+          <w:rFonts w:ascii="Menlo" w:hAnsi="Menlo" w:cs="Menlo"/>
+          <w:color w:val="C33720"/>
+          <w:sz w:val="17"/>
+          <w:szCs w:val="17"/>
+        </w:rPr>
+        <w:t>arguements</w:t>
+      </w:r>
+      <w:proofErr w:type="spellEnd"/>
+      <w:r>
+        <w:rPr>
+          <w:rFonts w:ascii="Menlo" w:hAnsi="Menlo" w:cs="Menlo"/>
+          <w:color w:val="C33720"/>
+          <w:sz w:val="17"/>
+          <w:szCs w:val="17"/>
+        </w:rPr>
+        <w:t xml:space="preserve"> must be supplied to dailyScript.sh </w:t>
       </w:r>
     </w:p>
     <w:p>
@@ -1832,7 +2640,27 @@
           <w:sz w:val="17"/>
           <w:szCs w:val="17"/>
         </w:rPr>
-        <w:t>Example usage: ./dailyScript.sh validaccounts.txt masteraccounts.txt Input_Files/Day1</w:t>
+        <w:t xml:space="preserve">Example usage: ./dailyScript.sh validaccounts.txt masteraccounts.txt </w:t>
+      </w:r>
+      <w:proofErr w:type="spellStart"/>
+      <w:r>
+        <w:rPr>
+          <w:rFonts w:ascii="Menlo" w:hAnsi="Menlo" w:cs="Menlo"/>
+          <w:color w:val="C33720"/>
+          <w:sz w:val="17"/>
+          <w:szCs w:val="17"/>
+        </w:rPr>
+        <w:t>Input_Files</w:t>
+      </w:r>
+      <w:proofErr w:type="spellEnd"/>
+      <w:r>
+        <w:rPr>
+          <w:rFonts w:ascii="Menlo" w:hAnsi="Menlo" w:cs="Menlo"/>
+          <w:color w:val="C33720"/>
+          <w:sz w:val="17"/>
+          <w:szCs w:val="17"/>
+        </w:rPr>
+        <w:t>/Day1</w:t>
       </w:r>
       <w:r>
         <w:rPr>
@@ -1925,7 +2753,27 @@
           <w:sz w:val="17"/>
           <w:szCs w:val="17"/>
         </w:rPr>
-        <w:t> Input_Files/Day1 is the path to the directory containing the input transaction files</w:t>
+        <w:t> </w:t>
+      </w:r>
+      <w:proofErr w:type="spellStart"/>
+      <w:r>
+        <w:rPr>
+          <w:rFonts w:ascii="Menlo" w:hAnsi="Menlo" w:cs="Menlo"/>
+          <w:color w:val="000000"/>
+          <w:sz w:val="17"/>
+          <w:szCs w:val="17"/>
+        </w:rPr>
+        <w:t>Input_Files</w:t>
+      </w:r>
+      <w:proofErr w:type="spellEnd"/>
+      <w:r>
+        <w:rPr>
+          <w:rFonts w:ascii="Menlo" w:hAnsi="Menlo" w:cs="Menlo"/>
+          <w:color w:val="000000"/>
+          <w:sz w:val="17"/>
+          <w:szCs w:val="17"/>
+        </w:rPr>
+        <w:t>/Day1 is the path to the directory containing the input transaction files</w:t>
       </w:r>
     </w:p>
     <w:p/>
@@ -1933,10 +2781,11 @@
       <w:pPr>
         <w:pStyle w:val="Heading2"/>
       </w:pPr>
-      <w:r>
-        <w:lastRenderedPageBreak/>
+      <w:bookmarkStart w:id="2" w:name="_Toc499382950"/>
+      <w:r>
         <w:t>Weekly Script</w:t>
       </w:r>
+      <w:bookmarkEnd w:id="2"/>
     </w:p>
     <w:p>
       <w:pPr>
@@ -1958,7 +2807,15 @@
         <w:t xml:space="preserve"> is used </w:t>
       </w:r>
       <w:r>
-        <w:t xml:space="preserve">to run the daily script a total of 5 times. This corresponds to the number of business days in a week as it is assumed that the banking system is not in use during the weekend. This action simulates the banking system being used for a total of 5 days, where each day consists of 3 FrontEnd runs and one BackOffice run. The weekly script does not directly take any input parameters but does use multiple pre-defined inputs as described below. The inputs used by the script are assumed to be of proper format and in the </w:t>
+        <w:t xml:space="preserve">to run the daily script a total of 5 times. This corresponds to the number of business days in a week as it is assumed that the banking system is not in use during the weekend. This action simulates the banking system being used for a total of 5 days, where each day consists of 3 </w:t>
+      </w:r>
+      <w:proofErr w:type="spellStart"/>
+      <w:r>
+        <w:t>FrontEnd</w:t>
+      </w:r>
+      <w:proofErr w:type="spellEnd"/>
+      <w:r>
+        <w:t xml:space="preserve"> runs and one BackOffice run. The weekly script does not directly take any input parameters but does use multiple pre-defined inputs as described below. The inputs used by the script are assumed to be of proper format and in the </w:t>
       </w:r>
       <w:r>
         <w:t>pre-defined</w:t>
@@ -1967,7 +2824,15 @@
         <w:t xml:space="preserve"> location</w:t>
       </w:r>
       <w:r>
-        <w:t>s (example, the transaction session inputs must be found in “Input_Files/Day[X]”)</w:t>
+        <w:t>s (example, the transaction session inputs must be found in “</w:t>
+      </w:r>
+      <w:proofErr w:type="spellStart"/>
+      <w:r>
+        <w:t>Input_Files</w:t>
+      </w:r>
+      <w:proofErr w:type="spellEnd"/>
+      <w:r>
+        <w:t>/Day[X]”)</w:t>
       </w:r>
       <w:r>
         <w:t>.</w:t>
@@ -1999,14 +2864,24 @@
       <w:r>
         <w:t>The weekly script does not directly accept any inputs; however, the daily script is called for each processing day using a set of inputs. See the description of dailyScript.sh inputs above. The weekly script itself uses “</w:t>
       </w:r>
-      <w:r>
-        <w:t>Output_Files/masteraccounts.txt</w:t>
+      <w:proofErr w:type="spellStart"/>
+      <w:r>
+        <w:t>Output_Files</w:t>
+      </w:r>
+      <w:proofErr w:type="spellEnd"/>
+      <w:r>
+        <w:t>/masteraccounts.txt</w:t>
       </w:r>
       <w:r>
         <w:t>” and “</w:t>
       </w:r>
-      <w:r>
-        <w:t>Output_Files/</w:t>
+      <w:proofErr w:type="spellStart"/>
+      <w:r>
+        <w:t>Output_Files</w:t>
+      </w:r>
+      <w:proofErr w:type="spellEnd"/>
+      <w:r>
+        <w:t>/</w:t>
       </w:r>
       <w:r>
         <w:t>valid</w:t>
@@ -2033,7 +2908,23 @@
         <w:t>final</w:t>
       </w:r>
       <w:r>
-        <w:t xml:space="preserve"> master and valid accounts files created for the week’s transactions. The transaction session inputs used for each day should be located in “Input_Files/Day[X]” </w:t>
+        <w:t xml:space="preserve"> master and valid accounts files created for the week’s transactions. The transaction session inputs used for each day should </w:t>
+      </w:r>
+      <w:proofErr w:type="gramStart"/>
+      <w:r>
+        <w:t>be located in</w:t>
+      </w:r>
+      <w:proofErr w:type="gramEnd"/>
+      <w:r>
+        <w:t xml:space="preserve"> “</w:t>
+      </w:r>
+      <w:proofErr w:type="spellStart"/>
+      <w:r>
+        <w:t>Input_Files</w:t>
+      </w:r>
+      <w:proofErr w:type="spellEnd"/>
+      <w:r>
+        <w:t xml:space="preserve">/Day[X]” </w:t>
       </w:r>
       <w:r>
         <w:rPr>
@@ -2086,7 +2977,15 @@
         <w:t>last day in the week</w:t>
       </w:r>
       <w:r>
-        <w:t xml:space="preserve"> will be saved at “Output_Files/valid</w:t>
+        <w:t xml:space="preserve"> will be saved at “</w:t>
+      </w:r>
+      <w:proofErr w:type="spellStart"/>
+      <w:r>
+        <w:t>Output_Files</w:t>
+      </w:r>
+      <w:proofErr w:type="spellEnd"/>
+      <w:r>
+        <w:t>/valid</w:t>
       </w:r>
       <w:r>
         <w:t>accounts.txt</w:t>
@@ -2134,8 +3033,13 @@
       <w:r>
         <w:t>at “</w:t>
       </w:r>
-      <w:r>
-        <w:t>Output_Files/masteraccounts.txt</w:t>
+      <w:proofErr w:type="spellStart"/>
+      <w:r>
+        <w:t>Output_Files</w:t>
+      </w:r>
+      <w:proofErr w:type="spellEnd"/>
+      <w:r>
+        <w:t>/masteraccounts.txt</w:t>
       </w:r>
       <w:r>
         <w:t>”.</w:t>
@@ -2157,16 +3061,48 @@
         <w:t>The daily script which is invoked through the weekly script creates logs</w:t>
       </w:r>
       <w:r>
-        <w:t xml:space="preserve"> for each FrontEnd and BackOffice session’s std output. Each log is saved in Logs/ in the format of </w:t>
-      </w:r>
-      <w:r>
-        <w:t>"Logs/frontEnd_run_${time}.txt"</w:t>
+        <w:t xml:space="preserve"> for each </w:t>
+      </w:r>
+      <w:proofErr w:type="spellStart"/>
+      <w:r>
+        <w:t>FrontEnd</w:t>
+      </w:r>
+      <w:proofErr w:type="spellEnd"/>
+      <w:r>
+        <w:t xml:space="preserve"> and BackOffice session’s </w:t>
+      </w:r>
+      <w:proofErr w:type="spellStart"/>
+      <w:r>
+        <w:t>std</w:t>
+      </w:r>
+      <w:proofErr w:type="spellEnd"/>
+      <w:r>
+        <w:t xml:space="preserve"> output. Each log is saved in Logs/ in the format of </w:t>
+      </w:r>
+      <w:r>
+        <w:t>"Logs/</w:t>
+      </w:r>
+      <w:proofErr w:type="spellStart"/>
+      <w:r>
+        <w:t>frontEnd_run</w:t>
+      </w:r>
+      <w:proofErr w:type="spellEnd"/>
+      <w:r>
+        <w:t>_${time}.txt"</w:t>
       </w:r>
       <w:r>
         <w:t xml:space="preserve"> and </w:t>
       </w:r>
       <w:r>
-        <w:t>"Logs/backend_run_${time}.txt"</w:t>
+        <w:t>"Logs/</w:t>
+      </w:r>
+      <w:proofErr w:type="spellStart"/>
+      <w:r>
+        <w:t>backend_run</w:t>
+      </w:r>
+      <w:proofErr w:type="spellEnd"/>
+      <w:r>
+        <w:t>_${time}.txt"</w:t>
       </w:r>
       <w:r>
         <w:t>.</w:t>
@@ -2410,6 +3346,7 @@
           <w:szCs w:val="52"/>
         </w:rPr>
       </w:pPr>
+      <w:bookmarkStart w:id="3" w:name="_Toc499382951"/>
       <w:r>
         <w:rPr>
           <w:sz w:val="52"/>
@@ -2418,12 +3355,13 @@
         <w:lastRenderedPageBreak/>
         <w:t>Source Listing</w:t>
       </w:r>
-      <w:bookmarkEnd w:id="0"/>
+      <w:bookmarkEnd w:id="3"/>
     </w:p>
     <w:p>
       <w:pPr>
         <w:pStyle w:val="Heading2"/>
       </w:pPr>
+      <w:bookmarkStart w:id="4" w:name="_Toc499382952"/>
       <w:r>
         <w:t>Daily Script Source</w:t>
       </w:r>
@@ -2433,13 +3371,19 @@
       <w:r>
         <w:t>:</w:t>
       </w:r>
+      <w:bookmarkEnd w:id="4"/>
     </w:p>
     <w:p>
       <w:pPr>
         <w:pStyle w:val="p1"/>
       </w:pPr>
-      <w:r>
-        <w:t>#!/bin/bash</w:t>
+      <w:proofErr w:type="gramStart"/>
+      <w:r>
+        <w:t>#!/</w:t>
+      </w:r>
+      <w:proofErr w:type="gramEnd"/>
+      <w:r>
+        <w:t>bin/bash</w:t>
       </w:r>
     </w:p>
     <w:p>
@@ -2452,7 +3396,23 @@
         <w:pStyle w:val="p1"/>
       </w:pPr>
       <w:r>
-        <w:t># STDOUT Colour Definitions (NC stands for No Colour)</w:t>
+        <w:t xml:space="preserve"># STDOUT </w:t>
+      </w:r>
+      <w:proofErr w:type="spellStart"/>
+      <w:r>
+        <w:t>Colour</w:t>
+      </w:r>
+      <w:proofErr w:type="spellEnd"/>
+      <w:r>
+        <w:t xml:space="preserve"> Definitions (NC stands for No </w:t>
+      </w:r>
+      <w:proofErr w:type="spellStart"/>
+      <w:r>
+        <w:t>Colour</w:t>
+      </w:r>
+      <w:proofErr w:type="spellEnd"/>
+      <w:r>
+        <w:t>)</w:t>
       </w:r>
     </w:p>
     <w:p>
@@ -2545,8 +3505,13 @@
         <w:pStyle w:val="p1"/>
       </w:pPr>
       <w:r>
-        <w:t>#Check number of input arguements</w:t>
-      </w:r>
+        <w:t xml:space="preserve">#Check number of input </w:t>
+      </w:r>
+      <w:proofErr w:type="spellStart"/>
+      <w:r>
+        <w:t>arguements</w:t>
+      </w:r>
+      <w:proofErr w:type="spellEnd"/>
     </w:p>
     <w:p>
       <w:pPr>
@@ -2561,6 +3526,7 @@
       <w:r>
         <w:t xml:space="preserve"> [ $# -ne </w:t>
       </w:r>
+      <w:proofErr w:type="gramStart"/>
       <w:r>
         <w:rPr>
           <w:rStyle w:val="s3"/>
@@ -2570,6 +3536,7 @@
       <w:r>
         <w:t xml:space="preserve"> ]</w:t>
       </w:r>
+      <w:proofErr w:type="gramEnd"/>
     </w:p>
     <w:p>
       <w:pPr>
@@ -2596,8 +3563,13 @@
         </w:rPr>
         <w:tab/>
       </w:r>
-      <w:r>
-        <w:t>errorMessage=</w:t>
+      <w:proofErr w:type="spellStart"/>
+      <w:r>
+        <w:t>errorMessage</w:t>
+      </w:r>
+      <w:proofErr w:type="spellEnd"/>
+      <w:r>
+        <w:t>=</w:t>
       </w:r>
       <w:r>
         <w:rPr>
@@ -2626,7 +3598,15 @@
         <w:t>3</w:t>
       </w:r>
       <w:r>
-        <w:t xml:space="preserve"> input arguements must be supplied to dailyScript.sh</w:t>
+        <w:t xml:space="preserve"> input </w:t>
+      </w:r>
+      <w:proofErr w:type="spellStart"/>
+      <w:r>
+        <w:t>arguements</w:t>
+      </w:r>
+      <w:proofErr w:type="spellEnd"/>
+      <w:r>
+        <w:t xml:space="preserve"> must be supplied to dailyScript.sh</w:t>
       </w:r>
     </w:p>
     <w:p>
@@ -2640,7 +3620,23 @@
         <w:tab/>
       </w:r>
       <w:r>
-        <w:t>\nExample usage: ./dailyScript.sh validaccounts.txt masteraccounts.txt Input_Files/Day1${NC}</w:t>
+        <w:t>\</w:t>
+      </w:r>
+      <w:proofErr w:type="spellStart"/>
+      <w:r>
+        <w:t>nExample</w:t>
+      </w:r>
+      <w:proofErr w:type="spellEnd"/>
+      <w:r>
+        <w:t xml:space="preserve"> usage: ./dailyScript.sh validaccounts.txt masteraccounts.txt </w:t>
+      </w:r>
+      <w:proofErr w:type="spellStart"/>
+      <w:r>
+        <w:t>Input_Files</w:t>
+      </w:r>
+      <w:proofErr w:type="spellEnd"/>
+      <w:r>
+        <w:t>/Day1${NC}</w:t>
       </w:r>
     </w:p>
     <w:p>
@@ -2654,7 +3650,15 @@
         <w:tab/>
       </w:r>
       <w:r>
-        <w:t>\nWhere:</w:t>
+        <w:t>\</w:t>
+      </w:r>
+      <w:proofErr w:type="spellStart"/>
+      <w:r>
+        <w:t>nWhere</w:t>
+      </w:r>
+      <w:proofErr w:type="spellEnd"/>
+      <w:r>
+        <w:t>:</w:t>
       </w:r>
     </w:p>
     <w:p>
@@ -2740,8 +3744,13 @@
         </w:rPr>
         <w:tab/>
       </w:r>
-      <w:r>
-        <w:t>Input_Files/Day1 is the path to the directory containing the input transaction files</w:t>
+      <w:proofErr w:type="spellStart"/>
+      <w:r>
+        <w:t>Input_Files</w:t>
+      </w:r>
+      <w:proofErr w:type="spellEnd"/>
+      <w:r>
+        <w:t>/Day1 is the path to the directory containing the input transaction files</w:t>
       </w:r>
     </w:p>
     <w:p>
@@ -2772,8 +3781,13 @@
         <w:tab/>
       </w:r>
       <w:r>
-        <w:t>echo -e $errorMessage</w:t>
-      </w:r>
+        <w:t>echo -e $</w:t>
+      </w:r>
+      <w:proofErr w:type="spellStart"/>
+      <w:r>
+        <w:t>errorMessage</w:t>
+      </w:r>
+      <w:proofErr w:type="spellEnd"/>
     </w:p>
     <w:p>
       <w:pPr>
@@ -2808,15 +3822,36 @@
         <w:pStyle w:val="p1"/>
       </w:pPr>
       <w:r>
-        <w:t>#Create a temporary directory to store transaction summary files for each front end session</w:t>
+        <w:t xml:space="preserve">#Create a temporary directory to store transaction summary files for each </w:t>
+      </w:r>
+      <w:proofErr w:type="gramStart"/>
+      <w:r>
+        <w:t>front end</w:t>
+      </w:r>
+      <w:proofErr w:type="gramEnd"/>
+      <w:r>
+        <w:t xml:space="preserve"> session</w:t>
       </w:r>
     </w:p>
     <w:p>
       <w:pPr>
         <w:pStyle w:val="p4"/>
       </w:pPr>
-      <w:r>
-        <w:t>mkdir Temp_Output_Files/</w:t>
+      <w:proofErr w:type="spellStart"/>
+      <w:r>
+        <w:t>mkdir</w:t>
+      </w:r>
+      <w:proofErr w:type="spellEnd"/>
+      <w:r>
+        <w:t xml:space="preserve"> </w:t>
+      </w:r>
+      <w:proofErr w:type="spellStart"/>
+      <w:r>
+        <w:t>Temp_Output_Files</w:t>
+      </w:r>
+      <w:proofErr w:type="spellEnd"/>
+      <w:r>
+        <w:t>/</w:t>
       </w:r>
     </w:p>
     <w:p>
@@ -2828,8 +3863,13 @@
       <w:pPr>
         <w:pStyle w:val="p4"/>
       </w:pPr>
-      <w:r>
-        <w:t>numFrontEndRuns=</w:t>
+      <w:proofErr w:type="spellStart"/>
+      <w:r>
+        <w:t>numFrontEndRuns</w:t>
+      </w:r>
+      <w:proofErr w:type="spellEnd"/>
+      <w:r>
+        <w:t>=</w:t>
       </w:r>
       <w:r>
         <w:rPr>
@@ -2848,8 +3888,21 @@
         <w:pStyle w:val="p1"/>
       </w:pPr>
       <w:r>
-        <w:t>#Run front end application X number of times. Where stdout is stored in Logs/, and transaction summary file in stored in Temp_Output_Files</w:t>
-      </w:r>
+        <w:t xml:space="preserve">#Run front end application X number of times. Where </w:t>
+      </w:r>
+      <w:proofErr w:type="spellStart"/>
+      <w:r>
+        <w:t>stdout</w:t>
+      </w:r>
+      <w:proofErr w:type="spellEnd"/>
+      <w:r>
+        <w:t xml:space="preserve"> is stored in Logs/, and transaction summary file in stored in </w:t>
+      </w:r>
+      <w:proofErr w:type="spellStart"/>
+      <w:r>
+        <w:t>Temp_Output_Files</w:t>
+      </w:r>
+      <w:proofErr w:type="spellEnd"/>
     </w:p>
     <w:p>
       <w:pPr>
@@ -2862,7 +3915,35 @@
         <w:t xml:space="preserve">echo -e </w:t>
       </w:r>
       <w:r>
-        <w:t>"${BLUE}Running Front End $numFrontEndRuns times. View logs at \"Logs/frontEnd_run_&lt;run_time&gt;.txt\"</w:t>
+        <w:t>"${BLUE}Running Front End $</w:t>
+      </w:r>
+      <w:proofErr w:type="spellStart"/>
+      <w:r>
+        <w:t>numFrontEndRuns</w:t>
+      </w:r>
+      <w:proofErr w:type="spellEnd"/>
+      <w:r>
+        <w:t xml:space="preserve"> times. View logs at \"Logs/</w:t>
+      </w:r>
+      <w:proofErr w:type="spellStart"/>
+      <w:r>
+        <w:t>frontEnd_run</w:t>
+      </w:r>
+      <w:proofErr w:type="spellEnd"/>
+      <w:r>
+        <w:t>_&lt;</w:t>
+      </w:r>
+      <w:proofErr w:type="spellStart"/>
+      <w:r>
+        <w:t>run_time</w:t>
+      </w:r>
+      <w:proofErr w:type="spellEnd"/>
+      <w:r>
+        <w:t>&gt;.txt\</w:t>
+      </w:r>
+      <w:proofErr w:type="gramStart"/>
+      <w:r>
+        <w:t>"</w:t>
       </w:r>
       <w:r>
         <w:rPr>
@@ -2871,6 +3952,318 @@
         <w:t xml:space="preserve">  </w:t>
       </w:r>
       <w:r>
+        <w:t>$</w:t>
+      </w:r>
+      <w:proofErr w:type="gramEnd"/>
+      <w:r>
+        <w:t>{NC}"</w:t>
+      </w:r>
+      <w:r>
+        <w:rPr>
+          <w:rStyle w:val="s1"/>
+        </w:rPr>
+        <w:t>;</w:t>
+      </w:r>
+    </w:p>
+    <w:p>
+      <w:pPr>
+        <w:pStyle w:val="p2"/>
+      </w:pPr>
+    </w:p>
+    <w:p>
+      <w:pPr>
+        <w:pStyle w:val="p4"/>
+      </w:pPr>
+      <w:r>
+        <w:rPr>
+          <w:rStyle w:val="s2"/>
+        </w:rPr>
+        <w:t>for</w:t>
+      </w:r>
+      <w:r>
+        <w:t xml:space="preserve"> </w:t>
+      </w:r>
+      <w:proofErr w:type="spellStart"/>
+      <w:r>
+        <w:t>i</w:t>
+      </w:r>
+      <w:proofErr w:type="spellEnd"/>
+      <w:r>
+        <w:t xml:space="preserve"> </w:t>
+      </w:r>
+      <w:r>
+        <w:rPr>
+          <w:rStyle w:val="s2"/>
+        </w:rPr>
+        <w:t>in</w:t>
+      </w:r>
+      <w:r>
+        <w:t xml:space="preserve"> $(</w:t>
+      </w:r>
+      <w:proofErr w:type="spellStart"/>
+      <w:r>
+        <w:t>seq</w:t>
+      </w:r>
+      <w:proofErr w:type="spellEnd"/>
+      <w:r>
+        <w:t xml:space="preserve"> </w:t>
+      </w:r>
+      <w:r>
+        <w:rPr>
+          <w:rStyle w:val="s3"/>
+        </w:rPr>
+        <w:t>1</w:t>
+      </w:r>
+      <w:r>
+        <w:t xml:space="preserve"> $</w:t>
+      </w:r>
+      <w:proofErr w:type="spellStart"/>
+      <w:r>
+        <w:t>numFrontEndRuns</w:t>
+      </w:r>
+      <w:proofErr w:type="spellEnd"/>
+      <w:r>
+        <w:t>)</w:t>
+      </w:r>
+    </w:p>
+    <w:p>
+      <w:pPr>
+        <w:pStyle w:val="p5"/>
+      </w:pPr>
+      <w:r>
+        <w:t>do</w:t>
+      </w:r>
+    </w:p>
+    <w:p>
+      <w:pPr>
+        <w:pStyle w:val="p4"/>
+      </w:pPr>
+      <w:r>
+        <w:rPr>
+          <w:rStyle w:val="apple-tab-span"/>
+        </w:rPr>
+        <w:tab/>
+      </w:r>
+      <w:r>
+        <w:t>time=$(date +</w:t>
+      </w:r>
+      <w:r>
+        <w:rPr>
+          <w:rStyle w:val="s4"/>
+        </w:rPr>
+        <w:t>"%FT%H%M%S%3N"</w:t>
+      </w:r>
+      <w:r>
+        <w:t>)</w:t>
+      </w:r>
+    </w:p>
+    <w:p>
+      <w:pPr>
+        <w:pStyle w:val="p3"/>
+      </w:pPr>
+      <w:r>
+        <w:rPr>
+          <w:rStyle w:val="apple-tab-span"/>
+          <w:color w:val="000000"/>
+        </w:rPr>
+        <w:tab/>
+      </w:r>
+      <w:proofErr w:type="gramStart"/>
+      <w:r>
+        <w:rPr>
+          <w:rStyle w:val="s1"/>
+        </w:rPr>
+        <w:t>..</w:t>
+      </w:r>
+      <w:proofErr w:type="gramEnd"/>
+      <w:r>
+        <w:rPr>
+          <w:rStyle w:val="s1"/>
+        </w:rPr>
+        <w:t xml:space="preserve">/FrontEnd/QBasic.py </w:t>
+      </w:r>
+      <w:r>
+        <w:t>"${1}"</w:t>
+      </w:r>
+      <w:r>
+        <w:rPr>
+          <w:rStyle w:val="s1"/>
+        </w:rPr>
+        <w:t xml:space="preserve"> </w:t>
+      </w:r>
+      <w:r>
+        <w:t>"</w:t>
+      </w:r>
+      <w:proofErr w:type="spellStart"/>
+      <w:r>
+        <w:t>Temp_Output_Files</w:t>
+      </w:r>
+      <w:proofErr w:type="spellEnd"/>
+      <w:r>
+        <w:t>/</w:t>
+      </w:r>
+      <w:proofErr w:type="spellStart"/>
+      <w:r>
+        <w:t>transactionSummaryFile</w:t>
+      </w:r>
+      <w:proofErr w:type="spellEnd"/>
+      <w:r>
+        <w:t>_${</w:t>
+      </w:r>
+      <w:proofErr w:type="spellStart"/>
+      <w:r>
+        <w:t>i</w:t>
+      </w:r>
+      <w:proofErr w:type="spellEnd"/>
+      <w:r>
+        <w:t>}.txt"</w:t>
+      </w:r>
+      <w:r>
+        <w:rPr>
+          <w:rStyle w:val="s1"/>
+        </w:rPr>
+        <w:t xml:space="preserve"> &lt; </w:t>
+      </w:r>
+      <w:r>
+        <w:t>"${3}/</w:t>
+      </w:r>
+      <w:proofErr w:type="spellStart"/>
+      <w:r>
+        <w:t>input_daily_transaction</w:t>
+      </w:r>
+      <w:proofErr w:type="spellEnd"/>
+      <w:r>
+        <w:t>_${</w:t>
+      </w:r>
+      <w:proofErr w:type="spellStart"/>
+      <w:r>
+        <w:t>i</w:t>
+      </w:r>
+      <w:proofErr w:type="spellEnd"/>
+      <w:r>
+        <w:t>}.txt"</w:t>
+      </w:r>
+      <w:r>
+        <w:rPr>
+          <w:rStyle w:val="s1"/>
+        </w:rPr>
+        <w:t xml:space="preserve"> &gt; </w:t>
+      </w:r>
+      <w:r>
+        <w:t>"Logs/</w:t>
+      </w:r>
+      <w:proofErr w:type="spellStart"/>
+      <w:r>
+        <w:t>frontEnd_run</w:t>
+      </w:r>
+      <w:proofErr w:type="spellEnd"/>
+      <w:r>
+        <w:t>_${time}.txt"</w:t>
+      </w:r>
+    </w:p>
+    <w:p>
+      <w:pPr>
+        <w:pStyle w:val="p5"/>
+      </w:pPr>
+      <w:r>
+        <w:t>done</w:t>
+      </w:r>
+    </w:p>
+    <w:p>
+      <w:pPr>
+        <w:pStyle w:val="p2"/>
+      </w:pPr>
+    </w:p>
+    <w:p>
+      <w:pPr>
+        <w:pStyle w:val="p3"/>
+      </w:pPr>
+      <w:r>
+        <w:rPr>
+          <w:rStyle w:val="s1"/>
+        </w:rPr>
+        <w:t xml:space="preserve">echo -e </w:t>
+      </w:r>
+      <w:r>
+        <w:t>"Completed running Front End $</w:t>
+      </w:r>
+      <w:proofErr w:type="spellStart"/>
+      <w:r>
+        <w:t>numFrontEndRuns</w:t>
+      </w:r>
+      <w:proofErr w:type="spellEnd"/>
+      <w:r>
+        <w:t xml:space="preserve"> times."</w:t>
+      </w:r>
+      <w:r>
+        <w:rPr>
+          <w:rStyle w:val="s1"/>
+        </w:rPr>
+        <w:t>;</w:t>
+      </w:r>
+    </w:p>
+    <w:p>
+      <w:pPr>
+        <w:pStyle w:val="p2"/>
+      </w:pPr>
+    </w:p>
+    <w:p>
+      <w:pPr>
+        <w:pStyle w:val="p2"/>
+      </w:pPr>
+    </w:p>
+    <w:p>
+      <w:pPr>
+        <w:pStyle w:val="p1"/>
+      </w:pPr>
+      <w:r>
+        <w:t xml:space="preserve">#Create the merged transaction summary file from all transaction summary files created in </w:t>
+      </w:r>
+      <w:proofErr w:type="spellStart"/>
+      <w:r>
+        <w:t>Temp_Output_Files</w:t>
+      </w:r>
+      <w:proofErr w:type="spellEnd"/>
+      <w:r>
+        <w:t xml:space="preserve"> directory.</w:t>
+      </w:r>
+    </w:p>
+    <w:p>
+      <w:pPr>
+        <w:pStyle w:val="p1"/>
+      </w:pPr>
+      <w:r>
+        <w:t xml:space="preserve">#Save the merged transaction file in </w:t>
+      </w:r>
+      <w:proofErr w:type="spellStart"/>
+      <w:r>
+        <w:t>Daily_Transactio_File</w:t>
+      </w:r>
+      <w:proofErr w:type="spellEnd"/>
+      <w:r>
+        <w:t>/mergedTransactionSummaryFile.txt (overwrite if necessary)</w:t>
+      </w:r>
+    </w:p>
+    <w:p>
+      <w:pPr>
+        <w:pStyle w:val="p3"/>
+      </w:pPr>
+      <w:r>
+        <w:rPr>
+          <w:rStyle w:val="s1"/>
+        </w:rPr>
+        <w:t xml:space="preserve">echo -e </w:t>
+      </w:r>
+      <w:r>
+        <w:t>"\n${BLUE}Creating merged transaction summary file.</w:t>
+      </w:r>
+      <w:r>
+        <w:rPr>
+          <w:rStyle w:val="apple-converted-space"/>
+        </w:rPr>
+        <w:t xml:space="preserve">  </w:t>
+      </w:r>
+      <w:r>
         <w:t>${NC}"</w:t>
       </w:r>
       <w:r>
@@ -2887,8 +4280,43 @@
     </w:p>
     <w:p>
       <w:pPr>
+        <w:pStyle w:val="p3"/>
+      </w:pPr>
+      <w:r>
+        <w:rPr>
+          <w:rStyle w:val="s1"/>
+        </w:rPr>
+        <w:t>FILES=</w:t>
+      </w:r>
+      <w:r>
+        <w:t>"</w:t>
+      </w:r>
+      <w:proofErr w:type="spellStart"/>
+      <w:r>
+        <w:t>Temp_Output_Files</w:t>
+      </w:r>
+      <w:proofErr w:type="spellEnd"/>
+      <w:r>
+        <w:t>/*"</w:t>
+      </w:r>
+    </w:p>
+    <w:p>
+      <w:pPr>
         <w:pStyle w:val="p4"/>
       </w:pPr>
+      <w:proofErr w:type="spellStart"/>
+      <w:r>
+        <w:t>firstFile</w:t>
+      </w:r>
+      <w:proofErr w:type="spellEnd"/>
+      <w:r>
+        <w:t>=true</w:t>
+      </w:r>
+    </w:p>
+    <w:p>
+      <w:pPr>
+        <w:pStyle w:val="p4"/>
+      </w:pPr>
       <w:r>
         <w:rPr>
           <w:rStyle w:val="s2"/>
@@ -2896,7 +4324,7 @@
         <w:t>for</w:t>
       </w:r>
       <w:r>
-        <w:t xml:space="preserve"> i </w:t>
+        <w:t xml:space="preserve"> file </w:t>
       </w:r>
       <w:r>
         <w:rPr>
@@ -2905,16 +4333,7 @@
         <w:t>in</w:t>
       </w:r>
       <w:r>
-        <w:t xml:space="preserve"> $(seq </w:t>
-      </w:r>
-      <w:r>
-        <w:rPr>
-          <w:rStyle w:val="s3"/>
-        </w:rPr>
-        <w:t>1</w:t>
-      </w:r>
-      <w:r>
-        <w:t xml:space="preserve"> $numFrontEndRuns)</w:t>
+        <w:t xml:space="preserve"> $FILES</w:t>
       </w:r>
     </w:p>
     <w:p>
@@ -2936,15 +4355,316 @@
         <w:tab/>
       </w:r>
       <w:r>
+        <w:rPr>
+          <w:rStyle w:val="s2"/>
+        </w:rPr>
+        <w:t>if</w:t>
+      </w:r>
+      <w:r>
+        <w:t xml:space="preserve"> [ </w:t>
+      </w:r>
+      <w:r>
+        <w:rPr>
+          <w:rStyle w:val="s4"/>
+        </w:rPr>
+        <w:t>"$</w:t>
+      </w:r>
+      <w:proofErr w:type="spellStart"/>
+      <w:r>
+        <w:rPr>
+          <w:rStyle w:val="s4"/>
+        </w:rPr>
+        <w:t>firstFile</w:t>
+      </w:r>
+      <w:proofErr w:type="spellEnd"/>
+      <w:r>
+        <w:rPr>
+          <w:rStyle w:val="s4"/>
+        </w:rPr>
+        <w:t>"</w:t>
+      </w:r>
+      <w:r>
+        <w:t xml:space="preserve"> = </w:t>
+      </w:r>
+      <w:proofErr w:type="gramStart"/>
+      <w:r>
+        <w:t>true ]</w:t>
+      </w:r>
+      <w:proofErr w:type="gramEnd"/>
+      <w:r>
+        <w:t xml:space="preserve"> ; </w:t>
+      </w:r>
+      <w:r>
+        <w:rPr>
+          <w:rStyle w:val="s2"/>
+        </w:rPr>
+        <w:t>then</w:t>
+      </w:r>
+    </w:p>
+    <w:p>
+      <w:pPr>
+        <w:pStyle w:val="p4"/>
+      </w:pPr>
+      <w:r>
+        <w:rPr>
+          <w:rStyle w:val="apple-tab-span"/>
+        </w:rPr>
+        <w:tab/>
+      </w:r>
+      <w:r>
+        <w:rPr>
+          <w:rStyle w:val="apple-tab-span"/>
+        </w:rPr>
+        <w:tab/>
+      </w:r>
+      <w:proofErr w:type="spellStart"/>
+      <w:r>
+        <w:t>mergedTransactionString</w:t>
+      </w:r>
+      <w:proofErr w:type="spellEnd"/>
+      <w:r>
+        <w:t>=</w:t>
+      </w:r>
+      <w:r>
+        <w:rPr>
+          <w:rStyle w:val="s4"/>
+        </w:rPr>
+        <w:t>"$(cat ${file})"''</w:t>
+      </w:r>
+    </w:p>
+    <w:p>
+      <w:pPr>
+        <w:pStyle w:val="p4"/>
+      </w:pPr>
+      <w:r>
+        <w:rPr>
+          <w:rStyle w:val="apple-tab-span"/>
+        </w:rPr>
+        <w:tab/>
+      </w:r>
+      <w:r>
+        <w:rPr>
+          <w:rStyle w:val="apple-tab-span"/>
+        </w:rPr>
+        <w:tab/>
+      </w:r>
+      <w:proofErr w:type="spellStart"/>
+      <w:r>
+        <w:t>firstFile</w:t>
+      </w:r>
+      <w:proofErr w:type="spellEnd"/>
+      <w:r>
+        <w:t>=false</w:t>
+      </w:r>
+      <w:r>
+        <w:rPr>
+          <w:rStyle w:val="apple-tab-span"/>
+        </w:rPr>
+        <w:tab/>
+      </w:r>
+    </w:p>
+    <w:p>
+      <w:pPr>
+        <w:pStyle w:val="p5"/>
+      </w:pPr>
+      <w:r>
+        <w:rPr>
+          <w:rStyle w:val="apple-tab-span"/>
+          <w:color w:val="000000"/>
+        </w:rPr>
+        <w:tab/>
+      </w:r>
+      <w:r>
+        <w:t>else</w:t>
+      </w:r>
+    </w:p>
+    <w:p>
+      <w:pPr>
+        <w:pStyle w:val="p3"/>
+      </w:pPr>
+      <w:r>
+        <w:rPr>
+          <w:rStyle w:val="apple-tab-span"/>
+          <w:color w:val="000000"/>
+        </w:rPr>
+        <w:tab/>
+      </w:r>
+      <w:r>
+        <w:rPr>
+          <w:rStyle w:val="apple-tab-span"/>
+          <w:color w:val="000000"/>
+        </w:rPr>
+        <w:tab/>
+      </w:r>
+      <w:proofErr w:type="spellStart"/>
+      <w:r>
+        <w:rPr>
+          <w:rStyle w:val="s1"/>
+        </w:rPr>
+        <w:t>mergedTransactionString</w:t>
+      </w:r>
+      <w:proofErr w:type="spellEnd"/>
+      <w:r>
+        <w:rPr>
+          <w:rStyle w:val="s1"/>
+        </w:rPr>
+        <w:t>=</w:t>
+      </w:r>
+      <w:r>
+        <w:t>"${</w:t>
+      </w:r>
+      <w:proofErr w:type="spellStart"/>
+      <w:r>
+        <w:t>mergedTransactionString</w:t>
+      </w:r>
+      <w:proofErr w:type="spellEnd"/>
+      <w:r>
+        <w:t>}\n$(cat ${file})"''</w:t>
+      </w:r>
+      <w:r>
+        <w:rPr>
+          <w:rStyle w:val="apple-tab-span"/>
+          <w:color w:val="000000"/>
+        </w:rPr>
+        <w:tab/>
+      </w:r>
+    </w:p>
+    <w:p>
+      <w:pPr>
+        <w:pStyle w:val="p5"/>
+      </w:pPr>
+      <w:r>
+        <w:rPr>
+          <w:rStyle w:val="apple-tab-span"/>
+          <w:color w:val="000000"/>
+        </w:rPr>
+        <w:tab/>
+      </w:r>
+      <w:r>
+        <w:t>fi</w:t>
+      </w:r>
+    </w:p>
+    <w:p>
+      <w:pPr>
+        <w:pStyle w:val="p5"/>
+      </w:pPr>
+      <w:r>
+        <w:t>done</w:t>
+      </w:r>
+    </w:p>
+    <w:p>
+      <w:pPr>
+        <w:pStyle w:val="p2"/>
+      </w:pPr>
+    </w:p>
+    <w:p>
+      <w:pPr>
+        <w:pStyle w:val="p3"/>
+      </w:pPr>
+      <w:r>
+        <w:rPr>
+          <w:rStyle w:val="s1"/>
+        </w:rPr>
+        <w:t xml:space="preserve">echo -e </w:t>
+      </w:r>
+      <w:r>
+        <w:t>"${</w:t>
+      </w:r>
+      <w:proofErr w:type="spellStart"/>
+      <w:r>
+        <w:t>mergedTransactionString</w:t>
+      </w:r>
+      <w:proofErr w:type="spellEnd"/>
+      <w:r>
+        <w:t>}"</w:t>
+      </w:r>
+      <w:r>
+        <w:rPr>
+          <w:rStyle w:val="s1"/>
+        </w:rPr>
+        <w:t xml:space="preserve"> &gt; </w:t>
+      </w:r>
+      <w:r>
+        <w:t>"</w:t>
+      </w:r>
+      <w:proofErr w:type="spellStart"/>
+      <w:r>
+        <w:t>Daily_Transaction_File</w:t>
+      </w:r>
+      <w:proofErr w:type="spellEnd"/>
+      <w:r>
+        <w:t>/mergedTransactionSummaryFile.txt"</w:t>
+      </w:r>
+      <w:r>
+        <w:rPr>
+          <w:rStyle w:val="s1"/>
+        </w:rPr>
+        <w:t>;</w:t>
+      </w:r>
+    </w:p>
+    <w:p>
+      <w:pPr>
+        <w:pStyle w:val="p3"/>
+      </w:pPr>
+      <w:r>
+        <w:rPr>
+          <w:rStyle w:val="s1"/>
+        </w:rPr>
+        <w:t xml:space="preserve">echo -e </w:t>
+      </w:r>
+      <w:r>
+        <w:t>"Successfully created merged transaction summary file."</w:t>
+      </w:r>
+      <w:r>
+        <w:rPr>
+          <w:rStyle w:val="s1"/>
+        </w:rPr>
+        <w:t>;</w:t>
+      </w:r>
+    </w:p>
+    <w:p>
+      <w:pPr>
+        <w:pStyle w:val="p2"/>
+      </w:pPr>
+    </w:p>
+    <w:p>
+      <w:pPr>
+        <w:pStyle w:val="p2"/>
+      </w:pPr>
+    </w:p>
+    <w:p>
+      <w:pPr>
+        <w:pStyle w:val="p1"/>
+      </w:pPr>
+      <w:r>
+        <w:t xml:space="preserve">#Run the BackOffice application using the merged transaction summary file found in </w:t>
+      </w:r>
+      <w:proofErr w:type="spellStart"/>
+      <w:r>
+        <w:t>Daily_Transaction_File</w:t>
+      </w:r>
+      <w:proofErr w:type="spellEnd"/>
+      <w:r>
+        <w:t>/mergedTransactionSummaryFile.txt</w:t>
+      </w:r>
+    </w:p>
+    <w:p>
+      <w:pPr>
+        <w:pStyle w:val="p3"/>
+      </w:pPr>
+      <w:r>
+        <w:rPr>
+          <w:rStyle w:val="s1"/>
+        </w:rPr>
         <w:t>time=$(date +</w:t>
       </w:r>
       <w:r>
-        <w:rPr>
-          <w:rStyle w:val="s4"/>
-        </w:rPr>
         <w:t>"%FT%H%M%S%3N"</w:t>
       </w:r>
       <w:r>
+        <w:rPr>
+          <w:rStyle w:val="s1"/>
+        </w:rPr>
         <w:t>)</w:t>
       </w:r>
     </w:p>
@@ -2954,16 +4674,102 @@
       </w:pPr>
       <w:r>
         <w:rPr>
-          <w:rStyle w:val="apple-tab-span"/>
-          <w:color w:val="000000"/>
-        </w:rPr>
-        <w:tab/>
-      </w:r>
-      <w:r>
-        <w:rPr>
           <w:rStyle w:val="s1"/>
         </w:rPr>
-        <w:t xml:space="preserve">../FrontEnd/QBasic.py </w:t>
+        <w:t xml:space="preserve">echo -e </w:t>
+      </w:r>
+      <w:r>
+        <w:t>"\n${BLUE}Running BackOffice with merged transaction summary file. View logs at \"Logs/</w:t>
+      </w:r>
+      <w:proofErr w:type="spellStart"/>
+      <w:r>
+        <w:t>backend_run</w:t>
+      </w:r>
+      <w:proofErr w:type="spellEnd"/>
+      <w:r>
+        <w:t>_${time}.txt\</w:t>
+      </w:r>
+      <w:proofErr w:type="gramStart"/>
+      <w:r>
+        <w:t>"</w:t>
+      </w:r>
+      <w:r>
+        <w:rPr>
+          <w:rStyle w:val="apple-converted-space"/>
+        </w:rPr>
+        <w:t xml:space="preserve">  </w:t>
+      </w:r>
+      <w:r>
+        <w:t>$</w:t>
+      </w:r>
+      <w:proofErr w:type="gramEnd"/>
+      <w:r>
+        <w:t>{NC}"</w:t>
+      </w:r>
+      <w:r>
+        <w:rPr>
+          <w:rStyle w:val="s1"/>
+        </w:rPr>
+        <w:t>;</w:t>
+      </w:r>
+    </w:p>
+    <w:p>
+      <w:pPr>
+        <w:pStyle w:val="p2"/>
+      </w:pPr>
+    </w:p>
+    <w:p>
+      <w:pPr>
+        <w:pStyle w:val="p3"/>
+      </w:pPr>
+      <w:proofErr w:type="gramStart"/>
+      <w:r>
+        <w:rPr>
+          <w:rStyle w:val="s1"/>
+        </w:rPr>
+        <w:t>..</w:t>
+      </w:r>
+      <w:proofErr w:type="gramEnd"/>
+      <w:r>
+        <w:rPr>
+          <w:rStyle w:val="s1"/>
+        </w:rPr>
+        <w:t xml:space="preserve">/BackOffice/BackOffice.py </w:t>
+      </w:r>
+      <w:r>
+        <w:t>"${2}"</w:t>
+      </w:r>
+      <w:r>
+        <w:rPr>
+          <w:rStyle w:val="s1"/>
+        </w:rPr>
+        <w:t xml:space="preserve"> </w:t>
+      </w:r>
+      <w:r>
+        <w:t>"</w:t>
+      </w:r>
+      <w:proofErr w:type="spellStart"/>
+      <w:r>
+        <w:t>Daily_Transaction_File</w:t>
+      </w:r>
+      <w:proofErr w:type="spellEnd"/>
+      <w:r>
+        <w:t>/mergedTransactionSummaryFile.txt"</w:t>
+      </w:r>
+      <w:r>
+        <w:rPr>
+          <w:rStyle w:val="s1"/>
+        </w:rPr>
+        <w:t xml:space="preserve"> </w:t>
+      </w:r>
+      <w:r>
+        <w:t>"${2}"</w:t>
+      </w:r>
+      <w:r>
+        <w:rPr>
+          <w:rStyle w:val="s1"/>
+        </w:rPr>
+        <w:t xml:space="preserve"> </w:t>
       </w:r>
       <w:r>
         <w:t>"${1}"</w:t>
@@ -2972,572 +4778,107 @@
         <w:rPr>
           <w:rStyle w:val="s1"/>
         </w:rPr>
+        <w:t xml:space="preserve"> &gt; </w:t>
+      </w:r>
+      <w:r>
+        <w:t>"Logs/</w:t>
+      </w:r>
+      <w:proofErr w:type="spellStart"/>
+      <w:r>
+        <w:t>backend_run</w:t>
+      </w:r>
+      <w:proofErr w:type="spellEnd"/>
+      <w:r>
+        <w:t>_${time}.txt"</w:t>
+      </w:r>
+    </w:p>
+    <w:p>
+      <w:pPr>
+        <w:pStyle w:val="p2"/>
+      </w:pPr>
+    </w:p>
+    <w:p>
+      <w:pPr>
+        <w:pStyle w:val="p3"/>
+      </w:pPr>
+      <w:r>
+        <w:rPr>
+          <w:rStyle w:val="s1"/>
+        </w:rPr>
+        <w:t xml:space="preserve">echo -e </w:t>
+      </w:r>
+      <w:r>
+        <w:t>"Completed running BackOffice."</w:t>
+      </w:r>
+      <w:r>
+        <w:rPr>
+          <w:rStyle w:val="s1"/>
+        </w:rPr>
+        <w:t>;</w:t>
+      </w:r>
+    </w:p>
+    <w:p>
+      <w:pPr>
+        <w:pStyle w:val="p2"/>
+      </w:pPr>
+    </w:p>
+    <w:p>
+      <w:pPr>
+        <w:pStyle w:val="p2"/>
+      </w:pPr>
+    </w:p>
+    <w:p>
+      <w:pPr>
+        <w:pStyle w:val="p1"/>
+      </w:pPr>
+      <w:r>
+        <w:t xml:space="preserve">#Delete temporary directory used to store transaction summary files for each </w:t>
+      </w:r>
+      <w:proofErr w:type="gramStart"/>
+      <w:r>
+        <w:t>front end</w:t>
+      </w:r>
+      <w:proofErr w:type="gramEnd"/>
+      <w:r>
+        <w:t xml:space="preserve"> session</w:t>
+      </w:r>
+    </w:p>
+    <w:p>
+      <w:pPr>
+        <w:pStyle w:val="p4"/>
+      </w:pPr>
+      <w:proofErr w:type="spellStart"/>
+      <w:r>
+        <w:t>rm</w:t>
+      </w:r>
+      <w:proofErr w:type="spellEnd"/>
+      <w:r>
+        <w:t xml:space="preserve"> -</w:t>
+      </w:r>
+      <w:proofErr w:type="spellStart"/>
+      <w:r>
+        <w:t>rf</w:t>
+      </w:r>
+      <w:proofErr w:type="spellEnd"/>
+      <w:r>
         <w:t xml:space="preserve"> </w:t>
       </w:r>
-      <w:r>
-        <w:t>"Temp_Output_Files/transactionSummaryFile_${i}.txt"</w:t>
-      </w:r>
-      <w:r>
-        <w:rPr>
-          <w:rStyle w:val="s1"/>
-        </w:rPr>
-        <w:t xml:space="preserve"> &lt; </w:t>
-      </w:r>
-      <w:r>
-        <w:t>"${3}/input_daily_transaction_${i}.txt"</w:t>
-      </w:r>
-      <w:r>
-        <w:rPr>
-          <w:rStyle w:val="s1"/>
-        </w:rPr>
-        <w:t xml:space="preserve"> &gt; </w:t>
-      </w:r>
-      <w:r>
-        <w:t>"Logs/frontEnd_run_${time}.txt"</w:t>
-      </w:r>
-    </w:p>
-    <w:p>
-      <w:pPr>
-        <w:pStyle w:val="p5"/>
-      </w:pPr>
-      <w:r>
-        <w:t>done</w:t>
-      </w:r>
-    </w:p>
-    <w:p>
-      <w:pPr>
-        <w:pStyle w:val="p2"/>
-      </w:pPr>
-    </w:p>
-    <w:p>
-      <w:pPr>
-        <w:pStyle w:val="p3"/>
-      </w:pPr>
-      <w:r>
-        <w:rPr>
-          <w:rStyle w:val="s1"/>
-        </w:rPr>
-        <w:t xml:space="preserve">echo -e </w:t>
-      </w:r>
-      <w:r>
-        <w:t>"Completed running Front End $numFrontEndRuns times."</w:t>
-      </w:r>
-      <w:r>
-        <w:rPr>
-          <w:rStyle w:val="s1"/>
-        </w:rPr>
-        <w:t>;</w:t>
-      </w:r>
-    </w:p>
-    <w:p>
-      <w:pPr>
-        <w:pStyle w:val="p2"/>
-      </w:pPr>
-    </w:p>
-    <w:p>
-      <w:pPr>
-        <w:pStyle w:val="p2"/>
-      </w:pPr>
-    </w:p>
-    <w:p>
-      <w:pPr>
-        <w:pStyle w:val="p1"/>
-      </w:pPr>
-      <w:r>
-        <w:t>#Create the merged transaction summary file from all transaction summary files created in Temp_Output_Files directory.</w:t>
-      </w:r>
-    </w:p>
-    <w:p>
-      <w:pPr>
-        <w:pStyle w:val="p1"/>
-      </w:pPr>
-      <w:r>
-        <w:t>#Save the merged transaction file in Daily_Transactio_File/mergedTransactionSummaryFile.txt (overwrite if necessary)</w:t>
-      </w:r>
-    </w:p>
-    <w:p>
-      <w:pPr>
-        <w:pStyle w:val="p3"/>
-      </w:pPr>
-      <w:r>
-        <w:rPr>
-          <w:rStyle w:val="s1"/>
-        </w:rPr>
-        <w:t xml:space="preserve">echo -e </w:t>
-      </w:r>
-      <w:r>
-        <w:t>"\n${BLUE}Creating merged transaction summary file.</w:t>
-      </w:r>
-      <w:r>
-        <w:rPr>
-          <w:rStyle w:val="apple-converted-space"/>
-        </w:rPr>
-        <w:t xml:space="preserve">  </w:t>
-      </w:r>
-      <w:r>
-        <w:t>${NC}"</w:t>
-      </w:r>
-      <w:r>
-        <w:rPr>
-          <w:rStyle w:val="s1"/>
-        </w:rPr>
-        <w:t>;</w:t>
-      </w:r>
-    </w:p>
-    <w:p>
-      <w:pPr>
-        <w:pStyle w:val="p2"/>
-      </w:pPr>
-    </w:p>
-    <w:p>
-      <w:pPr>
-        <w:pStyle w:val="p3"/>
-      </w:pPr>
-      <w:r>
-        <w:rPr>
-          <w:rStyle w:val="s1"/>
-        </w:rPr>
-        <w:t>FILES=</w:t>
-      </w:r>
-      <w:r>
-        <w:t>"Temp_Output_Files/*"</w:t>
-      </w:r>
-    </w:p>
-    <w:p>
-      <w:pPr>
-        <w:pStyle w:val="p4"/>
-      </w:pPr>
-      <w:r>
-        <w:t>firstFile=true</w:t>
-      </w:r>
-    </w:p>
-    <w:p>
-      <w:pPr>
-        <w:pStyle w:val="p4"/>
-      </w:pPr>
-      <w:r>
-        <w:rPr>
-          <w:rStyle w:val="s2"/>
-        </w:rPr>
-        <w:t>for</w:t>
-      </w:r>
-      <w:r>
-        <w:t xml:space="preserve"> file </w:t>
-      </w:r>
-      <w:r>
-        <w:rPr>
-          <w:rStyle w:val="s2"/>
-        </w:rPr>
-        <w:t>in</w:t>
-      </w:r>
-      <w:r>
-        <w:t xml:space="preserve"> $FILES</w:t>
-      </w:r>
-    </w:p>
-    <w:p>
-      <w:pPr>
-        <w:pStyle w:val="p5"/>
-      </w:pPr>
-      <w:r>
-        <w:lastRenderedPageBreak/>
-        <w:t>do</w:t>
-      </w:r>
-    </w:p>
-    <w:p>
-      <w:pPr>
-        <w:pStyle w:val="p4"/>
-      </w:pPr>
-      <w:r>
-        <w:rPr>
-          <w:rStyle w:val="apple-tab-span"/>
-        </w:rPr>
-        <w:tab/>
-      </w:r>
-      <w:r>
-        <w:rPr>
-          <w:rStyle w:val="s2"/>
-        </w:rPr>
-        <w:t>if</w:t>
-      </w:r>
-      <w:r>
-        <w:t xml:space="preserve"> [ </w:t>
-      </w:r>
-      <w:r>
-        <w:rPr>
-          <w:rStyle w:val="s4"/>
-        </w:rPr>
-        <w:t>"$firstFile"</w:t>
-      </w:r>
-      <w:r>
-        <w:t xml:space="preserve"> = true ] ; </w:t>
-      </w:r>
-      <w:r>
-        <w:rPr>
-          <w:rStyle w:val="s2"/>
-        </w:rPr>
-        <w:t>then</w:t>
-      </w:r>
-    </w:p>
-    <w:p>
-      <w:pPr>
-        <w:pStyle w:val="p4"/>
-      </w:pPr>
-      <w:r>
-        <w:rPr>
-          <w:rStyle w:val="apple-tab-span"/>
-        </w:rPr>
-        <w:tab/>
-      </w:r>
-      <w:r>
-        <w:rPr>
-          <w:rStyle w:val="apple-tab-span"/>
-        </w:rPr>
-        <w:tab/>
-      </w:r>
-      <w:r>
-        <w:t>mergedTransactionString=</w:t>
-      </w:r>
-      <w:r>
-        <w:rPr>
-          <w:rStyle w:val="s4"/>
-        </w:rPr>
-        <w:t>"$(cat ${file})"''</w:t>
-      </w:r>
-    </w:p>
-    <w:p>
-      <w:pPr>
-        <w:pStyle w:val="p4"/>
-      </w:pPr>
-      <w:r>
-        <w:rPr>
-          <w:rStyle w:val="apple-tab-span"/>
-        </w:rPr>
-        <w:tab/>
-      </w:r>
-      <w:r>
-        <w:rPr>
-          <w:rStyle w:val="apple-tab-span"/>
-        </w:rPr>
-        <w:tab/>
-      </w:r>
-      <w:r>
-        <w:t>firstFile=false</w:t>
-      </w:r>
-      <w:r>
-        <w:rPr>
-          <w:rStyle w:val="apple-tab-span"/>
-        </w:rPr>
-        <w:tab/>
-      </w:r>
-    </w:p>
-    <w:p>
-      <w:pPr>
-        <w:pStyle w:val="p5"/>
-      </w:pPr>
-      <w:r>
-        <w:rPr>
-          <w:rStyle w:val="apple-tab-span"/>
-          <w:color w:val="000000"/>
-        </w:rPr>
-        <w:tab/>
-      </w:r>
-      <w:r>
-        <w:t>else</w:t>
-      </w:r>
-    </w:p>
-    <w:p>
-      <w:pPr>
-        <w:pStyle w:val="p3"/>
-      </w:pPr>
-      <w:r>
-        <w:rPr>
-          <w:rStyle w:val="apple-tab-span"/>
-          <w:color w:val="000000"/>
-        </w:rPr>
-        <w:tab/>
-      </w:r>
-      <w:r>
-        <w:rPr>
-          <w:rStyle w:val="apple-tab-span"/>
-          <w:color w:val="000000"/>
-        </w:rPr>
-        <w:tab/>
-      </w:r>
-      <w:r>
-        <w:rPr>
-          <w:rStyle w:val="s1"/>
-        </w:rPr>
-        <w:t>mergedTransactionString=</w:t>
-      </w:r>
-      <w:r>
-        <w:t>"${mergedTransactionString}\n$(cat ${file})"''</w:t>
-      </w:r>
-      <w:r>
-        <w:rPr>
-          <w:rStyle w:val="apple-tab-span"/>
-          <w:color w:val="000000"/>
-        </w:rPr>
-        <w:tab/>
-      </w:r>
-    </w:p>
-    <w:p>
-      <w:pPr>
-        <w:pStyle w:val="p5"/>
-      </w:pPr>
-      <w:r>
-        <w:rPr>
-          <w:rStyle w:val="apple-tab-span"/>
-          <w:color w:val="000000"/>
-        </w:rPr>
-        <w:tab/>
-      </w:r>
-      <w:r>
-        <w:t>fi</w:t>
-      </w:r>
-    </w:p>
-    <w:p>
-      <w:pPr>
-        <w:pStyle w:val="p5"/>
-      </w:pPr>
-      <w:r>
-        <w:t>done</w:t>
-      </w:r>
-    </w:p>
-    <w:p>
-      <w:pPr>
-        <w:pStyle w:val="p2"/>
-      </w:pPr>
-    </w:p>
-    <w:p>
-      <w:pPr>
-        <w:pStyle w:val="p3"/>
-      </w:pPr>
-      <w:r>
-        <w:rPr>
-          <w:rStyle w:val="s1"/>
-        </w:rPr>
-        <w:t xml:space="preserve">echo -e </w:t>
-      </w:r>
-      <w:r>
-        <w:t>"${mergedTransactionString}"</w:t>
-      </w:r>
-      <w:r>
-        <w:rPr>
-          <w:rStyle w:val="s1"/>
-        </w:rPr>
-        <w:t xml:space="preserve"> &gt; </w:t>
-      </w:r>
-      <w:r>
-        <w:t>"Daily_Transaction_File/mergedTransactionSummaryFile.txt"</w:t>
-      </w:r>
-      <w:r>
-        <w:rPr>
-          <w:rStyle w:val="s1"/>
-        </w:rPr>
-        <w:t>;</w:t>
-      </w:r>
-    </w:p>
-    <w:p>
-      <w:pPr>
-        <w:pStyle w:val="p3"/>
-      </w:pPr>
-      <w:r>
-        <w:rPr>
-          <w:rStyle w:val="s1"/>
-        </w:rPr>
-        <w:t xml:space="preserve">echo -e </w:t>
-      </w:r>
-      <w:r>
-        <w:t>"Successfully created merged transaction summary file."</w:t>
-      </w:r>
-      <w:r>
-        <w:rPr>
-          <w:rStyle w:val="s1"/>
-        </w:rPr>
-        <w:t>;</w:t>
-      </w:r>
-    </w:p>
-    <w:p>
-      <w:pPr>
-        <w:pStyle w:val="p2"/>
-      </w:pPr>
-    </w:p>
-    <w:p>
-      <w:pPr>
-        <w:pStyle w:val="p2"/>
-      </w:pPr>
-    </w:p>
-    <w:p>
-      <w:pPr>
-        <w:pStyle w:val="p1"/>
-      </w:pPr>
-      <w:r>
-        <w:t>#Run the BackOffice application using the merged transaction summary file found in Daily_Transaction_File/mergedTransactionSummaryFile.txt</w:t>
-      </w:r>
-    </w:p>
-    <w:p>
-      <w:pPr>
-        <w:pStyle w:val="p3"/>
-      </w:pPr>
-      <w:r>
-        <w:rPr>
-          <w:rStyle w:val="s1"/>
-        </w:rPr>
-        <w:t>time=$(date +</w:t>
-      </w:r>
-      <w:r>
-        <w:t>"%FT%H%M%S%3N"</w:t>
-      </w:r>
-      <w:r>
-        <w:rPr>
-          <w:rStyle w:val="s1"/>
-        </w:rPr>
-        <w:t>)</w:t>
-      </w:r>
-    </w:p>
-    <w:p>
-      <w:pPr>
-        <w:pStyle w:val="p3"/>
-      </w:pPr>
-      <w:r>
-        <w:rPr>
-          <w:rStyle w:val="s1"/>
-        </w:rPr>
-        <w:t xml:space="preserve">echo -e </w:t>
-      </w:r>
-      <w:r>
-        <w:t>"\n${BLUE}Running BackOffice with merged transaction summary file. View logs at \"Logs/backend_run_${time}.txt\"</w:t>
-      </w:r>
-      <w:r>
-        <w:rPr>
-          <w:rStyle w:val="apple-converted-space"/>
-        </w:rPr>
-        <w:t xml:space="preserve">  </w:t>
-      </w:r>
-      <w:r>
-        <w:t>${NC}"</w:t>
-      </w:r>
-      <w:r>
-        <w:rPr>
-          <w:rStyle w:val="s1"/>
-        </w:rPr>
-        <w:t>;</w:t>
-      </w:r>
-    </w:p>
-    <w:p>
-      <w:pPr>
-        <w:pStyle w:val="p2"/>
-      </w:pPr>
-    </w:p>
-    <w:p>
-      <w:pPr>
-        <w:pStyle w:val="p3"/>
-      </w:pPr>
-      <w:r>
-        <w:rPr>
-          <w:rStyle w:val="s1"/>
-        </w:rPr>
-        <w:t xml:space="preserve">../BackOffice/BackOffice.py </w:t>
-      </w:r>
-      <w:r>
-        <w:t>"${2}"</w:t>
-      </w:r>
-      <w:r>
-        <w:rPr>
-          <w:rStyle w:val="s1"/>
-        </w:rPr>
-        <w:t xml:space="preserve"> </w:t>
-      </w:r>
-      <w:r>
-        <w:t>"Daily_Transaction_File/mergedTransactionSummaryFile.txt"</w:t>
-      </w:r>
-      <w:r>
-        <w:rPr>
-          <w:rStyle w:val="s1"/>
-        </w:rPr>
-        <w:t xml:space="preserve"> </w:t>
-      </w:r>
-      <w:r>
-        <w:t>"${2}"</w:t>
-      </w:r>
-      <w:r>
-        <w:rPr>
-          <w:rStyle w:val="s1"/>
-        </w:rPr>
-        <w:t xml:space="preserve"> </w:t>
-      </w:r>
-      <w:r>
-        <w:t>"${1}"</w:t>
-      </w:r>
-      <w:r>
-        <w:rPr>
-          <w:rStyle w:val="s1"/>
-        </w:rPr>
-        <w:t xml:space="preserve"> &gt; </w:t>
-      </w:r>
-      <w:r>
-        <w:t>"Logs/backend_run_${time}.txt"</w:t>
-      </w:r>
-    </w:p>
-    <w:p>
-      <w:pPr>
-        <w:pStyle w:val="p2"/>
-      </w:pPr>
-    </w:p>
-    <w:p>
-      <w:pPr>
-        <w:pStyle w:val="p3"/>
-      </w:pPr>
-      <w:r>
-        <w:rPr>
-          <w:rStyle w:val="s1"/>
-        </w:rPr>
-        <w:t xml:space="preserve">echo -e </w:t>
-      </w:r>
-      <w:r>
-        <w:t>"Completed running BackOffice."</w:t>
-      </w:r>
-      <w:r>
-        <w:rPr>
-          <w:rStyle w:val="s1"/>
-        </w:rPr>
-        <w:t>;</w:t>
-      </w:r>
-    </w:p>
-    <w:p>
-      <w:pPr>
-        <w:pStyle w:val="p2"/>
-      </w:pPr>
-    </w:p>
-    <w:p>
-      <w:pPr>
-        <w:pStyle w:val="p2"/>
-      </w:pPr>
-    </w:p>
-    <w:p>
-      <w:pPr>
-        <w:pStyle w:val="p1"/>
-      </w:pPr>
-      <w:r>
-        <w:t>#Delete temporary directory used to store transaction summary files for each front end session</w:t>
-      </w:r>
-    </w:p>
-    <w:p>
-      <w:pPr>
-        <w:pStyle w:val="p4"/>
-      </w:pPr>
-      <w:r>
-        <w:t>rm -rf Temp_Output_Files</w:t>
-      </w:r>
+      <w:proofErr w:type="spellStart"/>
+      <w:r>
+        <w:t>Temp_Output_Files</w:t>
+      </w:r>
+      <w:proofErr w:type="spellEnd"/>
     </w:p>
     <w:p/>
     <w:p>
       <w:pPr>
         <w:pStyle w:val="Heading2"/>
       </w:pPr>
+      <w:bookmarkStart w:id="5" w:name="_Toc499382953"/>
       <w:r>
         <w:t>Weekly Script Source (BASH):</w:t>
       </w:r>
+      <w:bookmarkEnd w:id="5"/>
     </w:p>
     <w:p>
       <w:pPr>
@@ -3550,6 +4891,7 @@
           <w:szCs w:val="17"/>
         </w:rPr>
       </w:pPr>
+      <w:proofErr w:type="gramStart"/>
       <w:r>
         <w:rPr>
           <w:rFonts w:ascii="Menlo" w:hAnsi="Menlo" w:cs="Menlo"/>
@@ -3557,7 +4899,17 @@
           <w:sz w:val="17"/>
           <w:szCs w:val="17"/>
         </w:rPr>
-        <w:t>#!/bin/bash</w:t>
+        <w:t>#!/</w:t>
+      </w:r>
+      <w:proofErr w:type="gramEnd"/>
+      <w:r>
+        <w:rPr>
+          <w:rFonts w:ascii="Menlo" w:hAnsi="Menlo" w:cs="Menlo"/>
+          <w:color w:val="008400"/>
+          <w:sz w:val="17"/>
+          <w:szCs w:val="17"/>
+        </w:rPr>
+        <w:t>bin/bash</w:t>
       </w:r>
     </w:p>
     <w:p>
@@ -3589,7 +4941,47 @@
           <w:sz w:val="17"/>
           <w:szCs w:val="17"/>
         </w:rPr>
-        <w:t># STDOUT Colour Definitions (NC stands for No Colour)</w:t>
+        <w:t xml:space="preserve"># STDOUT </w:t>
+      </w:r>
+      <w:proofErr w:type="spellStart"/>
+      <w:r>
+        <w:rPr>
+          <w:rFonts w:ascii="Menlo" w:hAnsi="Menlo" w:cs="Menlo"/>
+          <w:color w:val="008400"/>
+          <w:sz w:val="17"/>
+          <w:szCs w:val="17"/>
+        </w:rPr>
+        <w:t>Colour</w:t>
+      </w:r>
+      <w:proofErr w:type="spellEnd"/>
+      <w:r>
+        <w:rPr>
+          <w:rFonts w:ascii="Menlo" w:hAnsi="Menlo" w:cs="Menlo"/>
+          <w:color w:val="008400"/>
+          <w:sz w:val="17"/>
+          <w:szCs w:val="17"/>
+        </w:rPr>
+        <w:t xml:space="preserve"> Definitions (NC stands for No </w:t>
+      </w:r>
+      <w:proofErr w:type="spellStart"/>
+      <w:r>
+        <w:rPr>
+          <w:rFonts w:ascii="Menlo" w:hAnsi="Menlo" w:cs="Menlo"/>
+          <w:color w:val="008400"/>
+          <w:sz w:val="17"/>
+          <w:szCs w:val="17"/>
+        </w:rPr>
+        <w:t>Colour</w:t>
+      </w:r>
+      <w:proofErr w:type="spellEnd"/>
+      <w:r>
+        <w:rPr>
+          <w:rFonts w:ascii="Menlo" w:hAnsi="Menlo" w:cs="Menlo"/>
+          <w:color w:val="008400"/>
+          <w:sz w:val="17"/>
+          <w:szCs w:val="17"/>
+        </w:rPr>
+        <w:t>)</w:t>
       </w:r>
     </w:p>
     <w:p>
@@ -3777,7 +5169,47 @@
           <w:sz w:val="17"/>
           <w:szCs w:val="17"/>
         </w:rPr>
-        <w:t>#Clear out the log file directory at the start of each week (logs created by frontEnd and backOffice applications)</w:t>
+        <w:t xml:space="preserve">#Clear out the log file directory at the start of each week (logs created by </w:t>
+      </w:r>
+      <w:proofErr w:type="spellStart"/>
+      <w:r>
+        <w:rPr>
+          <w:rFonts w:ascii="Menlo" w:hAnsi="Menlo" w:cs="Menlo"/>
+          <w:color w:val="008400"/>
+          <w:sz w:val="17"/>
+          <w:szCs w:val="17"/>
+        </w:rPr>
+        <w:t>frontEnd</w:t>
+      </w:r>
+      <w:proofErr w:type="spellEnd"/>
+      <w:r>
+        <w:rPr>
+          <w:rFonts w:ascii="Menlo" w:hAnsi="Menlo" w:cs="Menlo"/>
+          <w:color w:val="008400"/>
+          <w:sz w:val="17"/>
+          <w:szCs w:val="17"/>
+        </w:rPr>
+        <w:t xml:space="preserve"> and </w:t>
+      </w:r>
+      <w:proofErr w:type="spellStart"/>
+      <w:r>
+        <w:rPr>
+          <w:rFonts w:ascii="Menlo" w:hAnsi="Menlo" w:cs="Menlo"/>
+          <w:color w:val="008400"/>
+          <w:sz w:val="17"/>
+          <w:szCs w:val="17"/>
+        </w:rPr>
+        <w:t>backOffice</w:t>
+      </w:r>
+      <w:proofErr w:type="spellEnd"/>
+      <w:r>
+        <w:rPr>
+          <w:rFonts w:ascii="Menlo" w:hAnsi="Menlo" w:cs="Menlo"/>
+          <w:color w:val="008400"/>
+          <w:sz w:val="17"/>
+          <w:szCs w:val="17"/>
+        </w:rPr>
+        <w:t xml:space="preserve"> applications)</w:t>
       </w:r>
     </w:p>
     <w:p>
@@ -3791,14 +5223,45 @@
           <w:szCs w:val="17"/>
         </w:rPr>
       </w:pPr>
-      <w:r>
-        <w:rPr>
-          <w:rFonts w:ascii="Menlo" w:hAnsi="Menlo" w:cs="Menlo"/>
-          <w:color w:val="000000"/>
-          <w:sz w:val="17"/>
-          <w:szCs w:val="17"/>
-        </w:rPr>
-        <w:t>rm -rf Logs/*</w:t>
+      <w:proofErr w:type="spellStart"/>
+      <w:r>
+        <w:rPr>
+          <w:rFonts w:ascii="Menlo" w:hAnsi="Menlo" w:cs="Menlo"/>
+          <w:color w:val="000000"/>
+          <w:sz w:val="17"/>
+          <w:szCs w:val="17"/>
+        </w:rPr>
+        <w:t>rm</w:t>
+      </w:r>
+      <w:proofErr w:type="spellEnd"/>
+      <w:r>
+        <w:rPr>
+          <w:rFonts w:ascii="Menlo" w:hAnsi="Menlo" w:cs="Menlo"/>
+          <w:color w:val="000000"/>
+          <w:sz w:val="17"/>
+          <w:szCs w:val="17"/>
+        </w:rPr>
+        <w:t xml:space="preserve"> -</w:t>
+      </w:r>
+      <w:proofErr w:type="spellStart"/>
+      <w:r>
+        <w:rPr>
+          <w:rFonts w:ascii="Menlo" w:hAnsi="Menlo" w:cs="Menlo"/>
+          <w:color w:val="000000"/>
+          <w:sz w:val="17"/>
+          <w:szCs w:val="17"/>
+        </w:rPr>
+        <w:t>rf</w:t>
+      </w:r>
+      <w:proofErr w:type="spellEnd"/>
+      <w:r>
+        <w:rPr>
+          <w:rFonts w:ascii="Menlo" w:hAnsi="Menlo" w:cs="Menlo"/>
+          <w:color w:val="000000"/>
+          <w:sz w:val="17"/>
+          <w:szCs w:val="17"/>
+        </w:rPr>
+        <w:t xml:space="preserve"> Logs/*</w:t>
       </w:r>
     </w:p>
     <w:p>
@@ -3872,7 +5335,27 @@
           <w:sz w:val="17"/>
           <w:szCs w:val="17"/>
         </w:rPr>
-        <w:t>&gt; Output_Files/masteraccounts.txt</w:t>
+        <w:t xml:space="preserve">&gt; </w:t>
+      </w:r>
+      <w:proofErr w:type="spellStart"/>
+      <w:r>
+        <w:rPr>
+          <w:rFonts w:ascii="Menlo" w:hAnsi="Menlo" w:cs="Menlo"/>
+          <w:color w:val="000000"/>
+          <w:sz w:val="17"/>
+          <w:szCs w:val="17"/>
+        </w:rPr>
+        <w:t>Output_Files</w:t>
+      </w:r>
+      <w:proofErr w:type="spellEnd"/>
+      <w:r>
+        <w:rPr>
+          <w:rFonts w:ascii="Menlo" w:hAnsi="Menlo" w:cs="Menlo"/>
+          <w:color w:val="000000"/>
+          <w:sz w:val="17"/>
+          <w:szCs w:val="17"/>
+        </w:rPr>
+        <w:t>/masteraccounts.txt</w:t>
       </w:r>
     </w:p>
     <w:p>
@@ -3893,7 +5376,27 @@
           <w:sz w:val="17"/>
           <w:szCs w:val="17"/>
         </w:rPr>
-        <w:t>&gt; Output_Files/validaccounts.txt</w:t>
+        <w:t xml:space="preserve">&gt; </w:t>
+      </w:r>
+      <w:proofErr w:type="spellStart"/>
+      <w:r>
+        <w:rPr>
+          <w:rFonts w:ascii="Menlo" w:hAnsi="Menlo" w:cs="Menlo"/>
+          <w:color w:val="000000"/>
+          <w:sz w:val="17"/>
+          <w:szCs w:val="17"/>
+        </w:rPr>
+        <w:t>Output_Files</w:t>
+      </w:r>
+      <w:proofErr w:type="spellEnd"/>
+      <w:r>
+        <w:rPr>
+          <w:rFonts w:ascii="Menlo" w:hAnsi="Menlo" w:cs="Menlo"/>
+          <w:color w:val="000000"/>
+          <w:sz w:val="17"/>
+          <w:szCs w:val="17"/>
+        </w:rPr>
+        <w:t>/validaccounts.txt</w:t>
       </w:r>
     </w:p>
     <w:p>
@@ -3925,6 +5428,7 @@
           <w:sz w:val="17"/>
           <w:szCs w:val="17"/>
         </w:rPr>
+        <w:lastRenderedPageBreak/>
         <w:t>#Set the number of days in a week</w:t>
       </w:r>
     </w:p>
@@ -3939,14 +5443,25 @@
           <w:szCs w:val="17"/>
         </w:rPr>
       </w:pPr>
-      <w:r>
-        <w:rPr>
-          <w:rFonts w:ascii="Menlo" w:hAnsi="Menlo" w:cs="Menlo"/>
-          <w:color w:val="000000"/>
-          <w:sz w:val="17"/>
-          <w:szCs w:val="17"/>
-        </w:rPr>
-        <w:t>numDays=</w:t>
+      <w:proofErr w:type="spellStart"/>
+      <w:r>
+        <w:rPr>
+          <w:rFonts w:ascii="Menlo" w:hAnsi="Menlo" w:cs="Menlo"/>
+          <w:color w:val="000000"/>
+          <w:sz w:val="17"/>
+          <w:szCs w:val="17"/>
+        </w:rPr>
+        <w:t>numDays</w:t>
+      </w:r>
+      <w:proofErr w:type="spellEnd"/>
+      <w:r>
+        <w:rPr>
+          <w:rFonts w:ascii="Menlo" w:hAnsi="Menlo" w:cs="Menlo"/>
+          <w:color w:val="000000"/>
+          <w:sz w:val="17"/>
+          <w:szCs w:val="17"/>
+        </w:rPr>
+        <w:t>=</w:t>
       </w:r>
       <w:r>
         <w:rPr>
@@ -4017,7 +5532,27 @@
           <w:sz w:val="17"/>
           <w:szCs w:val="17"/>
         </w:rPr>
-        <w:t xml:space="preserve"> i </w:t>
+        <w:t xml:space="preserve"> </w:t>
+      </w:r>
+      <w:proofErr w:type="spellStart"/>
+      <w:r>
+        <w:rPr>
+          <w:rFonts w:ascii="Menlo" w:hAnsi="Menlo" w:cs="Menlo"/>
+          <w:color w:val="000000"/>
+          <w:sz w:val="17"/>
+          <w:szCs w:val="17"/>
+        </w:rPr>
+        <w:t>i</w:t>
+      </w:r>
+      <w:proofErr w:type="spellEnd"/>
+      <w:r>
+        <w:rPr>
+          <w:rFonts w:ascii="Menlo" w:hAnsi="Menlo" w:cs="Menlo"/>
+          <w:color w:val="000000"/>
+          <w:sz w:val="17"/>
+          <w:szCs w:val="17"/>
+        </w:rPr>
+        <w:t xml:space="preserve"> </w:t>
       </w:r>
       <w:r>
         <w:rPr>
@@ -4035,7 +5570,27 @@
           <w:sz w:val="17"/>
           <w:szCs w:val="17"/>
         </w:rPr>
-        <w:t xml:space="preserve"> $(seq </w:t>
+        <w:t xml:space="preserve"> $(</w:t>
+      </w:r>
+      <w:proofErr w:type="spellStart"/>
+      <w:r>
+        <w:rPr>
+          <w:rFonts w:ascii="Menlo" w:hAnsi="Menlo" w:cs="Menlo"/>
+          <w:color w:val="000000"/>
+          <w:sz w:val="17"/>
+          <w:szCs w:val="17"/>
+        </w:rPr>
+        <w:t>seq</w:t>
+      </w:r>
+      <w:proofErr w:type="spellEnd"/>
+      <w:r>
+        <w:rPr>
+          <w:rFonts w:ascii="Menlo" w:hAnsi="Menlo" w:cs="Menlo"/>
+          <w:color w:val="000000"/>
+          <w:sz w:val="17"/>
+          <w:szCs w:val="17"/>
+        </w:rPr>
+        <w:t xml:space="preserve"> </w:t>
       </w:r>
       <w:r>
         <w:rPr>
@@ -4053,7 +5608,27 @@
           <w:sz w:val="17"/>
           <w:szCs w:val="17"/>
         </w:rPr>
-        <w:t xml:space="preserve"> $numDays)</w:t>
+        <w:t xml:space="preserve"> $</w:t>
+      </w:r>
+      <w:proofErr w:type="spellStart"/>
+      <w:r>
+        <w:rPr>
+          <w:rFonts w:ascii="Menlo" w:hAnsi="Menlo" w:cs="Menlo"/>
+          <w:color w:val="000000"/>
+          <w:sz w:val="17"/>
+          <w:szCs w:val="17"/>
+        </w:rPr>
+        <w:t>numDays</w:t>
+      </w:r>
+      <w:proofErr w:type="spellEnd"/>
+      <w:r>
+        <w:rPr>
+          <w:rFonts w:ascii="Menlo" w:hAnsi="Menlo" w:cs="Menlo"/>
+          <w:color w:val="000000"/>
+          <w:sz w:val="17"/>
+          <w:szCs w:val="17"/>
+        </w:rPr>
+        <w:t>)</w:t>
       </w:r>
     </w:p>
     <w:p>
@@ -4105,7 +5680,27 @@
           <w:sz w:val="17"/>
           <w:szCs w:val="17"/>
         </w:rPr>
-        <w:t>"\n${RED}Running Daily Script for Day ${i}."</w:t>
+        <w:t>"\n${RED}Running Daily Script for Day ${</w:t>
+      </w:r>
+      <w:proofErr w:type="spellStart"/>
+      <w:r>
+        <w:rPr>
+          <w:rFonts w:ascii="Menlo" w:hAnsi="Menlo" w:cs="Menlo"/>
+          <w:color w:val="D12F1B"/>
+          <w:sz w:val="17"/>
+          <w:szCs w:val="17"/>
+        </w:rPr>
+        <w:t>i</w:t>
+      </w:r>
+      <w:proofErr w:type="spellEnd"/>
+      <w:r>
+        <w:rPr>
+          <w:rFonts w:ascii="Menlo" w:hAnsi="Menlo" w:cs="Menlo"/>
+          <w:color w:val="D12F1B"/>
+          <w:sz w:val="17"/>
+          <w:szCs w:val="17"/>
+        </w:rPr>
+        <w:t>}."</w:t>
       </w:r>
       <w:r>
         <w:rPr>
@@ -4145,7 +5740,27 @@
           <w:sz w:val="17"/>
           <w:szCs w:val="17"/>
         </w:rPr>
-        <w:t>"Output_Files/validaccounts.txt"</w:t>
+        <w:t>"</w:t>
+      </w:r>
+      <w:proofErr w:type="spellStart"/>
+      <w:r>
+        <w:rPr>
+          <w:rFonts w:ascii="Menlo" w:hAnsi="Menlo" w:cs="Menlo"/>
+          <w:color w:val="D12F1B"/>
+          <w:sz w:val="17"/>
+          <w:szCs w:val="17"/>
+        </w:rPr>
+        <w:t>Output_Files</w:t>
+      </w:r>
+      <w:proofErr w:type="spellEnd"/>
+      <w:r>
+        <w:rPr>
+          <w:rFonts w:ascii="Menlo" w:hAnsi="Menlo" w:cs="Menlo"/>
+          <w:color w:val="D12F1B"/>
+          <w:sz w:val="17"/>
+          <w:szCs w:val="17"/>
+        </w:rPr>
+        <w:t>/validaccounts.txt"</w:t>
       </w:r>
       <w:r>
         <w:rPr>
@@ -4163,7 +5778,27 @@
           <w:sz w:val="17"/>
           <w:szCs w:val="17"/>
         </w:rPr>
-        <w:t>"Output_Files/masteraccounts.txt"</w:t>
+        <w:t>"</w:t>
+      </w:r>
+      <w:proofErr w:type="spellStart"/>
+      <w:r>
+        <w:rPr>
+          <w:rFonts w:ascii="Menlo" w:hAnsi="Menlo" w:cs="Menlo"/>
+          <w:color w:val="D12F1B"/>
+          <w:sz w:val="17"/>
+          <w:szCs w:val="17"/>
+        </w:rPr>
+        <w:t>Output_Files</w:t>
+      </w:r>
+      <w:proofErr w:type="spellEnd"/>
+      <w:r>
+        <w:rPr>
+          <w:rFonts w:ascii="Menlo" w:hAnsi="Menlo" w:cs="Menlo"/>
+          <w:color w:val="D12F1B"/>
+          <w:sz w:val="17"/>
+          <w:szCs w:val="17"/>
+        </w:rPr>
+        <w:t>/masteraccounts.txt"</w:t>
       </w:r>
       <w:r>
         <w:rPr>
@@ -4181,7 +5816,47 @@
           <w:sz w:val="17"/>
           <w:szCs w:val="17"/>
         </w:rPr>
-        <w:t>"Input_Files/Day${i}"</w:t>
+        <w:t>"</w:t>
+      </w:r>
+      <w:proofErr w:type="spellStart"/>
+      <w:r>
+        <w:rPr>
+          <w:rFonts w:ascii="Menlo" w:hAnsi="Menlo" w:cs="Menlo"/>
+          <w:color w:val="D12F1B"/>
+          <w:sz w:val="17"/>
+          <w:szCs w:val="17"/>
+        </w:rPr>
+        <w:t>Input_Files</w:t>
+      </w:r>
+      <w:proofErr w:type="spellEnd"/>
+      <w:r>
+        <w:rPr>
+          <w:rFonts w:ascii="Menlo" w:hAnsi="Menlo" w:cs="Menlo"/>
+          <w:color w:val="D12F1B"/>
+          <w:sz w:val="17"/>
+          <w:szCs w:val="17"/>
+        </w:rPr>
+        <w:t>/Day${</w:t>
+      </w:r>
+      <w:proofErr w:type="spellStart"/>
+      <w:r>
+        <w:rPr>
+          <w:rFonts w:ascii="Menlo" w:hAnsi="Menlo" w:cs="Menlo"/>
+          <w:color w:val="D12F1B"/>
+          <w:sz w:val="17"/>
+          <w:szCs w:val="17"/>
+        </w:rPr>
+        <w:t>i</w:t>
+      </w:r>
+      <w:proofErr w:type="spellEnd"/>
+      <w:r>
+        <w:rPr>
+          <w:rFonts w:ascii="Menlo" w:hAnsi="Menlo" w:cs="Menlo"/>
+          <w:color w:val="D12F1B"/>
+          <w:sz w:val="17"/>
+          <w:szCs w:val="17"/>
+        </w:rPr>
+        <w:t>}"</w:t>
       </w:r>
     </w:p>
     <w:p>
@@ -4243,7 +5918,47 @@
           <w:sz w:val="17"/>
           <w:szCs w:val="17"/>
         </w:rPr>
-        <w:t>"\n\n${GREEN}Weekly QBasic run completed successfully. Daily script (dailyScript.sh) was executed total of $numDays times.${NC}"</w:t>
+        <w:t>"\n\n${GREEN}Weekly QBasic run completed successfully. Daily script (dailyScript.sh) was executed total of $</w:t>
+      </w:r>
+      <w:proofErr w:type="spellStart"/>
+      <w:r>
+        <w:rPr>
+          <w:rFonts w:ascii="Menlo" w:hAnsi="Menlo" w:cs="Menlo"/>
+          <w:color w:val="D12F1B"/>
+          <w:sz w:val="17"/>
+          <w:szCs w:val="17"/>
+        </w:rPr>
+        <w:t>numDays</w:t>
+      </w:r>
+      <w:proofErr w:type="spellEnd"/>
+      <w:r>
+        <w:rPr>
+          <w:rFonts w:ascii="Menlo" w:hAnsi="Menlo" w:cs="Menlo"/>
+          <w:color w:val="D12F1B"/>
+          <w:sz w:val="17"/>
+          <w:szCs w:val="17"/>
+        </w:rPr>
+        <w:t xml:space="preserve"> </w:t>
+      </w:r>
+      <w:proofErr w:type="gramStart"/>
+      <w:r>
+        <w:rPr>
+          <w:rFonts w:ascii="Menlo" w:hAnsi="Menlo" w:cs="Menlo"/>
+          <w:color w:val="D12F1B"/>
+          <w:sz w:val="17"/>
+          <w:szCs w:val="17"/>
+        </w:rPr>
+        <w:t>times.$</w:t>
+      </w:r>
+      <w:proofErr w:type="gramEnd"/>
+      <w:r>
+        <w:rPr>
+          <w:rFonts w:ascii="Menlo" w:hAnsi="Menlo" w:cs="Menlo"/>
+          <w:color w:val="D12F1B"/>
+          <w:sz w:val="17"/>
+          <w:szCs w:val="17"/>
+        </w:rPr>
+        <w:t>{NC}"</w:t>
       </w:r>
     </w:p>
     <w:p/>
@@ -4256,7 +5971,7 @@
           <w:szCs w:val="52"/>
         </w:rPr>
       </w:pPr>
-      <w:bookmarkStart w:id="2" w:name="_Toc499294152"/>
+      <w:bookmarkStart w:id="6" w:name="_Toc499382954"/>
       <w:r>
         <w:rPr>
           <w:sz w:val="52"/>
@@ -4264,33 +5979,39 @@
         </w:rPr>
         <w:t>Scripts Printout</w:t>
       </w:r>
-      <w:bookmarkEnd w:id="2"/>
+      <w:bookmarkEnd w:id="6"/>
     </w:p>
     <w:p>
       <w:pPr>
         <w:pStyle w:val="Heading2"/>
       </w:pPr>
+      <w:bookmarkStart w:id="7" w:name="_Toc499382955"/>
       <w:r>
         <w:t>Transaction Session Inputs for Daily Script</w:t>
       </w:r>
+      <w:bookmarkEnd w:id="7"/>
     </w:p>
     <w:p/>
     <w:p>
       <w:pPr>
         <w:pStyle w:val="Heading2"/>
       </w:pPr>
+      <w:bookmarkStart w:id="8" w:name="_Toc499382956"/>
       <w:r>
         <w:t>Merged Transaction Summary File after Daily Script execution</w:t>
       </w:r>
+      <w:bookmarkEnd w:id="8"/>
     </w:p>
     <w:p/>
     <w:p>
       <w:pPr>
         <w:pStyle w:val="Heading2"/>
       </w:pPr>
+      <w:bookmarkStart w:id="9" w:name="_Toc499382957"/>
       <w:r>
         <w:t>Master Accounts File after each day created by Weekly Script</w:t>
       </w:r>
+      <w:bookmarkEnd w:id="9"/>
     </w:p>
     <w:p/>
     <w:p/>
@@ -4317,13 +6038,12 @@
           <w:szCs w:val="52"/>
         </w:rPr>
       </w:pPr>
-      <w:bookmarkStart w:id="3" w:name="_Toc499294153"/>
+      <w:bookmarkStart w:id="10" w:name="_Toc499382958"/>
       <w:r>
         <w:rPr>
           <w:sz w:val="52"/>
           <w:szCs w:val="52"/>
         </w:rPr>
-        <w:lastRenderedPageBreak/>
         <w:t>Integration Defect</w:t>
       </w:r>
       <w:r>
@@ -4333,7 +6053,7 @@
         </w:rPr>
         <w:t xml:space="preserve"> Table</w:t>
       </w:r>
-      <w:bookmarkEnd w:id="3"/>
+      <w:bookmarkEnd w:id="10"/>
     </w:p>
     <w:p/>
     <w:tbl>
@@ -4548,7 +6268,7 @@
           <w:sz w:val="52"/>
         </w:rPr>
       </w:pPr>
-      <w:bookmarkStart w:id="4" w:name="_Toc499188712"/>
+      <w:bookmarkStart w:id="11" w:name="_Toc499188712"/>
     </w:p>
     <w:p>
       <w:pPr>
@@ -4583,14 +6303,15 @@
           <w:sz w:val="52"/>
         </w:rPr>
       </w:pPr>
+      <w:bookmarkStart w:id="12" w:name="_Toc499382959"/>
       <w:r>
         <w:rPr>
           <w:sz w:val="52"/>
         </w:rPr>
-        <w:lastRenderedPageBreak/>
         <w:t>Team Contribution:</w:t>
       </w:r>
-      <w:bookmarkEnd w:id="4"/>
+      <w:bookmarkEnd w:id="11"/>
+      <w:bookmarkEnd w:id="12"/>
     </w:p>
     <w:p>
       <w:pPr>
@@ -4604,18 +6325,19 @@
         <w:tblLook w:val="04A0" w:firstRow="1" w:lastRow="0" w:firstColumn="1" w:lastColumn="0" w:noHBand="0" w:noVBand="1"/>
       </w:tblPr>
       <w:tblGrid>
-        <w:gridCol w:w="3116"/>
-        <w:gridCol w:w="3117"/>
-        <w:gridCol w:w="3117"/>
+        <w:gridCol w:w="4792"/>
+        <w:gridCol w:w="4794"/>
+        <w:gridCol w:w="4794"/>
       </w:tblGrid>
       <w:tr>
         <w:trPr>
           <w:cnfStyle w:val="100000000000" w:firstRow="1" w:lastRow="0" w:firstColumn="0" w:lastColumn="0" w:oddVBand="0" w:evenVBand="0" w:oddHBand="0" w:evenHBand="0" w:firstRowFirstColumn="0" w:firstRowLastColumn="0" w:lastRowFirstColumn="0" w:lastRowLastColumn="0"/>
+          <w:trHeight w:val="273"/>
         </w:trPr>
         <w:tc>
           <w:tcPr>
             <w:cnfStyle w:val="001000000000" w:firstRow="0" w:lastRow="0" w:firstColumn="1" w:lastColumn="0" w:oddVBand="0" w:evenVBand="0" w:oddHBand="0" w:evenHBand="0" w:firstRowFirstColumn="0" w:firstRowLastColumn="0" w:lastRowFirstColumn="0" w:lastRowLastColumn="0"/>
-            <w:tcW w:w="3116" w:type="dxa"/>
+            <w:tcW w:w="4792" w:type="dxa"/>
           </w:tcPr>
           <w:p>
             <w:pPr>
@@ -4624,6 +6346,8 @@
                 <w:b w:val="0"/>
               </w:rPr>
             </w:pPr>
+            <w:bookmarkStart w:id="13" w:name="_GoBack"/>
+            <w:bookmarkEnd w:id="13"/>
             <w:r>
               <w:rPr>
                 <w:b w:val="0"/>
@@ -4634,7 +6358,7 @@
         </w:tc>
         <w:tc>
           <w:tcPr>
-            <w:tcW w:w="3117" w:type="dxa"/>
+            <w:tcW w:w="4794" w:type="dxa"/>
           </w:tcPr>
           <w:p>
             <w:pPr>
@@ -4654,7 +6378,7 @@
         </w:tc>
         <w:tc>
           <w:tcPr>
-            <w:tcW w:w="3117" w:type="dxa"/>
+            <w:tcW w:w="4794" w:type="dxa"/>
           </w:tcPr>
           <w:p>
             <w:pPr>
@@ -4676,11 +6400,12 @@
       <w:tr>
         <w:trPr>
           <w:cnfStyle w:val="000000100000" w:firstRow="0" w:lastRow="0" w:firstColumn="0" w:lastColumn="0" w:oddVBand="0" w:evenVBand="0" w:oddHBand="1" w:evenHBand="0" w:firstRowFirstColumn="0" w:firstRowLastColumn="0" w:lastRowFirstColumn="0" w:lastRowLastColumn="0"/>
+          <w:trHeight w:val="3434"/>
         </w:trPr>
         <w:tc>
           <w:tcPr>
             <w:cnfStyle w:val="001000000000" w:firstRow="0" w:lastRow="0" w:firstColumn="1" w:lastColumn="0" w:oddVBand="0" w:evenVBand="0" w:oddHBand="0" w:evenHBand="0" w:firstRowFirstColumn="0" w:firstRowLastColumn="0" w:lastRowFirstColumn="0" w:lastRowLastColumn="0"/>
-            <w:tcW w:w="3116" w:type="dxa"/>
+            <w:tcW w:w="4792" w:type="dxa"/>
           </w:tcPr>
           <w:p>
             <w:r>
@@ -4690,7 +6415,7 @@
         </w:tc>
         <w:tc>
           <w:tcPr>
-            <w:tcW w:w="3117" w:type="dxa"/>
+            <w:tcW w:w="4794" w:type="dxa"/>
           </w:tcPr>
           <w:p>
             <w:pPr>
@@ -4703,7 +6428,7 @@
         </w:tc>
         <w:tc>
           <w:tcPr>
-            <w:tcW w:w="3117" w:type="dxa"/>
+            <w:tcW w:w="4794" w:type="dxa"/>
           </w:tcPr>
           <w:p>
             <w:pPr>
@@ -4788,20 +6513,28 @@
         </w:tc>
       </w:tr>
       <w:tr>
+        <w:trPr>
+          <w:trHeight w:val="1816"/>
+        </w:trPr>
         <w:tc>
           <w:tcPr>
             <w:cnfStyle w:val="001000000000" w:firstRow="0" w:lastRow="0" w:firstColumn="1" w:lastColumn="0" w:oddVBand="0" w:evenVBand="0" w:oddHBand="0" w:evenHBand="0" w:firstRowFirstColumn="0" w:firstRowLastColumn="0" w:lastRowFirstColumn="0" w:lastRowLastColumn="0"/>
-            <w:tcW w:w="3116" w:type="dxa"/>
+            <w:tcW w:w="4792" w:type="dxa"/>
           </w:tcPr>
           <w:p>
             <w:r>
-              <w:t>Jessica Nahulan</w:t>
-            </w:r>
+              <w:t xml:space="preserve">Jessica </w:t>
+            </w:r>
+            <w:proofErr w:type="spellStart"/>
+            <w:r>
+              <w:t>Nahulan</w:t>
+            </w:r>
+            <w:proofErr w:type="spellEnd"/>
           </w:p>
         </w:tc>
         <w:tc>
           <w:tcPr>
-            <w:tcW w:w="3117" w:type="dxa"/>
+            <w:tcW w:w="4794" w:type="dxa"/>
           </w:tcPr>
           <w:p>
             <w:pPr>
@@ -4814,7 +6547,7 @@
         </w:tc>
         <w:tc>
           <w:tcPr>
-            <w:tcW w:w="3117" w:type="dxa"/>
+            <w:tcW w:w="4794" w:type="dxa"/>
           </w:tcPr>
           <w:p>
             <w:pPr>
@@ -4901,21 +6634,23 @@
       <w:tr>
         <w:trPr>
           <w:cnfStyle w:val="000000100000" w:firstRow="0" w:lastRow="0" w:firstColumn="0" w:lastColumn="0" w:oddVBand="0" w:evenVBand="0" w:oddHBand="1" w:evenHBand="0" w:firstRowFirstColumn="0" w:firstRowLastColumn="0" w:lastRowFirstColumn="0" w:lastRowLastColumn="0"/>
+          <w:trHeight w:val="4470"/>
         </w:trPr>
         <w:tc>
           <w:tcPr>
             <w:cnfStyle w:val="001000000000" w:firstRow="0" w:lastRow="0" w:firstColumn="1" w:lastColumn="0" w:oddVBand="0" w:evenVBand="0" w:oddHBand="0" w:evenHBand="0" w:firstRowFirstColumn="0" w:firstRowLastColumn="0" w:lastRowFirstColumn="0" w:lastRowLastColumn="0"/>
-            <w:tcW w:w="3116" w:type="dxa"/>
+            <w:tcW w:w="4792" w:type="dxa"/>
           </w:tcPr>
           <w:p>
             <w:r>
+              <w:lastRenderedPageBreak/>
               <w:t>Johan Cornelissen</w:t>
             </w:r>
           </w:p>
         </w:tc>
         <w:tc>
           <w:tcPr>
-            <w:tcW w:w="3117" w:type="dxa"/>
+            <w:tcW w:w="4794" w:type="dxa"/>
           </w:tcPr>
           <w:p>
             <w:pPr>
@@ -4928,7 +6663,7 @@
         </w:tc>
         <w:tc>
           <w:tcPr>
-            <w:tcW w:w="3117" w:type="dxa"/>
+            <w:tcW w:w="4794" w:type="dxa"/>
           </w:tcPr>
           <w:p>
             <w:pPr>
@@ -4987,7 +6722,6 @@
               <w:rPr>
                 <w:highlight w:val="yellow"/>
               </w:rPr>
-              <w:lastRenderedPageBreak/>
               <w:t>Defined input partitions for CREATEACCT transaction testing.</w:t>
             </w:r>
           </w:p>
@@ -5064,8 +6798,8 @@
 </file>
 
 <file path=word/numbering.xml><?xml version="1.0" encoding="utf-8"?>
-<w:numbering xmlns:wpc="http://schemas.microsoft.com/office/word/2010/wordprocessingCanvas" xmlns:mo="http://schemas.microsoft.com/office/mac/office/2008/main" xmlns:mc="http://schemas.openxmlformats.org/markup-compatibility/2006" xmlns:mv="urn:schemas-microsoft-com:mac:vml" xmlns:o="urn:schemas-microsoft-com:office:office" xmlns:r="http://schemas.openxmlformats.org/officeDocument/2006/relationships" xmlns:m="http://schemas.openxmlformats.org/officeDocument/2006/math" xmlns:v="urn:schemas-microsoft-com:vml" xmlns:wp14="http://schemas.microsoft.com/office/word/2010/wordprocessingDrawing" xmlns:wp="http://schemas.openxmlformats.org/drawingml/2006/wordprocessingDrawing" xmlns:w10="urn:schemas-microsoft-com:office:word" xmlns:w="http://schemas.openxmlformats.org/wordprocessingml/2006/main" xmlns:w14="http://schemas.microsoft.com/office/word/2010/wordml" xmlns:w15="http://schemas.microsoft.com/office/word/2012/wordml" xmlns:wpg="http://schemas.microsoft.com/office/word/2010/wordprocessingGroup" xmlns:wpi="http://schemas.microsoft.com/office/word/2010/wordprocessingInk" xmlns:wne="http://schemas.microsoft.com/office/word/2006/wordml" xmlns:wps="http://schemas.microsoft.com/office/word/2010/wordprocessingShape" mc:Ignorable="w14 w15 wp14">
-  <w:abstractNum w:abstractNumId="0">
+<w:numbering xmlns:wpc="http://schemas.microsoft.com/office/word/2010/wordprocessingCanvas" xmlns:cx="http://schemas.microsoft.com/office/drawing/2014/chartex" xmlns:cx1="http://schemas.microsoft.com/office/drawing/2015/9/8/chartex" xmlns:cx2="http://schemas.microsoft.com/office/drawing/2015/10/21/chartex" xmlns:cx3="http://schemas.microsoft.com/office/drawing/2016/5/9/chartex" xmlns:cx4="http://schemas.microsoft.com/office/drawing/2016/5/10/chartex" xmlns:cx5="http://schemas.microsoft.com/office/drawing/2016/5/11/chartex" xmlns:cx6="http://schemas.microsoft.com/office/drawing/2016/5/12/chartex" xmlns:cx7="http://schemas.microsoft.com/office/drawing/2016/5/13/chartex" xmlns:cx8="http://schemas.microsoft.com/office/drawing/2016/5/14/chartex" xmlns:mc="http://schemas.openxmlformats.org/markup-compatibility/2006" xmlns:aink="http://schemas.microsoft.com/office/drawing/2016/ink" xmlns:am3d="http://schemas.microsoft.com/office/drawing/2017/model3d" xmlns:o="urn:schemas-microsoft-com:office:office" xmlns:r="http://schemas.openxmlformats.org/officeDocument/2006/relationships" xmlns:m="http://schemas.openxmlformats.org/officeDocument/2006/math" xmlns:v="urn:schemas-microsoft-com:vml" xmlns:wp14="http://schemas.microsoft.com/office/word/2010/wordprocessingDrawing" xmlns:wp="http://schemas.openxmlformats.org/drawingml/2006/wordprocessingDrawing" xmlns:w10="urn:schemas-microsoft-com:office:word" xmlns:w="http://schemas.openxmlformats.org/wordprocessingml/2006/main" xmlns:w14="http://schemas.microsoft.com/office/word/2010/wordml" xmlns:w15="http://schemas.microsoft.com/office/word/2012/wordml" xmlns:w16cid="http://schemas.microsoft.com/office/word/2016/wordml/cid" xmlns:w16se="http://schemas.microsoft.com/office/word/2015/wordml/symex" xmlns:wpg="http://schemas.microsoft.com/office/word/2010/wordprocessingGroup" xmlns:wpi="http://schemas.microsoft.com/office/word/2010/wordprocessingInk" xmlns:wne="http://schemas.microsoft.com/office/word/2006/wordml" xmlns:wps="http://schemas.microsoft.com/office/word/2010/wordprocessingShape" mc:Ignorable="w14 w15 w16se w16cid wp14">
+  <w:abstractNum w:abstractNumId="0" w15:restartNumberingAfterBreak="0">
     <w:nsid w:val="06F50D12"/>
     <w:multiLevelType w:val="hybridMultilevel"/>
     <w:tmpl w:val="1F08FE12"/>
@@ -5178,7 +6912,7 @@
       </w:rPr>
     </w:lvl>
   </w:abstractNum>
-  <w:abstractNum w:abstractNumId="1">
+  <w:abstractNum w:abstractNumId="1" w15:restartNumberingAfterBreak="0">
     <w:nsid w:val="2D5E2DF8"/>
     <w:multiLevelType w:val="hybridMultilevel"/>
     <w:tmpl w:val="8DB838F2"/>
@@ -5291,7 +7025,7 @@
       </w:rPr>
     </w:lvl>
   </w:abstractNum>
-  <w:abstractNum w:abstractNumId="2">
+  <w:abstractNum w:abstractNumId="2" w15:restartNumberingAfterBreak="0">
     <w:nsid w:val="642A595C"/>
     <w:multiLevelType w:val="hybridMultilevel"/>
     <w:tmpl w:val="E00A99D4"/>
@@ -5417,7 +7151,7 @@
 </file>
 
 <file path=word/styles.xml><?xml version="1.0" encoding="utf-8"?>
-<w:styles xmlns:mc="http://schemas.openxmlformats.org/markup-compatibility/2006" xmlns:r="http://schemas.openxmlformats.org/officeDocument/2006/relationships" xmlns:w="http://schemas.openxmlformats.org/wordprocessingml/2006/main" xmlns:w14="http://schemas.microsoft.com/office/word/2010/wordml" xmlns:w15="http://schemas.microsoft.com/office/word/2012/wordml" mc:Ignorable="w14 w15">
+<w:styles xmlns:mc="http://schemas.openxmlformats.org/markup-compatibility/2006" xmlns:r="http://schemas.openxmlformats.org/officeDocument/2006/relationships" xmlns:w="http://schemas.openxmlformats.org/wordprocessingml/2006/main" xmlns:w14="http://schemas.microsoft.com/office/word/2010/wordml" xmlns:w15="http://schemas.microsoft.com/office/word/2012/wordml" xmlns:w16cid="http://schemas.microsoft.com/office/word/2016/wordml/cid" xmlns:w16se="http://schemas.microsoft.com/office/word/2015/wordml/symex" mc:Ignorable="w14 w15 w16se w16cid">
   <w:docDefaults>
     <w:rPrDefault>
       <w:rPr>
@@ -5433,7 +7167,7 @@
       </w:pPr>
     </w:pPrDefault>
   </w:docDefaults>
-  <w:latentStyles w:defLockedState="0" w:defUIPriority="99" w:defSemiHidden="0" w:defUnhideWhenUsed="0" w:defQFormat="0" w:count="382">
+  <w:latentStyles w:defLockedState="0" w:defUIPriority="99" w:defSemiHidden="0" w:defUnhideWhenUsed="0" w:defQFormat="0" w:count="375">
     <w:lsdException w:name="Normal" w:uiPriority="0" w:qFormat="1"/>
     <w:lsdException w:name="heading 1" w:uiPriority="9" w:qFormat="1"/>
     <w:lsdException w:name="heading 2" w:semiHidden="1" w:uiPriority="9" w:unhideWhenUsed="1" w:qFormat="1"/>
@@ -5928,7 +7662,6 @@
     <w:next w:val="Normal"/>
     <w:autoRedefine/>
     <w:uiPriority w:val="39"/>
-    <w:semiHidden/>
     <w:unhideWhenUsed/>
     <w:rsid w:val="00512F8F"/>
     <w:pPr>
@@ -5984,7 +7717,6 @@
     <w:tblPr>
       <w:tblStyleRowBandSize w:val="1"/>
       <w:tblStyleColBandSize w:val="1"/>
-      <w:tblInd w:w="0" w:type="dxa"/>
       <w:tblBorders>
         <w:top w:val="single" w:sz="4" w:space="0" w:color="FFFFFF" w:themeColor="background1"/>
         <w:left w:val="single" w:sz="4" w:space="0" w:color="FFFFFF" w:themeColor="background1"/>
@@ -5993,12 +7725,6 @@
         <w:insideH w:val="single" w:sz="4" w:space="0" w:color="FFFFFF" w:themeColor="background1"/>
         <w:insideV w:val="single" w:sz="4" w:space="0" w:color="FFFFFF" w:themeColor="background1"/>
       </w:tblBorders>
-      <w:tblCellMar>
-        <w:top w:w="0" w:type="dxa"/>
-        <w:left w:w="108" w:type="dxa"/>
-        <w:bottom w:w="0" w:type="dxa"/>
-        <w:right w:w="108" w:type="dxa"/>
-      </w:tblCellMar>
     </w:tblPr>
     <w:tcPr>
       <w:shd w:val="clear" w:color="auto" w:fill="D9E2F3" w:themeFill="accent1" w:themeFillTint="33"/>
@@ -6097,7 +7823,6 @@
     <w:tblPr>
       <w:tblStyleRowBandSize w:val="1"/>
       <w:tblStyleColBandSize w:val="1"/>
-      <w:tblInd w:w="0" w:type="dxa"/>
       <w:tblBorders>
         <w:top w:val="single" w:sz="4" w:space="0" w:color="9CC2E5" w:themeColor="accent5" w:themeTint="99"/>
         <w:left w:val="single" w:sz="4" w:space="0" w:color="9CC2E5" w:themeColor="accent5" w:themeTint="99"/>
@@ -6106,12 +7831,6 @@
         <w:insideH w:val="single" w:sz="4" w:space="0" w:color="9CC2E5" w:themeColor="accent5" w:themeTint="99"/>
         <w:insideV w:val="single" w:sz="4" w:space="0" w:color="9CC2E5" w:themeColor="accent5" w:themeTint="99"/>
       </w:tblBorders>
-      <w:tblCellMar>
-        <w:top w:w="0" w:type="dxa"/>
-        <w:left w:w="108" w:type="dxa"/>
-        <w:bottom w:w="0" w:type="dxa"/>
-        <w:right w:w="108" w:type="dxa"/>
-      </w:tblCellMar>
     </w:tblPr>
     <w:tblStylePr w:type="firstRow">
       <w:rPr>
@@ -6613,7 +8332,7 @@
 </file>
 
 <file path=customXml/itemProps1.xml><?xml version="1.0" encoding="utf-8"?>
-<ds:datastoreItem xmlns:ds="http://schemas.openxmlformats.org/officeDocument/2006/customXml" ds:itemID="{2B729995-CC8B-B449-91BE-9B3816AAD8AB}">
+<ds:datastoreItem xmlns:ds="http://schemas.openxmlformats.org/officeDocument/2006/customXml" ds:itemID="{F9437286-4008-472D-B28C-530C4DE9BF97}">
   <ds:schemaRefs>
     <ds:schemaRef ds:uri="http://schemas.openxmlformats.org/officeDocument/2006/bibliography"/>
   </ds:schemaRefs>

</xml_diff>

<commit_message>
Updated report and removed lines which clear the previous weeks master and valid accounts file
</commit_message>
<xml_diff>
--- a/DriverProgram/Docs/ZeroDefects_Assignment6_Integration_Report.docx
+++ b/DriverProgram/Docs/ZeroDefects_Assignment6_Integration_Report.docx
@@ -669,13 +669,8 @@
                                         <w:spacing w:line="240" w:lineRule="auto"/>
                                       </w:pPr>
                                       <w:r>
-                                        <w:t xml:space="preserve">Jessica </w:t>
+                                        <w:t>Jessica Nahulan</w:t>
                                       </w:r>
-                                      <w:proofErr w:type="spellStart"/>
-                                      <w:r>
-                                        <w:t>Nahulan</w:t>
-                                      </w:r>
-                                      <w:proofErr w:type="spellEnd"/>
                                     </w:p>
                                   </w:tc>
                                   <w:tc>
@@ -768,7 +763,11 @@
               </mc:Choice>
               <mc:Fallback>
                 <w:pict>
-                  <v:shape w14:anchorId="45CD662B" id="Text Box 217" o:spid="_x0000_s1027" type="#_x0000_t202" style="position:absolute;margin-left:62.15pt;margin-top:130.15pt;width:352.5pt;height:156pt;z-index:251659264;visibility:visible;mso-wrap-style:square;mso-width-percent:0;mso-height-percent:0;mso-wrap-distance-left:9pt;mso-wrap-distance-top:3.6pt;mso-wrap-distance-right:9pt;mso-wrap-distance-bottom:3.6pt;mso-position-horizontal:absolute;mso-position-horizontal-relative:margin;mso-position-vertical:absolute;mso-position-vertical-relative:text;mso-width-percent:0;mso-height-percent:0;mso-width-relative:margin;mso-height-relative:margin;v-text-anchor:top" o:gfxdata="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" strokecolor="white [3212]">
+                  <v:shapetype w14:anchorId="45CD662B" id="_x0000_t202" coordsize="21600,21600" o:spt="202" path="m,l,21600r21600,l21600,xe">
+                    <v:stroke joinstyle="miter"/>
+                    <v:path gradientshapeok="t" o:connecttype="rect"/>
+                  </v:shapetype>
+                  <v:shape id="Text Box 217" o:spid="_x0000_s1027" type="#_x0000_t202" style="position:absolute;margin-left:62.15pt;margin-top:130.15pt;width:352.5pt;height:156pt;z-index:251659264;visibility:visible;mso-wrap-style:square;mso-width-percent:0;mso-height-percent:0;mso-wrap-distance-left:9pt;mso-wrap-distance-top:3.6pt;mso-wrap-distance-right:9pt;mso-wrap-distance-bottom:3.6pt;mso-position-horizontal:absolute;mso-position-horizontal-relative:margin;mso-position-vertical:absolute;mso-position-vertical-relative:text;mso-width-percent:0;mso-height-percent:0;mso-width-relative:margin;mso-height-relative:margin;v-text-anchor:top" o:gfxdata="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" strokecolor="white [3212]">
                     <v:textbox>
                       <w:txbxContent>
                         <w:tbl>
@@ -894,13 +893,8 @@
                                   <w:spacing w:line="240" w:lineRule="auto"/>
                                 </w:pPr>
                                 <w:r>
-                                  <w:t xml:space="preserve">Jessica </w:t>
+                                  <w:t>Jessica Nahulan</w:t>
                                 </w:r>
-                                <w:proofErr w:type="spellStart"/>
-                                <w:r>
-                                  <w:t>Nahulan</w:t>
-                                </w:r>
-                                <w:proofErr w:type="spellEnd"/>
                               </w:p>
                             </w:tc>
                             <w:tc>
@@ -1215,7 +1209,7 @@
             </w:rPr>
             <w:fldChar w:fldCharType="separate"/>
           </w:r>
-          <w:hyperlink w:anchor="_Toc499382948" w:history="1">
+          <w:hyperlink w:anchor="_Toc499745291" w:history="1">
             <w:r>
               <w:rPr>
                 <w:rStyle w:val="Hyperlink"/>
@@ -1242,7 +1236,7 @@
                 <w:noProof/>
                 <w:webHidden/>
               </w:rPr>
-              <w:instrText xml:space="preserve"> PAGEREF _Toc499382948 \h </w:instrText>
+              <w:instrText xml:space="preserve"> PAGEREF _Toc499745291 \h </w:instrText>
             </w:r>
             <w:r>
               <w:rPr>
@@ -1262,7 +1256,7 @@
                 <w:noProof/>
                 <w:webHidden/>
               </w:rPr>
-              <w:t>4</w:t>
+              <w:t>3</w:t>
             </w:r>
             <w:r>
               <w:rPr>
@@ -1284,7 +1278,7 @@
               <w:noProof/>
             </w:rPr>
           </w:pPr>
-          <w:hyperlink w:anchor="_Toc499382949" w:history="1">
+          <w:hyperlink w:anchor="_Toc499745292" w:history="1">
             <w:r>
               <w:rPr>
                 <w:rStyle w:val="Hyperlink"/>
@@ -1311,7 +1305,7 @@
                 <w:noProof/>
                 <w:webHidden/>
               </w:rPr>
-              <w:instrText xml:space="preserve"> PAGEREF _Toc499382949 \h </w:instrText>
+              <w:instrText xml:space="preserve"> PAGEREF _Toc499745292 \h </w:instrText>
             </w:r>
             <w:r>
               <w:rPr>
@@ -1331,7 +1325,7 @@
                 <w:noProof/>
                 <w:webHidden/>
               </w:rPr>
-              <w:t>4</w:t>
+              <w:t>3</w:t>
             </w:r>
             <w:r>
               <w:rPr>
@@ -1353,7 +1347,7 @@
               <w:noProof/>
             </w:rPr>
           </w:pPr>
-          <w:hyperlink w:anchor="_Toc499382950" w:history="1">
+          <w:hyperlink w:anchor="_Toc499745293" w:history="1">
             <w:r>
               <w:rPr>
                 <w:rStyle w:val="Hyperlink"/>
@@ -1380,7 +1374,7 @@
                 <w:noProof/>
                 <w:webHidden/>
               </w:rPr>
-              <w:instrText xml:space="preserve"> PAGEREF _Toc499382950 \h </w:instrText>
+              <w:instrText xml:space="preserve"> PAGEREF _Toc499745293 \h </w:instrText>
             </w:r>
             <w:r>
               <w:rPr>
@@ -1400,7 +1394,7 @@
                 <w:noProof/>
                 <w:webHidden/>
               </w:rPr>
-              <w:t>5</w:t>
+              <w:t>4</w:t>
             </w:r>
             <w:r>
               <w:rPr>
@@ -1422,7 +1416,7 @@
               <w:noProof/>
             </w:rPr>
           </w:pPr>
-          <w:hyperlink w:anchor="_Toc499382951" w:history="1">
+          <w:hyperlink w:anchor="_Toc499745294" w:history="1">
             <w:r>
               <w:rPr>
                 <w:rStyle w:val="Hyperlink"/>
@@ -1449,7 +1443,7 @@
                 <w:noProof/>
                 <w:webHidden/>
               </w:rPr>
-              <w:instrText xml:space="preserve"> PAGEREF _Toc499382951 \h </w:instrText>
+              <w:instrText xml:space="preserve"> PAGEREF _Toc499745294 \h </w:instrText>
             </w:r>
             <w:r>
               <w:rPr>
@@ -1469,7 +1463,7 @@
                 <w:noProof/>
                 <w:webHidden/>
               </w:rPr>
-              <w:t>6</w:t>
+              <w:t>5</w:t>
             </w:r>
             <w:r>
               <w:rPr>
@@ -1491,7 +1485,7 @@
               <w:noProof/>
             </w:rPr>
           </w:pPr>
-          <w:hyperlink w:anchor="_Toc499382952" w:history="1">
+          <w:hyperlink w:anchor="_Toc499745295" w:history="1">
             <w:r>
               <w:rPr>
                 <w:rStyle w:val="Hyperlink"/>
@@ -1518,7 +1512,7 @@
                 <w:noProof/>
                 <w:webHidden/>
               </w:rPr>
-              <w:instrText xml:space="preserve"> PAGEREF _Toc499382952 \h </w:instrText>
+              <w:instrText xml:space="preserve"> PAGEREF _Toc499745295 \h </w:instrText>
             </w:r>
             <w:r>
               <w:rPr>
@@ -1538,7 +1532,7 @@
                 <w:noProof/>
                 <w:webHidden/>
               </w:rPr>
-              <w:t>6</w:t>
+              <w:t>5</w:t>
             </w:r>
             <w:r>
               <w:rPr>
@@ -1560,7 +1554,7 @@
               <w:noProof/>
             </w:rPr>
           </w:pPr>
-          <w:hyperlink w:anchor="_Toc499382953" w:history="1">
+          <w:hyperlink w:anchor="_Toc499745296" w:history="1">
             <w:r>
               <w:rPr>
                 <w:rStyle w:val="Hyperlink"/>
@@ -1587,7 +1581,7 @@
                 <w:noProof/>
                 <w:webHidden/>
               </w:rPr>
-              <w:instrText xml:space="preserve"> PAGEREF _Toc499382953 \h </w:instrText>
+              <w:instrText xml:space="preserve"> PAGEREF _Toc499745296 \h </w:instrText>
             </w:r>
             <w:r>
               <w:rPr>
@@ -1607,7 +1601,7 @@
                 <w:noProof/>
                 <w:webHidden/>
               </w:rPr>
-              <w:t>7</w:t>
+              <w:t>6</w:t>
             </w:r>
             <w:r>
               <w:rPr>
@@ -1629,7 +1623,7 @@
               <w:noProof/>
             </w:rPr>
           </w:pPr>
-          <w:hyperlink w:anchor="_Toc499382954" w:history="1">
+          <w:hyperlink w:anchor="_Toc499745297" w:history="1">
             <w:r>
               <w:rPr>
                 <w:rStyle w:val="Hyperlink"/>
@@ -1656,7 +1650,7 @@
                 <w:noProof/>
                 <w:webHidden/>
               </w:rPr>
-              <w:instrText xml:space="preserve"> PAGEREF _Toc499382954 \h </w:instrText>
+              <w:instrText xml:space="preserve"> PAGEREF _Toc499745297 \h </w:instrText>
             </w:r>
             <w:r>
               <w:rPr>
@@ -1676,7 +1670,7 @@
                 <w:noProof/>
                 <w:webHidden/>
               </w:rPr>
-              <w:t>8</w:t>
+              <w:t>7</w:t>
             </w:r>
             <w:r>
               <w:rPr>
@@ -1698,7 +1692,7 @@
               <w:noProof/>
             </w:rPr>
           </w:pPr>
-          <w:hyperlink w:anchor="_Toc499382955" w:history="1">
+          <w:hyperlink w:anchor="_Toc499745298" w:history="1">
             <w:r>
               <w:rPr>
                 <w:rStyle w:val="Hyperlink"/>
@@ -1725,7 +1719,7 @@
                 <w:noProof/>
                 <w:webHidden/>
               </w:rPr>
-              <w:instrText xml:space="preserve"> PAGEREF _Toc499382955 \h </w:instrText>
+              <w:instrText xml:space="preserve"> PAGEREF _Toc499745298 \h </w:instrText>
             </w:r>
             <w:r>
               <w:rPr>
@@ -1745,7 +1739,7 @@
                 <w:noProof/>
                 <w:webHidden/>
               </w:rPr>
-              <w:t>8</w:t>
+              <w:t>7</w:t>
             </w:r>
             <w:r>
               <w:rPr>
@@ -1767,7 +1761,7 @@
               <w:noProof/>
             </w:rPr>
           </w:pPr>
-          <w:hyperlink w:anchor="_Toc499382956" w:history="1">
+          <w:hyperlink w:anchor="_Toc499745299" w:history="1">
             <w:r>
               <w:rPr>
                 <w:rStyle w:val="Hyperlink"/>
@@ -1794,7 +1788,7 @@
                 <w:noProof/>
                 <w:webHidden/>
               </w:rPr>
-              <w:instrText xml:space="preserve"> PAGEREF _Toc499382956 \h </w:instrText>
+              <w:instrText xml:space="preserve"> PAGEREF _Toc499745299 \h </w:instrText>
             </w:r>
             <w:r>
               <w:rPr>
@@ -1836,7 +1830,7 @@
               <w:noProof/>
             </w:rPr>
           </w:pPr>
-          <w:hyperlink w:anchor="_Toc499382957" w:history="1">
+          <w:hyperlink w:anchor="_Toc499745300" w:history="1">
             <w:r>
               <w:rPr>
                 <w:rStyle w:val="Hyperlink"/>
@@ -1863,7 +1857,7 @@
                 <w:noProof/>
                 <w:webHidden/>
               </w:rPr>
-              <w:instrText xml:space="preserve"> PAGEREF _Toc499382957 \h </w:instrText>
+              <w:instrText xml:space="preserve"> PAGEREF _Toc499745300 \h </w:instrText>
             </w:r>
             <w:r>
               <w:rPr>
@@ -1905,7 +1899,7 @@
               <w:noProof/>
             </w:rPr>
           </w:pPr>
-          <w:hyperlink w:anchor="_Toc499382958" w:history="1">
+          <w:hyperlink w:anchor="_Toc499745301" w:history="1">
             <w:r>
               <w:rPr>
                 <w:rStyle w:val="Hyperlink"/>
@@ -1932,7 +1926,7 @@
                 <w:noProof/>
                 <w:webHidden/>
               </w:rPr>
-              <w:instrText xml:space="preserve"> PAGEREF _Toc499382958 \h </w:instrText>
+              <w:instrText xml:space="preserve"> PAGEREF _Toc499745301 \h </w:instrText>
             </w:r>
             <w:r>
               <w:rPr>
@@ -1952,7 +1946,7 @@
                 <w:noProof/>
                 <w:webHidden/>
               </w:rPr>
-              <w:t>9</w:t>
+              <w:t>11</w:t>
             </w:r>
             <w:r>
               <w:rPr>
@@ -1974,7 +1968,7 @@
               <w:noProof/>
             </w:rPr>
           </w:pPr>
-          <w:hyperlink w:anchor="_Toc499382959" w:history="1">
+          <w:hyperlink w:anchor="_Toc499745302" w:history="1">
             <w:r>
               <w:rPr>
                 <w:rStyle w:val="Hyperlink"/>
@@ -2001,7 +1995,7 @@
                 <w:noProof/>
                 <w:webHidden/>
               </w:rPr>
-              <w:instrText xml:space="preserve"> PAGEREF _Toc499382959 \h </w:instrText>
+              <w:instrText xml:space="preserve"> PAGEREF _Toc499745302 \h </w:instrText>
             </w:r>
             <w:r>
               <w:rPr>
@@ -2021,7 +2015,7 @@
                 <w:noProof/>
                 <w:webHidden/>
               </w:rPr>
-              <w:t>10</w:t>
+              <w:t>12</w:t>
             </w:r>
             <w:r>
               <w:rPr>
@@ -2080,7 +2074,7 @@
           <w:szCs w:val="52"/>
         </w:rPr>
       </w:pPr>
-      <w:bookmarkStart w:id="0" w:name="_Toc499382948"/>
+      <w:bookmarkStart w:id="0" w:name="_Toc499745291"/>
       <w:r>
         <w:rPr>
           <w:sz w:val="52"/>
@@ -2095,7 +2089,7 @@
       <w:pPr>
         <w:pStyle w:val="Heading2"/>
       </w:pPr>
-      <w:bookmarkStart w:id="1" w:name="_Toc499382949"/>
+      <w:bookmarkStart w:id="1" w:name="_Toc499745292"/>
       <w:r>
         <w:t>Daily Script</w:t>
       </w:r>
@@ -2781,7 +2775,7 @@
       <w:pPr>
         <w:pStyle w:val="Heading2"/>
       </w:pPr>
-      <w:bookmarkStart w:id="2" w:name="_Toc499382950"/>
+      <w:bookmarkStart w:id="2" w:name="_Toc499745293"/>
       <w:r>
         <w:t>Weekly Script</w:t>
       </w:r>
@@ -3346,7 +3340,7 @@
           <w:szCs w:val="52"/>
         </w:rPr>
       </w:pPr>
-      <w:bookmarkStart w:id="3" w:name="_Toc499382951"/>
+      <w:bookmarkStart w:id="3" w:name="_Toc499745294"/>
       <w:r>
         <w:rPr>
           <w:sz w:val="52"/>
@@ -3361,7 +3355,7 @@
       <w:pPr>
         <w:pStyle w:val="Heading2"/>
       </w:pPr>
-      <w:bookmarkStart w:id="4" w:name="_Toc499382952"/>
+      <w:bookmarkStart w:id="4" w:name="_Toc499745295"/>
       <w:r>
         <w:t>Daily Script Source</w:t>
       </w:r>
@@ -4874,7 +4868,7 @@
       <w:pPr>
         <w:pStyle w:val="Heading2"/>
       </w:pPr>
-      <w:bookmarkStart w:id="5" w:name="_Toc499382953"/>
+      <w:bookmarkStart w:id="5" w:name="_Toc499745296"/>
       <w:r>
         <w:t>Weekly Script Source (BASH):</w:t>
       </w:r>
@@ -5971,7 +5965,7 @@
           <w:szCs w:val="52"/>
         </w:rPr>
       </w:pPr>
-      <w:bookmarkStart w:id="6" w:name="_Toc499382954"/>
+      <w:bookmarkStart w:id="6" w:name="_Toc499745297"/>
       <w:r>
         <w:rPr>
           <w:sz w:val="52"/>
@@ -5985,34 +5979,1823 @@
       <w:pPr>
         <w:pStyle w:val="Heading2"/>
       </w:pPr>
-      <w:bookmarkStart w:id="7" w:name="_Toc499382955"/>
+      <w:bookmarkStart w:id="7" w:name="_Toc499745298"/>
       <w:r>
         <w:t>Transaction Session Inputs for Daily Script</w:t>
       </w:r>
       <w:bookmarkEnd w:id="7"/>
     </w:p>
     <w:p/>
+    <w:tbl>
+      <w:tblPr>
+        <w:tblStyle w:val="GridTable4-Accent1"/>
+        <w:tblW w:w="0" w:type="auto"/>
+        <w:tblLook w:val="04A0" w:firstRow="1" w:lastRow="0" w:firstColumn="1" w:lastColumn="0" w:noHBand="0" w:noVBand="1"/>
+      </w:tblPr>
+      <w:tblGrid>
+        <w:gridCol w:w="4796"/>
+        <w:gridCol w:w="4797"/>
+        <w:gridCol w:w="4797"/>
+      </w:tblGrid>
+      <w:tr>
+        <w:trPr>
+          <w:cnfStyle w:val="100000000000" w:firstRow="1" w:lastRow="0" w:firstColumn="0" w:lastColumn="0" w:oddVBand="0" w:evenVBand="0" w:oddHBand="0" w:evenHBand="0" w:firstRowFirstColumn="0" w:firstRowLastColumn="0" w:lastRowFirstColumn="0" w:lastRowLastColumn="0"/>
+        </w:trPr>
+        <w:tc>
+          <w:tcPr>
+            <w:cnfStyle w:val="001000000000" w:firstRow="0" w:lastRow="0" w:firstColumn="1" w:lastColumn="0" w:oddVBand="0" w:evenVBand="0" w:oddHBand="0" w:evenHBand="0" w:firstRowFirstColumn="0" w:firstRowLastColumn="0" w:lastRowFirstColumn="0" w:lastRowLastColumn="0"/>
+            <w:tcW w:w="14390" w:type="dxa"/>
+            <w:gridSpan w:val="3"/>
+          </w:tcPr>
+          <w:p>
+            <w:pPr>
+              <w:jc w:val="center"/>
+            </w:pPr>
+            <w:r>
+              <w:t>Day 1 transactions</w:t>
+            </w:r>
+          </w:p>
+        </w:tc>
+      </w:tr>
+      <w:tr>
+        <w:trPr>
+          <w:cnfStyle w:val="000000100000" w:firstRow="0" w:lastRow="0" w:firstColumn="0" w:lastColumn="0" w:oddVBand="0" w:evenVBand="0" w:oddHBand="1" w:evenHBand="0" w:firstRowFirstColumn="0" w:firstRowLastColumn="0" w:lastRowFirstColumn="0" w:lastRowLastColumn="0"/>
+        </w:trPr>
+        <w:tc>
+          <w:tcPr>
+            <w:cnfStyle w:val="001000000000" w:firstRow="0" w:lastRow="0" w:firstColumn="1" w:lastColumn="0" w:oddVBand="0" w:evenVBand="0" w:oddHBand="0" w:evenHBand="0" w:firstRowFirstColumn="0" w:firstRowLastColumn="0" w:lastRowFirstColumn="0" w:lastRowLastColumn="0"/>
+            <w:tcW w:w="4796" w:type="dxa"/>
+          </w:tcPr>
+          <w:p>
+            <w:pPr>
+              <w:jc w:val="center"/>
+            </w:pPr>
+            <w:r>
+              <w:t>Initial master accounts file input for Day1</w:t>
+            </w:r>
+          </w:p>
+        </w:tc>
+        <w:tc>
+          <w:tcPr>
+            <w:tcW w:w="4797" w:type="dxa"/>
+          </w:tcPr>
+          <w:p>
+            <w:pPr>
+              <w:jc w:val="center"/>
+              <w:cnfStyle w:val="000000100000" w:firstRow="0" w:lastRow="0" w:firstColumn="0" w:lastColumn="0" w:oddVBand="0" w:evenVBand="0" w:oddHBand="1" w:evenHBand="0" w:firstRowFirstColumn="0" w:firstRowLastColumn="0" w:lastRowFirstColumn="0" w:lastRowLastColumn="0"/>
+              <w:rPr>
+                <w:b/>
+              </w:rPr>
+            </w:pPr>
+            <w:r>
+              <w:rPr>
+                <w:b/>
+              </w:rPr>
+              <w:t xml:space="preserve">Initial </w:t>
+            </w:r>
+            <w:r>
+              <w:rPr>
+                <w:b/>
+              </w:rPr>
+              <w:t>valid</w:t>
+            </w:r>
+            <w:r>
+              <w:rPr>
+                <w:b/>
+              </w:rPr>
+              <w:t xml:space="preserve"> accounts file </w:t>
+            </w:r>
+            <w:r>
+              <w:rPr>
+                <w:b/>
+              </w:rPr>
+              <w:t>input for</w:t>
+            </w:r>
+            <w:r>
+              <w:rPr>
+                <w:b/>
+              </w:rPr>
+              <w:t xml:space="preserve"> Day1</w:t>
+            </w:r>
+          </w:p>
+        </w:tc>
+        <w:tc>
+          <w:tcPr>
+            <w:tcW w:w="4797" w:type="dxa"/>
+          </w:tcPr>
+          <w:p>
+            <w:pPr>
+              <w:jc w:val="center"/>
+              <w:cnfStyle w:val="000000100000" w:firstRow="0" w:lastRow="0" w:firstColumn="0" w:lastColumn="0" w:oddVBand="0" w:evenVBand="0" w:oddHBand="1" w:evenHBand="0" w:firstRowFirstColumn="0" w:firstRowLastColumn="0" w:lastRowFirstColumn="0" w:lastRowLastColumn="0"/>
+              <w:rPr>
+                <w:b/>
+              </w:rPr>
+            </w:pPr>
+          </w:p>
+        </w:tc>
+      </w:tr>
+      <w:tr>
+        <w:tc>
+          <w:tcPr>
+            <w:cnfStyle w:val="001000000000" w:firstRow="0" w:lastRow="0" w:firstColumn="1" w:lastColumn="0" w:oddVBand="0" w:evenVBand="0" w:oddHBand="0" w:evenHBand="0" w:firstRowFirstColumn="0" w:firstRowLastColumn="0" w:lastRowFirstColumn="0" w:lastRowLastColumn="0"/>
+            <w:tcW w:w="4796" w:type="dxa"/>
+          </w:tcPr>
+          <w:p>
+            <w:pPr>
+              <w:jc w:val="center"/>
+              <w:rPr>
+                <w:b w:val="0"/>
+                <w:bCs w:val="0"/>
+              </w:rPr>
+            </w:pPr>
+          </w:p>
+          <w:p>
+            <w:pPr>
+              <w:jc w:val="center"/>
+              <w:rPr>
+                <w:b w:val="0"/>
+                <w:bCs w:val="0"/>
+              </w:rPr>
+            </w:pPr>
+            <w:r>
+              <w:rPr>
+                <w:b w:val="0"/>
+                <w:bCs w:val="0"/>
+              </w:rPr>
+              <w:t>{empty file}</w:t>
+            </w:r>
+          </w:p>
+          <w:p>
+            <w:pPr>
+              <w:jc w:val="center"/>
+            </w:pPr>
+          </w:p>
+        </w:tc>
+        <w:tc>
+          <w:tcPr>
+            <w:tcW w:w="4797" w:type="dxa"/>
+          </w:tcPr>
+          <w:p>
+            <w:pPr>
+              <w:jc w:val="center"/>
+              <w:cnfStyle w:val="000000000000" w:firstRow="0" w:lastRow="0" w:firstColumn="0" w:lastColumn="0" w:oddVBand="0" w:evenVBand="0" w:oddHBand="0" w:evenHBand="0" w:firstRowFirstColumn="0" w:firstRowLastColumn="0" w:lastRowFirstColumn="0" w:lastRowLastColumn="0"/>
+              <w:rPr>
+                <w:b/>
+              </w:rPr>
+            </w:pPr>
+          </w:p>
+          <w:p>
+            <w:pPr>
+              <w:jc w:val="center"/>
+              <w:cnfStyle w:val="000000000000" w:firstRow="0" w:lastRow="0" w:firstColumn="0" w:lastColumn="0" w:oddVBand="0" w:evenVBand="0" w:oddHBand="0" w:evenHBand="0" w:firstRowFirstColumn="0" w:firstRowLastColumn="0" w:lastRowFirstColumn="0" w:lastRowLastColumn="0"/>
+            </w:pPr>
+            <w:r>
+              <w:t>{empty file}</w:t>
+            </w:r>
+          </w:p>
+        </w:tc>
+        <w:tc>
+          <w:tcPr>
+            <w:tcW w:w="4797" w:type="dxa"/>
+          </w:tcPr>
+          <w:p>
+            <w:pPr>
+              <w:jc w:val="center"/>
+              <w:cnfStyle w:val="000000000000" w:firstRow="0" w:lastRow="0" w:firstColumn="0" w:lastColumn="0" w:oddVBand="0" w:evenVBand="0" w:oddHBand="0" w:evenHBand="0" w:firstRowFirstColumn="0" w:firstRowLastColumn="0" w:lastRowFirstColumn="0" w:lastRowLastColumn="0"/>
+              <w:rPr>
+                <w:b/>
+              </w:rPr>
+            </w:pPr>
+          </w:p>
+        </w:tc>
+      </w:tr>
+      <w:tr>
+        <w:trPr>
+          <w:cnfStyle w:val="000000100000" w:firstRow="0" w:lastRow="0" w:firstColumn="0" w:lastColumn="0" w:oddVBand="0" w:evenVBand="0" w:oddHBand="1" w:evenHBand="0" w:firstRowFirstColumn="0" w:firstRowLastColumn="0" w:lastRowFirstColumn="0" w:lastRowLastColumn="0"/>
+        </w:trPr>
+        <w:tc>
+          <w:tcPr>
+            <w:cnfStyle w:val="001000000000" w:firstRow="0" w:lastRow="0" w:firstColumn="1" w:lastColumn="0" w:oddVBand="0" w:evenVBand="0" w:oddHBand="0" w:evenHBand="0" w:firstRowFirstColumn="0" w:firstRowLastColumn="0" w:lastRowFirstColumn="0" w:lastRowLastColumn="0"/>
+            <w:tcW w:w="4796" w:type="dxa"/>
+          </w:tcPr>
+          <w:p>
+            <w:pPr>
+              <w:jc w:val="center"/>
+            </w:pPr>
+            <w:r>
+              <w:t>Transaction session 1</w:t>
+            </w:r>
+          </w:p>
+        </w:tc>
+        <w:tc>
+          <w:tcPr>
+            <w:tcW w:w="4797" w:type="dxa"/>
+          </w:tcPr>
+          <w:p>
+            <w:pPr>
+              <w:jc w:val="center"/>
+              <w:cnfStyle w:val="000000100000" w:firstRow="0" w:lastRow="0" w:firstColumn="0" w:lastColumn="0" w:oddVBand="0" w:evenVBand="0" w:oddHBand="1" w:evenHBand="0" w:firstRowFirstColumn="0" w:firstRowLastColumn="0" w:lastRowFirstColumn="0" w:lastRowLastColumn="0"/>
+              <w:rPr>
+                <w:b/>
+              </w:rPr>
+            </w:pPr>
+            <w:r>
+              <w:rPr>
+                <w:b/>
+              </w:rPr>
+              <w:t>Transaction session 2</w:t>
+            </w:r>
+          </w:p>
+        </w:tc>
+        <w:tc>
+          <w:tcPr>
+            <w:tcW w:w="4797" w:type="dxa"/>
+          </w:tcPr>
+          <w:p>
+            <w:pPr>
+              <w:jc w:val="center"/>
+              <w:cnfStyle w:val="000000100000" w:firstRow="0" w:lastRow="0" w:firstColumn="0" w:lastColumn="0" w:oddVBand="0" w:evenVBand="0" w:oddHBand="1" w:evenHBand="0" w:firstRowFirstColumn="0" w:firstRowLastColumn="0" w:lastRowFirstColumn="0" w:lastRowLastColumn="0"/>
+              <w:rPr>
+                <w:b/>
+              </w:rPr>
+            </w:pPr>
+            <w:r>
+              <w:rPr>
+                <w:b/>
+              </w:rPr>
+              <w:t>Transaction session 3</w:t>
+            </w:r>
+          </w:p>
+        </w:tc>
+      </w:tr>
+      <w:tr>
+        <w:tc>
+          <w:tcPr>
+            <w:cnfStyle w:val="001000000000" w:firstRow="0" w:lastRow="0" w:firstColumn="1" w:lastColumn="0" w:oddVBand="0" w:evenVBand="0" w:oddHBand="0" w:evenHBand="0" w:firstRowFirstColumn="0" w:firstRowLastColumn="0" w:lastRowFirstColumn="0" w:lastRowLastColumn="0"/>
+            <w:tcW w:w="4796" w:type="dxa"/>
+          </w:tcPr>
+          <w:p>
+            <w:pPr>
+              <w:jc w:val="center"/>
+              <w:rPr>
+                <w:b w:val="0"/>
+              </w:rPr>
+            </w:pPr>
+            <w:r>
+              <w:rPr>
+                <w:b w:val="0"/>
+              </w:rPr>
+              <w:t>login</w:t>
+            </w:r>
+          </w:p>
+          <w:p>
+            <w:pPr>
+              <w:jc w:val="center"/>
+              <w:rPr>
+                <w:b w:val="0"/>
+              </w:rPr>
+            </w:pPr>
+            <w:r>
+              <w:rPr>
+                <w:b w:val="0"/>
+              </w:rPr>
+              <w:t>agent</w:t>
+            </w:r>
+          </w:p>
+          <w:p>
+            <w:pPr>
+              <w:jc w:val="center"/>
+              <w:rPr>
+                <w:b w:val="0"/>
+              </w:rPr>
+            </w:pPr>
+            <w:proofErr w:type="spellStart"/>
+            <w:r>
+              <w:rPr>
+                <w:b w:val="0"/>
+              </w:rPr>
+              <w:t>createacct</w:t>
+            </w:r>
+            <w:proofErr w:type="spellEnd"/>
+          </w:p>
+          <w:p>
+            <w:pPr>
+              <w:jc w:val="center"/>
+              <w:rPr>
+                <w:b w:val="0"/>
+              </w:rPr>
+            </w:pPr>
+            <w:r>
+              <w:rPr>
+                <w:b w:val="0"/>
+              </w:rPr>
+              <w:t>1000329</w:t>
+            </w:r>
+          </w:p>
+          <w:p>
+            <w:pPr>
+              <w:jc w:val="center"/>
+              <w:rPr>
+                <w:b w:val="0"/>
+              </w:rPr>
+            </w:pPr>
+            <w:proofErr w:type="spellStart"/>
+            <w:r>
+              <w:rPr>
+                <w:b w:val="0"/>
+              </w:rPr>
+              <w:t>accountThree</w:t>
+            </w:r>
+            <w:proofErr w:type="spellEnd"/>
+          </w:p>
+          <w:p>
+            <w:pPr>
+              <w:jc w:val="center"/>
+              <w:rPr>
+                <w:b w:val="0"/>
+              </w:rPr>
+            </w:pPr>
+            <w:proofErr w:type="spellStart"/>
+            <w:r>
+              <w:rPr>
+                <w:b w:val="0"/>
+              </w:rPr>
+              <w:t>createacct</w:t>
+            </w:r>
+            <w:proofErr w:type="spellEnd"/>
+          </w:p>
+          <w:p>
+            <w:pPr>
+              <w:jc w:val="center"/>
+              <w:rPr>
+                <w:b w:val="0"/>
+              </w:rPr>
+            </w:pPr>
+            <w:r>
+              <w:rPr>
+                <w:b w:val="0"/>
+              </w:rPr>
+              <w:t>1444444</w:t>
+            </w:r>
+          </w:p>
+          <w:p>
+            <w:pPr>
+              <w:jc w:val="center"/>
+              <w:rPr>
+                <w:b w:val="0"/>
+              </w:rPr>
+            </w:pPr>
+            <w:proofErr w:type="spellStart"/>
+            <w:r>
+              <w:rPr>
+                <w:b w:val="0"/>
+              </w:rPr>
+              <w:t>JigglyPuff</w:t>
+            </w:r>
+            <w:proofErr w:type="spellEnd"/>
+          </w:p>
+          <w:p>
+            <w:pPr>
+              <w:jc w:val="center"/>
+              <w:rPr>
+                <w:b w:val="0"/>
+              </w:rPr>
+            </w:pPr>
+            <w:proofErr w:type="spellStart"/>
+            <w:r>
+              <w:rPr>
+                <w:b w:val="0"/>
+              </w:rPr>
+              <w:t>createacct</w:t>
+            </w:r>
+            <w:proofErr w:type="spellEnd"/>
+          </w:p>
+          <w:p>
+            <w:pPr>
+              <w:jc w:val="center"/>
+              <w:rPr>
+                <w:b w:val="0"/>
+              </w:rPr>
+            </w:pPr>
+            <w:r>
+              <w:rPr>
+                <w:b w:val="0"/>
+              </w:rPr>
+              <w:t>1234567</w:t>
+            </w:r>
+          </w:p>
+          <w:p>
+            <w:pPr>
+              <w:jc w:val="center"/>
+              <w:rPr>
+                <w:b w:val="0"/>
+              </w:rPr>
+            </w:pPr>
+            <w:proofErr w:type="spellStart"/>
+            <w:r>
+              <w:rPr>
+                <w:b w:val="0"/>
+              </w:rPr>
+              <w:t>johan</w:t>
+            </w:r>
+            <w:proofErr w:type="spellEnd"/>
+          </w:p>
+          <w:p>
+            <w:pPr>
+              <w:jc w:val="center"/>
+              <w:rPr>
+                <w:b w:val="0"/>
+              </w:rPr>
+            </w:pPr>
+            <w:r>
+              <w:rPr>
+                <w:b w:val="0"/>
+              </w:rPr>
+              <w:t>logout</w:t>
+            </w:r>
+          </w:p>
+        </w:tc>
+        <w:tc>
+          <w:tcPr>
+            <w:tcW w:w="4797" w:type="dxa"/>
+          </w:tcPr>
+          <w:p>
+            <w:pPr>
+              <w:jc w:val="center"/>
+              <w:cnfStyle w:val="000000000000" w:firstRow="0" w:lastRow="0" w:firstColumn="0" w:lastColumn="0" w:oddVBand="0" w:evenVBand="0" w:oddHBand="0" w:evenHBand="0" w:firstRowFirstColumn="0" w:firstRowLastColumn="0" w:lastRowFirstColumn="0" w:lastRowLastColumn="0"/>
+            </w:pPr>
+            <w:r>
+              <w:t>login</w:t>
+            </w:r>
+          </w:p>
+          <w:p>
+            <w:pPr>
+              <w:jc w:val="center"/>
+              <w:cnfStyle w:val="000000000000" w:firstRow="0" w:lastRow="0" w:firstColumn="0" w:lastColumn="0" w:oddVBand="0" w:evenVBand="0" w:oddHBand="0" w:evenHBand="0" w:firstRowFirstColumn="0" w:firstRowLastColumn="0" w:lastRowFirstColumn="0" w:lastRowLastColumn="0"/>
+            </w:pPr>
+            <w:r>
+              <w:t>agent</w:t>
+            </w:r>
+          </w:p>
+          <w:p>
+            <w:pPr>
+              <w:jc w:val="center"/>
+              <w:cnfStyle w:val="000000000000" w:firstRow="0" w:lastRow="0" w:firstColumn="0" w:lastColumn="0" w:oddVBand="0" w:evenVBand="0" w:oddHBand="0" w:evenHBand="0" w:firstRowFirstColumn="0" w:firstRowLastColumn="0" w:lastRowFirstColumn="0" w:lastRowLastColumn="0"/>
+            </w:pPr>
+            <w:proofErr w:type="spellStart"/>
+            <w:r>
+              <w:t>createacct</w:t>
+            </w:r>
+            <w:proofErr w:type="spellEnd"/>
+          </w:p>
+          <w:p>
+            <w:pPr>
+              <w:jc w:val="center"/>
+              <w:cnfStyle w:val="000000000000" w:firstRow="0" w:lastRow="0" w:firstColumn="0" w:lastColumn="0" w:oddVBand="0" w:evenVBand="0" w:oddHBand="0" w:evenHBand="0" w:firstRowFirstColumn="0" w:firstRowLastColumn="0" w:lastRowFirstColumn="0" w:lastRowLastColumn="0"/>
+            </w:pPr>
+            <w:r>
+              <w:t>7777777</w:t>
+            </w:r>
+          </w:p>
+          <w:p>
+            <w:pPr>
+              <w:jc w:val="center"/>
+              <w:cnfStyle w:val="000000000000" w:firstRow="0" w:lastRow="0" w:firstColumn="0" w:lastColumn="0" w:oddVBand="0" w:evenVBand="0" w:oddHBand="0" w:evenHBand="0" w:firstRowFirstColumn="0" w:firstRowLastColumn="0" w:lastRowFirstColumn="0" w:lastRowLastColumn="0"/>
+            </w:pPr>
+            <w:proofErr w:type="spellStart"/>
+            <w:r>
+              <w:t>usman</w:t>
+            </w:r>
+            <w:proofErr w:type="spellEnd"/>
+          </w:p>
+          <w:p>
+            <w:pPr>
+              <w:jc w:val="center"/>
+              <w:cnfStyle w:val="000000000000" w:firstRow="0" w:lastRow="0" w:firstColumn="0" w:lastColumn="0" w:oddVBand="0" w:evenVBand="0" w:oddHBand="0" w:evenHBand="0" w:firstRowFirstColumn="0" w:firstRowLastColumn="0" w:lastRowFirstColumn="0" w:lastRowLastColumn="0"/>
+            </w:pPr>
+            <w:proofErr w:type="spellStart"/>
+            <w:r>
+              <w:t>createacct</w:t>
+            </w:r>
+            <w:proofErr w:type="spellEnd"/>
+          </w:p>
+          <w:p>
+            <w:pPr>
+              <w:jc w:val="center"/>
+              <w:cnfStyle w:val="000000000000" w:firstRow="0" w:lastRow="0" w:firstColumn="0" w:lastColumn="0" w:oddVBand="0" w:evenVBand="0" w:oddHBand="0" w:evenHBand="0" w:firstRowFirstColumn="0" w:firstRowLastColumn="0" w:lastRowFirstColumn="0" w:lastRowLastColumn="0"/>
+            </w:pPr>
+            <w:r>
+              <w:t>7657657</w:t>
+            </w:r>
+          </w:p>
+          <w:p>
+            <w:pPr>
+              <w:jc w:val="center"/>
+              <w:cnfStyle w:val="000000000000" w:firstRow="0" w:lastRow="0" w:firstColumn="0" w:lastColumn="0" w:oddVBand="0" w:evenVBand="0" w:oddHBand="0" w:evenHBand="0" w:firstRowFirstColumn="0" w:firstRowLastColumn="0" w:lastRowFirstColumn="0" w:lastRowLastColumn="0"/>
+            </w:pPr>
+            <w:proofErr w:type="spellStart"/>
+            <w:r>
+              <w:t>someaccount</w:t>
+            </w:r>
+            <w:proofErr w:type="spellEnd"/>
+          </w:p>
+          <w:p>
+            <w:pPr>
+              <w:jc w:val="center"/>
+              <w:cnfStyle w:val="000000000000" w:firstRow="0" w:lastRow="0" w:firstColumn="0" w:lastColumn="0" w:oddVBand="0" w:evenVBand="0" w:oddHBand="0" w:evenHBand="0" w:firstRowFirstColumn="0" w:firstRowLastColumn="0" w:lastRowFirstColumn="0" w:lastRowLastColumn="0"/>
+            </w:pPr>
+            <w:proofErr w:type="spellStart"/>
+            <w:r>
+              <w:t>createacct</w:t>
+            </w:r>
+            <w:proofErr w:type="spellEnd"/>
+          </w:p>
+          <w:p>
+            <w:pPr>
+              <w:jc w:val="center"/>
+              <w:cnfStyle w:val="000000000000" w:firstRow="0" w:lastRow="0" w:firstColumn="0" w:lastColumn="0" w:oddVBand="0" w:evenVBand="0" w:oddHBand="0" w:evenHBand="0" w:firstRowFirstColumn="0" w:firstRowLastColumn="0" w:lastRowFirstColumn="0" w:lastRowLastColumn="0"/>
+            </w:pPr>
+            <w:r>
+              <w:t>1000330</w:t>
+            </w:r>
+          </w:p>
+          <w:p>
+            <w:pPr>
+              <w:jc w:val="center"/>
+              <w:cnfStyle w:val="000000000000" w:firstRow="0" w:lastRow="0" w:firstColumn="0" w:lastColumn="0" w:oddVBand="0" w:evenVBand="0" w:oddHBand="0" w:evenHBand="0" w:firstRowFirstColumn="0" w:firstRowLastColumn="0" w:lastRowFirstColumn="0" w:lastRowLastColumn="0"/>
+            </w:pPr>
+            <w:r>
+              <w:t>bob</w:t>
+            </w:r>
+          </w:p>
+          <w:p>
+            <w:pPr>
+              <w:jc w:val="center"/>
+              <w:cnfStyle w:val="000000000000" w:firstRow="0" w:lastRow="0" w:firstColumn="0" w:lastColumn="0" w:oddVBand="0" w:evenVBand="0" w:oddHBand="0" w:evenHBand="0" w:firstRowFirstColumn="0" w:firstRowLastColumn="0" w:lastRowFirstColumn="0" w:lastRowLastColumn="0"/>
+            </w:pPr>
+            <w:r>
+              <w:t>logout</w:t>
+            </w:r>
+          </w:p>
+        </w:tc>
+        <w:tc>
+          <w:tcPr>
+            <w:tcW w:w="4797" w:type="dxa"/>
+          </w:tcPr>
+          <w:p>
+            <w:pPr>
+              <w:jc w:val="center"/>
+              <w:cnfStyle w:val="000000000000" w:firstRow="0" w:lastRow="0" w:firstColumn="0" w:lastColumn="0" w:oddVBand="0" w:evenVBand="0" w:oddHBand="0" w:evenHBand="0" w:firstRowFirstColumn="0" w:firstRowLastColumn="0" w:lastRowFirstColumn="0" w:lastRowLastColumn="0"/>
+            </w:pPr>
+            <w:r>
+              <w:t>login</w:t>
+            </w:r>
+          </w:p>
+          <w:p>
+            <w:pPr>
+              <w:jc w:val="center"/>
+              <w:cnfStyle w:val="000000000000" w:firstRow="0" w:lastRow="0" w:firstColumn="0" w:lastColumn="0" w:oddVBand="0" w:evenVBand="0" w:oddHBand="0" w:evenHBand="0" w:firstRowFirstColumn="0" w:firstRowLastColumn="0" w:lastRowFirstColumn="0" w:lastRowLastColumn="0"/>
+            </w:pPr>
+            <w:r>
+              <w:t>machine</w:t>
+            </w:r>
+          </w:p>
+          <w:p>
+            <w:pPr>
+              <w:jc w:val="center"/>
+              <w:cnfStyle w:val="000000000000" w:firstRow="0" w:lastRow="0" w:firstColumn="0" w:lastColumn="0" w:oddVBand="0" w:evenVBand="0" w:oddHBand="0" w:evenHBand="0" w:firstRowFirstColumn="0" w:firstRowLastColumn="0" w:lastRowFirstColumn="0" w:lastRowLastColumn="0"/>
+            </w:pPr>
+            <w:proofErr w:type="spellStart"/>
+            <w:r>
+              <w:t>createacct</w:t>
+            </w:r>
+            <w:proofErr w:type="spellEnd"/>
+          </w:p>
+          <w:p>
+            <w:pPr>
+              <w:jc w:val="center"/>
+              <w:cnfStyle w:val="000000000000" w:firstRow="0" w:lastRow="0" w:firstColumn="0" w:lastColumn="0" w:oddVBand="0" w:evenVBand="0" w:oddHBand="0" w:evenHBand="0" w:firstRowFirstColumn="0" w:firstRowLastColumn="0" w:lastRowFirstColumn="0" w:lastRowLastColumn="0"/>
+            </w:pPr>
+            <w:r>
+              <w:t>1000330</w:t>
+            </w:r>
+          </w:p>
+          <w:p>
+            <w:pPr>
+              <w:jc w:val="center"/>
+              <w:cnfStyle w:val="000000000000" w:firstRow="0" w:lastRow="0" w:firstColumn="0" w:lastColumn="0" w:oddVBand="0" w:evenVBand="0" w:oddHBand="0" w:evenHBand="0" w:firstRowFirstColumn="0" w:firstRowLastColumn="0" w:lastRowFirstColumn="0" w:lastRowLastColumn="0"/>
+            </w:pPr>
+            <w:r>
+              <w:t>bob</w:t>
+            </w:r>
+          </w:p>
+          <w:p>
+            <w:pPr>
+              <w:jc w:val="center"/>
+              <w:cnfStyle w:val="000000000000" w:firstRow="0" w:lastRow="0" w:firstColumn="0" w:lastColumn="0" w:oddVBand="0" w:evenVBand="0" w:oddHBand="0" w:evenHBand="0" w:firstRowFirstColumn="0" w:firstRowLastColumn="0" w:lastRowFirstColumn="0" w:lastRowLastColumn="0"/>
+            </w:pPr>
+            <w:r>
+              <w:t>logout</w:t>
+            </w:r>
+          </w:p>
+        </w:tc>
+      </w:tr>
+    </w:tbl>
+    <w:p>
+      <w:r>
+        <w:t>Note: Transaction session 3 for day 1 was intended to replicate a real world invalid transaction of creating an account in machine mode and ensure the system correctly handles this invalid input.</w:t>
+      </w:r>
+    </w:p>
     <w:p>
       <w:pPr>
         <w:pStyle w:val="Heading2"/>
       </w:pPr>
-      <w:bookmarkStart w:id="8" w:name="_Toc499382956"/>
-      <w:r>
+      <w:bookmarkStart w:id="8" w:name="_Toc499745299"/>
+      <w:r>
+        <w:lastRenderedPageBreak/>
         <w:t>Merged Transaction Summary File after Daily Script execution</w:t>
       </w:r>
       <w:bookmarkEnd w:id="8"/>
     </w:p>
     <w:p/>
+    <w:tbl>
+      <w:tblPr>
+        <w:tblStyle w:val="GridTable4-Accent1"/>
+        <w:tblW w:w="0" w:type="auto"/>
+        <w:tblInd w:w="3145" w:type="dxa"/>
+        <w:tblLook w:val="04A0" w:firstRow="1" w:lastRow="0" w:firstColumn="1" w:lastColumn="0" w:noHBand="0" w:noVBand="1"/>
+      </w:tblPr>
+      <w:tblGrid>
+        <w:gridCol w:w="8100"/>
+      </w:tblGrid>
+      <w:tr>
+        <w:trPr>
+          <w:cnfStyle w:val="100000000000" w:firstRow="1" w:lastRow="0" w:firstColumn="0" w:lastColumn="0" w:oddVBand="0" w:evenVBand="0" w:oddHBand="0" w:evenHBand="0" w:firstRowFirstColumn="0" w:firstRowLastColumn="0" w:lastRowFirstColumn="0" w:lastRowLastColumn="0"/>
+        </w:trPr>
+        <w:tc>
+          <w:tcPr>
+            <w:cnfStyle w:val="001000000000" w:firstRow="0" w:lastRow="0" w:firstColumn="1" w:lastColumn="0" w:oddVBand="0" w:evenVBand="0" w:oddHBand="0" w:evenHBand="0" w:firstRowFirstColumn="0" w:firstRowLastColumn="0" w:lastRowFirstColumn="0" w:lastRowLastColumn="0"/>
+            <w:tcW w:w="8100" w:type="dxa"/>
+          </w:tcPr>
+          <w:p>
+            <w:pPr>
+              <w:jc w:val="center"/>
+            </w:pPr>
+            <w:r>
+              <w:t>Merged Transaction Summary File</w:t>
+            </w:r>
+          </w:p>
+        </w:tc>
+      </w:tr>
+      <w:tr>
+        <w:trPr>
+          <w:cnfStyle w:val="000000100000" w:firstRow="0" w:lastRow="0" w:firstColumn="0" w:lastColumn="0" w:oddVBand="0" w:evenVBand="0" w:oddHBand="1" w:evenHBand="0" w:firstRowFirstColumn="0" w:firstRowLastColumn="0" w:lastRowFirstColumn="0" w:lastRowLastColumn="0"/>
+        </w:trPr>
+        <w:tc>
+          <w:tcPr>
+            <w:cnfStyle w:val="001000000000" w:firstRow="0" w:lastRow="0" w:firstColumn="1" w:lastColumn="0" w:oddVBand="0" w:evenVBand="0" w:oddHBand="0" w:evenHBand="0" w:firstRowFirstColumn="0" w:firstRowLastColumn="0" w:lastRowFirstColumn="0" w:lastRowLastColumn="0"/>
+            <w:tcW w:w="8100" w:type="dxa"/>
+            <w:shd w:val="clear" w:color="auto" w:fill="FFFFFF" w:themeFill="background1"/>
+          </w:tcPr>
+          <w:p>
+            <w:pPr>
+              <w:shd w:val="clear" w:color="auto" w:fill="FFFFFF" w:themeFill="background1"/>
+              <w:jc w:val="center"/>
+              <w:rPr>
+                <w:bCs w:val="0"/>
+              </w:rPr>
+            </w:pPr>
+          </w:p>
+          <w:p>
+            <w:pPr>
+              <w:shd w:val="clear" w:color="auto" w:fill="FFFFFF" w:themeFill="background1"/>
+              <w:jc w:val="center"/>
+              <w:rPr>
+                <w:b w:val="0"/>
+              </w:rPr>
+            </w:pPr>
+            <w:r>
+              <w:rPr>
+                <w:b w:val="0"/>
+              </w:rPr>
+              <w:t>NEW 1000329 000 0000000 ACCOUNTTHREE</w:t>
+            </w:r>
+          </w:p>
+          <w:p>
+            <w:pPr>
+              <w:shd w:val="clear" w:color="auto" w:fill="FFFFFF" w:themeFill="background1"/>
+              <w:jc w:val="center"/>
+              <w:rPr>
+                <w:b w:val="0"/>
+              </w:rPr>
+            </w:pPr>
+            <w:r>
+              <w:rPr>
+                <w:b w:val="0"/>
+              </w:rPr>
+              <w:t>NEW 1444444 000 0000000 JIGGLYPUFF</w:t>
+            </w:r>
+          </w:p>
+          <w:p>
+            <w:pPr>
+              <w:shd w:val="clear" w:color="auto" w:fill="FFFFFF" w:themeFill="background1"/>
+              <w:jc w:val="center"/>
+              <w:rPr>
+                <w:b w:val="0"/>
+              </w:rPr>
+            </w:pPr>
+            <w:r>
+              <w:rPr>
+                <w:b w:val="0"/>
+              </w:rPr>
+              <w:t>NEW 1234567 000 0000000 JOHAN</w:t>
+            </w:r>
+          </w:p>
+          <w:p>
+            <w:pPr>
+              <w:shd w:val="clear" w:color="auto" w:fill="FFFFFF" w:themeFill="background1"/>
+              <w:jc w:val="center"/>
+              <w:rPr>
+                <w:b w:val="0"/>
+              </w:rPr>
+            </w:pPr>
+            <w:r>
+              <w:rPr>
+                <w:b w:val="0"/>
+              </w:rPr>
+              <w:t>EOS 0000000 000 0000000 ***</w:t>
+            </w:r>
+          </w:p>
+          <w:p>
+            <w:pPr>
+              <w:shd w:val="clear" w:color="auto" w:fill="FFFFFF" w:themeFill="background1"/>
+              <w:jc w:val="center"/>
+              <w:rPr>
+                <w:b w:val="0"/>
+              </w:rPr>
+            </w:pPr>
+            <w:r>
+              <w:rPr>
+                <w:b w:val="0"/>
+              </w:rPr>
+              <w:t>NEW 7777777 000 0000000 USMAN</w:t>
+            </w:r>
+          </w:p>
+          <w:p>
+            <w:pPr>
+              <w:shd w:val="clear" w:color="auto" w:fill="FFFFFF" w:themeFill="background1"/>
+              <w:jc w:val="center"/>
+              <w:rPr>
+                <w:b w:val="0"/>
+              </w:rPr>
+            </w:pPr>
+            <w:r>
+              <w:rPr>
+                <w:b w:val="0"/>
+              </w:rPr>
+              <w:t>NEW 7657657 000 0000000 SOMEACCOUNT</w:t>
+            </w:r>
+          </w:p>
+          <w:p>
+            <w:pPr>
+              <w:shd w:val="clear" w:color="auto" w:fill="FFFFFF" w:themeFill="background1"/>
+              <w:jc w:val="center"/>
+              <w:rPr>
+                <w:b w:val="0"/>
+              </w:rPr>
+            </w:pPr>
+            <w:r>
+              <w:rPr>
+                <w:b w:val="0"/>
+              </w:rPr>
+              <w:t>NEW 1000330 000 0000000 BOB</w:t>
+            </w:r>
+          </w:p>
+          <w:p>
+            <w:pPr>
+              <w:shd w:val="clear" w:color="auto" w:fill="FFFFFF" w:themeFill="background1"/>
+              <w:jc w:val="center"/>
+              <w:rPr>
+                <w:b w:val="0"/>
+              </w:rPr>
+            </w:pPr>
+            <w:r>
+              <w:rPr>
+                <w:b w:val="0"/>
+              </w:rPr>
+              <w:t>EOS 0000000 000 0000000 ***</w:t>
+            </w:r>
+          </w:p>
+          <w:p>
+            <w:pPr>
+              <w:shd w:val="clear" w:color="auto" w:fill="FFFFFF" w:themeFill="background1"/>
+              <w:jc w:val="center"/>
+              <w:rPr>
+                <w:bCs w:val="0"/>
+              </w:rPr>
+            </w:pPr>
+            <w:r>
+              <w:rPr>
+                <w:b w:val="0"/>
+              </w:rPr>
+              <w:t>EOS 0000000 000 0000000 ***</w:t>
+            </w:r>
+          </w:p>
+          <w:p>
+            <w:pPr>
+              <w:shd w:val="clear" w:color="auto" w:fill="FFFFFF" w:themeFill="background1"/>
+              <w:jc w:val="center"/>
+              <w:rPr>
+                <w:b w:val="0"/>
+              </w:rPr>
+            </w:pPr>
+          </w:p>
+        </w:tc>
+      </w:tr>
+    </w:tbl>
+    <w:p>
+      <w:pPr>
+        <w:shd w:val="clear" w:color="auto" w:fill="FFFFFF" w:themeFill="background1"/>
+      </w:pPr>
+    </w:p>
+    <w:p/>
     <w:p>
       <w:pPr>
         <w:pStyle w:val="Heading2"/>
       </w:pPr>
-      <w:bookmarkStart w:id="9" w:name="_Toc499382957"/>
+      <w:bookmarkStart w:id="9" w:name="_Toc499745300"/>
       <w:r>
         <w:t>Master Accounts File after each day created by Weekly Script</w:t>
       </w:r>
       <w:bookmarkEnd w:id="9"/>
     </w:p>
+    <w:p/>
+    <w:p/>
+    <w:tbl>
+      <w:tblPr>
+        <w:tblStyle w:val="GridTable4-Accent1"/>
+        <w:tblW w:w="0" w:type="auto"/>
+        <w:tblInd w:w="3145" w:type="dxa"/>
+        <w:tblLook w:val="04A0" w:firstRow="1" w:lastRow="0" w:firstColumn="1" w:lastColumn="0" w:noHBand="0" w:noVBand="1"/>
+      </w:tblPr>
+      <w:tblGrid>
+        <w:gridCol w:w="8010"/>
+      </w:tblGrid>
+      <w:tr>
+        <w:trPr>
+          <w:cnfStyle w:val="100000000000" w:firstRow="1" w:lastRow="0" w:firstColumn="0" w:lastColumn="0" w:oddVBand="0" w:evenVBand="0" w:oddHBand="0" w:evenHBand="0" w:firstRowFirstColumn="0" w:firstRowLastColumn="0" w:lastRowFirstColumn="0" w:lastRowLastColumn="0"/>
+        </w:trPr>
+        <w:tc>
+          <w:tcPr>
+            <w:cnfStyle w:val="001000000000" w:firstRow="0" w:lastRow="0" w:firstColumn="1" w:lastColumn="0" w:oddVBand="0" w:evenVBand="0" w:oddHBand="0" w:evenHBand="0" w:firstRowFirstColumn="0" w:firstRowLastColumn="0" w:lastRowFirstColumn="0" w:lastRowLastColumn="0"/>
+            <w:tcW w:w="8010" w:type="dxa"/>
+          </w:tcPr>
+          <w:p>
+            <w:pPr>
+              <w:jc w:val="center"/>
+            </w:pPr>
+            <w:r>
+              <w:t>Merged Transaction Files after each day</w:t>
+            </w:r>
+          </w:p>
+        </w:tc>
+      </w:tr>
+      <w:tr>
+        <w:trPr>
+          <w:cnfStyle w:val="000000100000" w:firstRow="0" w:lastRow="0" w:firstColumn="0" w:lastColumn="0" w:oddVBand="0" w:evenVBand="0" w:oddHBand="1" w:evenHBand="0" w:firstRowFirstColumn="0" w:firstRowLastColumn="0" w:lastRowFirstColumn="0" w:lastRowLastColumn="0"/>
+        </w:trPr>
+        <w:tc>
+          <w:tcPr>
+            <w:cnfStyle w:val="001000000000" w:firstRow="0" w:lastRow="0" w:firstColumn="1" w:lastColumn="0" w:oddVBand="0" w:evenVBand="0" w:oddHBand="0" w:evenHBand="0" w:firstRowFirstColumn="0" w:firstRowLastColumn="0" w:lastRowFirstColumn="0" w:lastRowLastColumn="0"/>
+            <w:tcW w:w="8010" w:type="dxa"/>
+          </w:tcPr>
+          <w:p>
+            <w:pPr>
+              <w:jc w:val="center"/>
+            </w:pPr>
+            <w:r>
+              <w:t>After Day 1</w:t>
+            </w:r>
+          </w:p>
+        </w:tc>
+      </w:tr>
+      <w:tr>
+        <w:tc>
+          <w:tcPr>
+            <w:cnfStyle w:val="001000000000" w:firstRow="0" w:lastRow="0" w:firstColumn="1" w:lastColumn="0" w:oddVBand="0" w:evenVBand="0" w:oddHBand="0" w:evenHBand="0" w:firstRowFirstColumn="0" w:firstRowLastColumn="0" w:lastRowFirstColumn="0" w:lastRowLastColumn="0"/>
+            <w:tcW w:w="8010" w:type="dxa"/>
+          </w:tcPr>
+          <w:p>
+            <w:pPr>
+              <w:shd w:val="clear" w:color="auto" w:fill="FFFFFF" w:themeFill="background1"/>
+              <w:jc w:val="center"/>
+              <w:rPr>
+                <w:bCs w:val="0"/>
+              </w:rPr>
+            </w:pPr>
+          </w:p>
+          <w:p>
+            <w:pPr>
+              <w:shd w:val="clear" w:color="auto" w:fill="FFFFFF" w:themeFill="background1"/>
+              <w:jc w:val="center"/>
+              <w:rPr>
+                <w:b w:val="0"/>
+              </w:rPr>
+            </w:pPr>
+            <w:r>
+              <w:rPr>
+                <w:b w:val="0"/>
+              </w:rPr>
+              <w:t>NEW 1000329 000 0000000 ACCOUNTTHREE</w:t>
+            </w:r>
+          </w:p>
+          <w:p>
+            <w:pPr>
+              <w:shd w:val="clear" w:color="auto" w:fill="FFFFFF" w:themeFill="background1"/>
+              <w:jc w:val="center"/>
+              <w:rPr>
+                <w:b w:val="0"/>
+              </w:rPr>
+            </w:pPr>
+            <w:r>
+              <w:rPr>
+                <w:b w:val="0"/>
+              </w:rPr>
+              <w:t>NEW 1444444 000 0000000 JIGGLYPUFF</w:t>
+            </w:r>
+          </w:p>
+          <w:p>
+            <w:pPr>
+              <w:shd w:val="clear" w:color="auto" w:fill="FFFFFF" w:themeFill="background1"/>
+              <w:jc w:val="center"/>
+              <w:rPr>
+                <w:b w:val="0"/>
+              </w:rPr>
+            </w:pPr>
+            <w:r>
+              <w:rPr>
+                <w:b w:val="0"/>
+              </w:rPr>
+              <w:t>NEW 1234567 000 0000000 JOHAN</w:t>
+            </w:r>
+          </w:p>
+          <w:p>
+            <w:pPr>
+              <w:shd w:val="clear" w:color="auto" w:fill="FFFFFF" w:themeFill="background1"/>
+              <w:jc w:val="center"/>
+              <w:rPr>
+                <w:b w:val="0"/>
+              </w:rPr>
+            </w:pPr>
+            <w:r>
+              <w:rPr>
+                <w:b w:val="0"/>
+              </w:rPr>
+              <w:t>EOS 0000000 000 0000000 ***</w:t>
+            </w:r>
+          </w:p>
+          <w:p>
+            <w:pPr>
+              <w:shd w:val="clear" w:color="auto" w:fill="FFFFFF" w:themeFill="background1"/>
+              <w:jc w:val="center"/>
+              <w:rPr>
+                <w:b w:val="0"/>
+              </w:rPr>
+            </w:pPr>
+            <w:r>
+              <w:rPr>
+                <w:b w:val="0"/>
+              </w:rPr>
+              <w:t>NEW 7777777 000 0000000 USMAN</w:t>
+            </w:r>
+          </w:p>
+          <w:p>
+            <w:pPr>
+              <w:shd w:val="clear" w:color="auto" w:fill="FFFFFF" w:themeFill="background1"/>
+              <w:jc w:val="center"/>
+              <w:rPr>
+                <w:b w:val="0"/>
+              </w:rPr>
+            </w:pPr>
+            <w:r>
+              <w:rPr>
+                <w:b w:val="0"/>
+              </w:rPr>
+              <w:t>NEW 7657657 000 0000000 SOMEACCOUNT</w:t>
+            </w:r>
+          </w:p>
+          <w:p>
+            <w:pPr>
+              <w:shd w:val="clear" w:color="auto" w:fill="FFFFFF" w:themeFill="background1"/>
+              <w:jc w:val="center"/>
+              <w:rPr>
+                <w:b w:val="0"/>
+              </w:rPr>
+            </w:pPr>
+            <w:r>
+              <w:rPr>
+                <w:b w:val="0"/>
+              </w:rPr>
+              <w:t>NEW 1000330 000 0000000 BOB</w:t>
+            </w:r>
+          </w:p>
+          <w:p>
+            <w:pPr>
+              <w:shd w:val="clear" w:color="auto" w:fill="FFFFFF" w:themeFill="background1"/>
+              <w:jc w:val="center"/>
+              <w:rPr>
+                <w:b w:val="0"/>
+              </w:rPr>
+            </w:pPr>
+            <w:r>
+              <w:rPr>
+                <w:b w:val="0"/>
+              </w:rPr>
+              <w:t>EOS 0000000 000 0000000 ***</w:t>
+            </w:r>
+          </w:p>
+          <w:p>
+            <w:pPr>
+              <w:jc w:val="center"/>
+              <w:rPr>
+                <w:bCs w:val="0"/>
+              </w:rPr>
+            </w:pPr>
+            <w:r>
+              <w:rPr>
+                <w:b w:val="0"/>
+              </w:rPr>
+              <w:t>EOS 0000000 000 0000000 ***</w:t>
+            </w:r>
+          </w:p>
+          <w:p>
+            <w:pPr>
+              <w:jc w:val="center"/>
+            </w:pPr>
+          </w:p>
+        </w:tc>
+      </w:tr>
+      <w:tr>
+        <w:trPr>
+          <w:cnfStyle w:val="000000100000" w:firstRow="0" w:lastRow="0" w:firstColumn="0" w:lastColumn="0" w:oddVBand="0" w:evenVBand="0" w:oddHBand="1" w:evenHBand="0" w:firstRowFirstColumn="0" w:firstRowLastColumn="0" w:lastRowFirstColumn="0" w:lastRowLastColumn="0"/>
+        </w:trPr>
+        <w:tc>
+          <w:tcPr>
+            <w:cnfStyle w:val="001000000000" w:firstRow="0" w:lastRow="0" w:firstColumn="1" w:lastColumn="0" w:oddVBand="0" w:evenVBand="0" w:oddHBand="0" w:evenHBand="0" w:firstRowFirstColumn="0" w:firstRowLastColumn="0" w:lastRowFirstColumn="0" w:lastRowLastColumn="0"/>
+            <w:tcW w:w="8010" w:type="dxa"/>
+          </w:tcPr>
+          <w:p>
+            <w:pPr>
+              <w:jc w:val="center"/>
+            </w:pPr>
+            <w:r>
+              <w:t xml:space="preserve">After Day </w:t>
+            </w:r>
+            <w:r>
+              <w:t>2</w:t>
+            </w:r>
+          </w:p>
+        </w:tc>
+      </w:tr>
+      <w:tr>
+        <w:tc>
+          <w:tcPr>
+            <w:cnfStyle w:val="001000000000" w:firstRow="0" w:lastRow="0" w:firstColumn="1" w:lastColumn="0" w:oddVBand="0" w:evenVBand="0" w:oddHBand="0" w:evenHBand="0" w:firstRowFirstColumn="0" w:firstRowLastColumn="0" w:lastRowFirstColumn="0" w:lastRowLastColumn="0"/>
+            <w:tcW w:w="8010" w:type="dxa"/>
+          </w:tcPr>
+          <w:p>
+            <w:pPr>
+              <w:jc w:val="center"/>
+              <w:rPr>
+                <w:b w:val="0"/>
+                <w:bCs w:val="0"/>
+              </w:rPr>
+            </w:pPr>
+          </w:p>
+          <w:p>
+            <w:pPr>
+              <w:jc w:val="center"/>
+              <w:rPr>
+                <w:b w:val="0"/>
+              </w:rPr>
+            </w:pPr>
+            <w:r>
+              <w:rPr>
+                <w:b w:val="0"/>
+              </w:rPr>
+              <w:lastRenderedPageBreak/>
+              <w:t>NEW 6161616 000 0000000 JESSICA</w:t>
+            </w:r>
+          </w:p>
+          <w:p>
+            <w:pPr>
+              <w:jc w:val="center"/>
+              <w:rPr>
+                <w:b w:val="0"/>
+              </w:rPr>
+            </w:pPr>
+            <w:r>
+              <w:rPr>
+                <w:b w:val="0"/>
+              </w:rPr>
+              <w:t>DEP 1234567 1000 0000000 ***</w:t>
+            </w:r>
+          </w:p>
+          <w:p>
+            <w:pPr>
+              <w:jc w:val="center"/>
+              <w:rPr>
+                <w:b w:val="0"/>
+              </w:rPr>
+            </w:pPr>
+            <w:r>
+              <w:rPr>
+                <w:b w:val="0"/>
+              </w:rPr>
+              <w:t>DEP 1444444 2999 0000000 ***</w:t>
+            </w:r>
+          </w:p>
+          <w:p>
+            <w:pPr>
+              <w:jc w:val="center"/>
+              <w:rPr>
+                <w:b w:val="0"/>
+              </w:rPr>
+            </w:pPr>
+            <w:r>
+              <w:rPr>
+                <w:b w:val="0"/>
+              </w:rPr>
+              <w:t>EOS 0000000 000 0000000 ***</w:t>
+            </w:r>
+          </w:p>
+          <w:p>
+            <w:pPr>
+              <w:jc w:val="center"/>
+              <w:rPr>
+                <w:b w:val="0"/>
+              </w:rPr>
+            </w:pPr>
+            <w:r>
+              <w:rPr>
+                <w:b w:val="0"/>
+              </w:rPr>
+              <w:t>DEP 7777777 10000 0000000 ***</w:t>
+            </w:r>
+          </w:p>
+          <w:p>
+            <w:pPr>
+              <w:jc w:val="center"/>
+              <w:rPr>
+                <w:b w:val="0"/>
+              </w:rPr>
+            </w:pPr>
+            <w:r>
+              <w:rPr>
+                <w:b w:val="0"/>
+              </w:rPr>
+              <w:t>XFR 1234567 100 1444444 ***</w:t>
+            </w:r>
+          </w:p>
+          <w:p>
+            <w:pPr>
+              <w:jc w:val="center"/>
+              <w:rPr>
+                <w:b w:val="0"/>
+              </w:rPr>
+            </w:pPr>
+            <w:r>
+              <w:rPr>
+                <w:b w:val="0"/>
+              </w:rPr>
+              <w:t>EOS 0000000 000 0000000 ***</w:t>
+            </w:r>
+          </w:p>
+          <w:p>
+            <w:pPr>
+              <w:jc w:val="center"/>
+              <w:rPr>
+                <w:b w:val="0"/>
+              </w:rPr>
+            </w:pPr>
+            <w:r>
+              <w:rPr>
+                <w:b w:val="0"/>
+              </w:rPr>
+              <w:t>DEP 7777777 30000 0000000 ***</w:t>
+            </w:r>
+          </w:p>
+          <w:p>
+            <w:pPr>
+              <w:jc w:val="center"/>
+              <w:rPr>
+                <w:b w:val="0"/>
+              </w:rPr>
+            </w:pPr>
+            <w:r>
+              <w:rPr>
+                <w:b w:val="0"/>
+              </w:rPr>
+              <w:t>DEP 7777777 123 0000000 ***</w:t>
+            </w:r>
+          </w:p>
+          <w:p>
+            <w:pPr>
+              <w:jc w:val="center"/>
+              <w:rPr>
+                <w:b w:val="0"/>
+              </w:rPr>
+            </w:pPr>
+            <w:r>
+              <w:rPr>
+                <w:b w:val="0"/>
+              </w:rPr>
+              <w:t>DEP 1444444 1400 0000000 ***</w:t>
+            </w:r>
+          </w:p>
+          <w:p>
+            <w:pPr>
+              <w:jc w:val="center"/>
+              <w:rPr>
+                <w:b w:val="0"/>
+              </w:rPr>
+            </w:pPr>
+            <w:r>
+              <w:rPr>
+                <w:b w:val="0"/>
+              </w:rPr>
+              <w:t>XFR 1444444 200 1234567 ***</w:t>
+            </w:r>
+          </w:p>
+          <w:p>
+            <w:pPr>
+              <w:jc w:val="center"/>
+              <w:rPr>
+                <w:b w:val="0"/>
+                <w:bCs w:val="0"/>
+              </w:rPr>
+            </w:pPr>
+            <w:r>
+              <w:rPr>
+                <w:b w:val="0"/>
+              </w:rPr>
+              <w:t>EOS 0000000 000 0000000 ***</w:t>
+            </w:r>
+          </w:p>
+          <w:p>
+            <w:pPr>
+              <w:jc w:val="center"/>
+              <w:rPr>
+                <w:b w:val="0"/>
+              </w:rPr>
+            </w:pPr>
+          </w:p>
+        </w:tc>
+      </w:tr>
+      <w:tr>
+        <w:trPr>
+          <w:cnfStyle w:val="000000100000" w:firstRow="0" w:lastRow="0" w:firstColumn="0" w:lastColumn="0" w:oddVBand="0" w:evenVBand="0" w:oddHBand="1" w:evenHBand="0" w:firstRowFirstColumn="0" w:firstRowLastColumn="0" w:lastRowFirstColumn="0" w:lastRowLastColumn="0"/>
+        </w:trPr>
+        <w:tc>
+          <w:tcPr>
+            <w:cnfStyle w:val="001000000000" w:firstRow="0" w:lastRow="0" w:firstColumn="1" w:lastColumn="0" w:oddVBand="0" w:evenVBand="0" w:oddHBand="0" w:evenHBand="0" w:firstRowFirstColumn="0" w:firstRowLastColumn="0" w:lastRowFirstColumn="0" w:lastRowLastColumn="0"/>
+            <w:tcW w:w="8010" w:type="dxa"/>
+          </w:tcPr>
+          <w:p>
+            <w:pPr>
+              <w:jc w:val="center"/>
+            </w:pPr>
+            <w:r>
+              <w:lastRenderedPageBreak/>
+              <w:t xml:space="preserve">After Day </w:t>
+            </w:r>
+            <w:r>
+              <w:t>3</w:t>
+            </w:r>
+          </w:p>
+        </w:tc>
+      </w:tr>
+      <w:tr>
+        <w:tc>
+          <w:tcPr>
+            <w:cnfStyle w:val="001000000000" w:firstRow="0" w:lastRow="0" w:firstColumn="1" w:lastColumn="0" w:oddVBand="0" w:evenVBand="0" w:oddHBand="0" w:evenHBand="0" w:firstRowFirstColumn="0" w:firstRowLastColumn="0" w:lastRowFirstColumn="0" w:lastRowLastColumn="0"/>
+            <w:tcW w:w="8010" w:type="dxa"/>
+          </w:tcPr>
+          <w:p>
+            <w:pPr>
+              <w:jc w:val="center"/>
+              <w:rPr>
+                <w:b w:val="0"/>
+                <w:bCs w:val="0"/>
+              </w:rPr>
+            </w:pPr>
+          </w:p>
+          <w:p>
+            <w:pPr>
+              <w:jc w:val="center"/>
+              <w:rPr>
+                <w:b w:val="0"/>
+              </w:rPr>
+            </w:pPr>
+            <w:r>
+              <w:rPr>
+                <w:b w:val="0"/>
+              </w:rPr>
+              <w:t>DEP 6161616 70000 0000000 ***</w:t>
+            </w:r>
+          </w:p>
+          <w:p>
+            <w:pPr>
+              <w:jc w:val="center"/>
+              <w:rPr>
+                <w:b w:val="0"/>
+              </w:rPr>
+            </w:pPr>
+            <w:r>
+              <w:rPr>
+                <w:b w:val="0"/>
+              </w:rPr>
+              <w:t>WDR 0000000 100 1234567 ***</w:t>
+            </w:r>
+          </w:p>
+          <w:p>
+            <w:pPr>
+              <w:jc w:val="center"/>
+              <w:rPr>
+                <w:b w:val="0"/>
+              </w:rPr>
+            </w:pPr>
+            <w:r>
+              <w:rPr>
+                <w:b w:val="0"/>
+              </w:rPr>
+              <w:t>EOS 0000000 000 0000000 ***</w:t>
+            </w:r>
+          </w:p>
+          <w:p>
+            <w:pPr>
+              <w:jc w:val="center"/>
+              <w:rPr>
+                <w:b w:val="0"/>
+              </w:rPr>
+            </w:pPr>
+            <w:r>
+              <w:rPr>
+                <w:b w:val="0"/>
+              </w:rPr>
+              <w:t>WDR 0000000 400 1444444 ***</w:t>
+            </w:r>
+          </w:p>
+          <w:p>
+            <w:pPr>
+              <w:jc w:val="center"/>
+              <w:rPr>
+                <w:b w:val="0"/>
+              </w:rPr>
+            </w:pPr>
+            <w:r>
+              <w:rPr>
+                <w:b w:val="0"/>
+              </w:rPr>
+              <w:t>XFR 1444444 200 1234567 ***</w:t>
+            </w:r>
+          </w:p>
+          <w:p>
+            <w:pPr>
+              <w:jc w:val="center"/>
+              <w:rPr>
+                <w:b w:val="0"/>
+              </w:rPr>
+            </w:pPr>
+            <w:r>
+              <w:rPr>
+                <w:b w:val="0"/>
+              </w:rPr>
+              <w:t>EOS 0000000 000 0000000 ***</w:t>
+            </w:r>
+          </w:p>
+          <w:p>
+            <w:pPr>
+              <w:jc w:val="center"/>
+              <w:rPr>
+                <w:b w:val="0"/>
+              </w:rPr>
+            </w:pPr>
+            <w:r>
+              <w:rPr>
+                <w:b w:val="0"/>
+              </w:rPr>
+              <w:t>DEP 1234567 900 0000000 ***</w:t>
+            </w:r>
+          </w:p>
+          <w:p>
+            <w:pPr>
+              <w:jc w:val="center"/>
+              <w:rPr>
+                <w:b w:val="0"/>
+              </w:rPr>
+            </w:pPr>
+            <w:r>
+              <w:rPr>
+                <w:b w:val="0"/>
+              </w:rPr>
+              <w:t>DEP 6161616 800 0000000 ***</w:t>
+            </w:r>
+          </w:p>
+          <w:p>
+            <w:pPr>
+              <w:jc w:val="center"/>
+              <w:rPr>
+                <w:b w:val="0"/>
+              </w:rPr>
+            </w:pPr>
+            <w:r>
+              <w:rPr>
+                <w:b w:val="0"/>
+              </w:rPr>
+              <w:t>DEL 7657657 000 0000000 SOMEACCOUNT</w:t>
+            </w:r>
+          </w:p>
+          <w:p>
+            <w:pPr>
+              <w:jc w:val="center"/>
+              <w:rPr>
+                <w:b w:val="0"/>
+                <w:bCs w:val="0"/>
+              </w:rPr>
+            </w:pPr>
+            <w:r>
+              <w:rPr>
+                <w:b w:val="0"/>
+              </w:rPr>
+              <w:t>EOS 0000000 000 0000000 ***</w:t>
+            </w:r>
+          </w:p>
+          <w:p>
+            <w:pPr>
+              <w:jc w:val="center"/>
+            </w:pPr>
+          </w:p>
+        </w:tc>
+      </w:tr>
+      <w:tr>
+        <w:trPr>
+          <w:cnfStyle w:val="000000100000" w:firstRow="0" w:lastRow="0" w:firstColumn="0" w:lastColumn="0" w:oddVBand="0" w:evenVBand="0" w:oddHBand="1" w:evenHBand="0" w:firstRowFirstColumn="0" w:firstRowLastColumn="0" w:lastRowFirstColumn="0" w:lastRowLastColumn="0"/>
+        </w:trPr>
+        <w:tc>
+          <w:tcPr>
+            <w:cnfStyle w:val="001000000000" w:firstRow="0" w:lastRow="0" w:firstColumn="1" w:lastColumn="0" w:oddVBand="0" w:evenVBand="0" w:oddHBand="0" w:evenHBand="0" w:firstRowFirstColumn="0" w:firstRowLastColumn="0" w:lastRowFirstColumn="0" w:lastRowLastColumn="0"/>
+            <w:tcW w:w="8010" w:type="dxa"/>
+          </w:tcPr>
+          <w:p>
+            <w:pPr>
+              <w:jc w:val="center"/>
+            </w:pPr>
+            <w:r>
+              <w:t xml:space="preserve">After Day </w:t>
+            </w:r>
+            <w:r>
+              <w:t>4</w:t>
+            </w:r>
+          </w:p>
+        </w:tc>
+      </w:tr>
+      <w:tr>
+        <w:tc>
+          <w:tcPr>
+            <w:cnfStyle w:val="001000000000" w:firstRow="0" w:lastRow="0" w:firstColumn="1" w:lastColumn="0" w:oddVBand="0" w:evenVBand="0" w:oddHBand="0" w:evenHBand="0" w:firstRowFirstColumn="0" w:firstRowLastColumn="0" w:lastRowFirstColumn="0" w:lastRowLastColumn="0"/>
+            <w:tcW w:w="8010" w:type="dxa"/>
+          </w:tcPr>
+          <w:p>
+            <w:pPr>
+              <w:jc w:val="center"/>
+              <w:rPr>
+                <w:b w:val="0"/>
+                <w:bCs w:val="0"/>
+              </w:rPr>
+            </w:pPr>
+          </w:p>
+          <w:p>
+            <w:pPr>
+              <w:jc w:val="center"/>
+              <w:rPr>
+                <w:b w:val="0"/>
+              </w:rPr>
+            </w:pPr>
+            <w:r>
+              <w:rPr>
+                <w:b w:val="0"/>
+              </w:rPr>
+              <w:t>WDR 0000000 100 1234567 ***</w:t>
+            </w:r>
+          </w:p>
+          <w:p>
+            <w:pPr>
+              <w:jc w:val="center"/>
+              <w:rPr>
+                <w:b w:val="0"/>
+              </w:rPr>
+            </w:pPr>
+            <w:r>
+              <w:rPr>
+                <w:b w:val="0"/>
+              </w:rPr>
+              <w:t>DEP 7777777 1000 0000000 ***</w:t>
+            </w:r>
+          </w:p>
+          <w:p>
+            <w:pPr>
+              <w:jc w:val="center"/>
+              <w:rPr>
+                <w:b w:val="0"/>
+              </w:rPr>
+            </w:pPr>
+            <w:r>
+              <w:rPr>
+                <w:b w:val="0"/>
+              </w:rPr>
+              <w:t>EOS 0000000 000 0000000 ***</w:t>
+            </w:r>
+          </w:p>
+          <w:p>
+            <w:pPr>
+              <w:jc w:val="center"/>
+              <w:rPr>
+                <w:b w:val="0"/>
+              </w:rPr>
+            </w:pPr>
+            <w:r>
+              <w:rPr>
+                <w:b w:val="0"/>
+              </w:rPr>
+              <w:t>WDR 0000000 400 1444444 ***</w:t>
+            </w:r>
+          </w:p>
+          <w:p>
+            <w:pPr>
+              <w:jc w:val="center"/>
+              <w:rPr>
+                <w:b w:val="0"/>
+              </w:rPr>
+            </w:pPr>
+            <w:r>
+              <w:rPr>
+                <w:b w:val="0"/>
+              </w:rPr>
+              <w:t>XFR 7777777 600 1444444 ***</w:t>
+            </w:r>
+          </w:p>
+          <w:p>
+            <w:pPr>
+              <w:jc w:val="center"/>
+              <w:rPr>
+                <w:b w:val="0"/>
+              </w:rPr>
+            </w:pPr>
+            <w:r>
+              <w:rPr>
+                <w:b w:val="0"/>
+              </w:rPr>
+              <w:t>EOS 0000000 000 0000000 ***</w:t>
+            </w:r>
+          </w:p>
+          <w:p>
+            <w:pPr>
+              <w:jc w:val="center"/>
+              <w:rPr>
+                <w:b w:val="0"/>
+              </w:rPr>
+            </w:pPr>
+            <w:r>
+              <w:rPr>
+                <w:b w:val="0"/>
+              </w:rPr>
+              <w:t>DEP 7777777 43600 0000000 ***</w:t>
+            </w:r>
+          </w:p>
+          <w:p>
+            <w:pPr>
+              <w:jc w:val="center"/>
+              <w:rPr>
+                <w:b w:val="0"/>
+              </w:rPr>
+            </w:pPr>
+            <w:r>
+              <w:rPr>
+                <w:b w:val="0"/>
+              </w:rPr>
+              <w:t>WDR 0000000 100 6161616 ***</w:t>
+            </w:r>
+          </w:p>
+          <w:p>
+            <w:pPr>
+              <w:jc w:val="center"/>
+              <w:rPr>
+                <w:b w:val="0"/>
+                <w:bCs w:val="0"/>
+              </w:rPr>
+            </w:pPr>
+            <w:r>
+              <w:rPr>
+                <w:b w:val="0"/>
+              </w:rPr>
+              <w:t>EOS 0000000 000 0000000 ***</w:t>
+            </w:r>
+          </w:p>
+          <w:p>
+            <w:pPr>
+              <w:jc w:val="center"/>
+              <w:rPr>
+                <w:b w:val="0"/>
+              </w:rPr>
+            </w:pPr>
+          </w:p>
+        </w:tc>
+      </w:tr>
+      <w:tr>
+        <w:trPr>
+          <w:cnfStyle w:val="000000100000" w:firstRow="0" w:lastRow="0" w:firstColumn="0" w:lastColumn="0" w:oddVBand="0" w:evenVBand="0" w:oddHBand="1" w:evenHBand="0" w:firstRowFirstColumn="0" w:firstRowLastColumn="0" w:lastRowFirstColumn="0" w:lastRowLastColumn="0"/>
+        </w:trPr>
+        <w:tc>
+          <w:tcPr>
+            <w:cnfStyle w:val="001000000000" w:firstRow="0" w:lastRow="0" w:firstColumn="1" w:lastColumn="0" w:oddVBand="0" w:evenVBand="0" w:oddHBand="0" w:evenHBand="0" w:firstRowFirstColumn="0" w:firstRowLastColumn="0" w:lastRowFirstColumn="0" w:lastRowLastColumn="0"/>
+            <w:tcW w:w="8010" w:type="dxa"/>
+          </w:tcPr>
+          <w:p>
+            <w:pPr>
+              <w:jc w:val="center"/>
+            </w:pPr>
+            <w:r>
+              <w:lastRenderedPageBreak/>
+              <w:t>After Day 5</w:t>
+            </w:r>
+          </w:p>
+        </w:tc>
+      </w:tr>
+      <w:tr>
+        <w:tc>
+          <w:tcPr>
+            <w:cnfStyle w:val="001000000000" w:firstRow="0" w:lastRow="0" w:firstColumn="1" w:lastColumn="0" w:oddVBand="0" w:evenVBand="0" w:oddHBand="0" w:evenHBand="0" w:firstRowFirstColumn="0" w:firstRowLastColumn="0" w:lastRowFirstColumn="0" w:lastRowLastColumn="0"/>
+            <w:tcW w:w="8010" w:type="dxa"/>
+          </w:tcPr>
+          <w:p>
+            <w:pPr>
+              <w:jc w:val="center"/>
+              <w:rPr>
+                <w:b w:val="0"/>
+                <w:bCs w:val="0"/>
+              </w:rPr>
+            </w:pPr>
+          </w:p>
+          <w:p>
+            <w:pPr>
+              <w:jc w:val="center"/>
+              <w:rPr>
+                <w:b w:val="0"/>
+              </w:rPr>
+            </w:pPr>
+            <w:r>
+              <w:rPr>
+                <w:b w:val="0"/>
+              </w:rPr>
+              <w:t>DEP 7777777 30000 0000000 ***</w:t>
+            </w:r>
+          </w:p>
+          <w:p>
+            <w:pPr>
+              <w:jc w:val="center"/>
+              <w:rPr>
+                <w:b w:val="0"/>
+              </w:rPr>
+            </w:pPr>
+            <w:r>
+              <w:rPr>
+                <w:b w:val="0"/>
+              </w:rPr>
+              <w:t>DEP 6161616 6060606 0000000 ***</w:t>
+            </w:r>
+          </w:p>
+          <w:p>
+            <w:pPr>
+              <w:jc w:val="center"/>
+              <w:rPr>
+                <w:b w:val="0"/>
+              </w:rPr>
+            </w:pPr>
+            <w:r>
+              <w:rPr>
+                <w:b w:val="0"/>
+              </w:rPr>
+              <w:t>XFR 7777777 1000 1234567 ***</w:t>
+            </w:r>
+          </w:p>
+          <w:p>
+            <w:pPr>
+              <w:jc w:val="center"/>
+              <w:rPr>
+                <w:b w:val="0"/>
+              </w:rPr>
+            </w:pPr>
+            <w:r>
+              <w:rPr>
+                <w:b w:val="0"/>
+              </w:rPr>
+              <w:t>EOS 0000000 000 0000000 ***</w:t>
+            </w:r>
+          </w:p>
+          <w:p>
+            <w:pPr>
+              <w:jc w:val="center"/>
+              <w:rPr>
+                <w:b w:val="0"/>
+              </w:rPr>
+            </w:pPr>
+            <w:r>
+              <w:rPr>
+                <w:b w:val="0"/>
+              </w:rPr>
+              <w:t>NEW 5555555 000 0000000 OBAMA</w:t>
+            </w:r>
+          </w:p>
+          <w:p>
+            <w:pPr>
+              <w:jc w:val="center"/>
+              <w:rPr>
+                <w:b w:val="0"/>
+              </w:rPr>
+            </w:pPr>
+            <w:r>
+              <w:rPr>
+                <w:b w:val="0"/>
+              </w:rPr>
+              <w:t>EOS 0000000 000 0000000 ***</w:t>
+            </w:r>
+          </w:p>
+          <w:p>
+            <w:pPr>
+              <w:jc w:val="center"/>
+              <w:rPr>
+                <w:b w:val="0"/>
+              </w:rPr>
+            </w:pPr>
+            <w:r>
+              <w:rPr>
+                <w:b w:val="0"/>
+              </w:rPr>
+              <w:t>DEP 1444444 20000 0000000 ***</w:t>
+            </w:r>
+          </w:p>
+          <w:p>
+            <w:pPr>
+              <w:jc w:val="center"/>
+              <w:rPr>
+                <w:b w:val="0"/>
+              </w:rPr>
+            </w:pPr>
+            <w:r>
+              <w:rPr>
+                <w:b w:val="0"/>
+              </w:rPr>
+              <w:t>DEP 1234567 6000 0000000 ***</w:t>
+            </w:r>
+          </w:p>
+          <w:p>
+            <w:pPr>
+              <w:jc w:val="center"/>
+              <w:rPr>
+                <w:b w:val="0"/>
+              </w:rPr>
+            </w:pPr>
+            <w:r>
+              <w:rPr>
+                <w:b w:val="0"/>
+              </w:rPr>
+              <w:t>DEP 7777777 200 0000000 ***</w:t>
+            </w:r>
+          </w:p>
+          <w:p>
+            <w:pPr>
+              <w:jc w:val="center"/>
+              <w:rPr>
+                <w:b w:val="0"/>
+                <w:bCs w:val="0"/>
+              </w:rPr>
+            </w:pPr>
+            <w:r>
+              <w:rPr>
+                <w:b w:val="0"/>
+              </w:rPr>
+              <w:t>EOS 0000000 000 0000000 ***</w:t>
+            </w:r>
+          </w:p>
+          <w:p>
+            <w:pPr>
+              <w:jc w:val="center"/>
+            </w:pPr>
+          </w:p>
+        </w:tc>
+      </w:tr>
+    </w:tbl>
     <w:p/>
     <w:p/>
     <w:p/>
@@ -6027,8 +7810,6 @@
     <w:p/>
     <w:p/>
     <w:p/>
-    <w:p/>
-    <w:p/>
     <w:p>
       <w:pPr>
         <w:pStyle w:val="Heading1"/>
@@ -6038,12 +7819,13 @@
           <w:szCs w:val="52"/>
         </w:rPr>
       </w:pPr>
-      <w:bookmarkStart w:id="10" w:name="_Toc499382958"/>
+      <w:bookmarkStart w:id="10" w:name="_Toc499745301"/>
       <w:r>
         <w:rPr>
           <w:sz w:val="52"/>
           <w:szCs w:val="52"/>
         </w:rPr>
+        <w:lastRenderedPageBreak/>
         <w:t>Integration Defect</w:t>
       </w:r>
       <w:r>
@@ -6259,7 +8041,114 @@
           </w:p>
         </w:tc>
       </w:tr>
+      <w:tr>
+        <w:trPr>
+          <w:trHeight w:val="4156"/>
+        </w:trPr>
+        <w:tc>
+          <w:tcPr>
+            <w:cnfStyle w:val="001000000000" w:firstRow="0" w:lastRow="0" w:firstColumn="1" w:lastColumn="0" w:oddVBand="0" w:evenVBand="0" w:oddHBand="0" w:evenHBand="0" w:firstRowFirstColumn="0" w:firstRowLastColumn="0" w:lastRowFirstColumn="0" w:lastRowLastColumn="0"/>
+            <w:tcW w:w="1038" w:type="dxa"/>
+          </w:tcPr>
+          <w:p>
+            <w:pPr>
+              <w:jc w:val="center"/>
+            </w:pPr>
+            <w:r>
+              <w:t>2</w:t>
+            </w:r>
+          </w:p>
+        </w:tc>
+        <w:tc>
+          <w:tcPr>
+            <w:tcW w:w="1565" w:type="dxa"/>
+          </w:tcPr>
+          <w:p>
+            <w:pPr>
+              <w:cnfStyle w:val="000000000000" w:firstRow="0" w:lastRow="0" w:firstColumn="0" w:lastColumn="0" w:oddVBand="0" w:evenVBand="0" w:oddHBand="0" w:evenHBand="0" w:firstRowFirstColumn="0" w:firstRowLastColumn="0" w:lastRowFirstColumn="0" w:lastRowLastColumn="0"/>
+            </w:pPr>
+            <w:r>
+              <w:t>Master accounts File and Valid Accounts List not carrying over from week to week</w:t>
+            </w:r>
+          </w:p>
+        </w:tc>
+        <w:tc>
+          <w:tcPr>
+            <w:tcW w:w="3583" w:type="dxa"/>
+          </w:tcPr>
+          <w:p>
+            <w:pPr>
+              <w:cnfStyle w:val="000000000000" w:firstRow="0" w:lastRow="0" w:firstColumn="0" w:lastColumn="0" w:oddVBand="0" w:evenVBand="0" w:oddHBand="0" w:evenHBand="0" w:firstRowFirstColumn="0" w:firstRowLastColumn="0" w:lastRowFirstColumn="0" w:lastRowLastColumn="0"/>
+            </w:pPr>
+            <w:r>
+              <w:t>Current im</w:t>
+            </w:r>
+            <w:r>
+              <w:t>plementation of the weekly script operated with the wrong assumption that the weekly script should always start with a blank master accounts and valid accounts file.</w:t>
+            </w:r>
+          </w:p>
+          <w:p>
+            <w:pPr>
+              <w:cnfStyle w:val="000000000000" w:firstRow="0" w:lastRow="0" w:firstColumn="0" w:lastColumn="0" w:oddVBand="0" w:evenVBand="0" w:oddHBand="0" w:evenHBand="0" w:firstRowFirstColumn="0" w:firstRowLastColumn="0" w:lastRowFirstColumn="0" w:lastRowLastColumn="0"/>
+            </w:pPr>
+            <w:r>
+              <w:t>Expected behavior is that the previous weeks final master accounts file and valid accounts file should carry over to the next week, the next time the weekly script is run.</w:t>
+            </w:r>
+          </w:p>
+        </w:tc>
+        <w:tc>
+          <w:tcPr>
+            <w:tcW w:w="4442" w:type="dxa"/>
+          </w:tcPr>
+          <w:p>
+            <w:pPr>
+              <w:cnfStyle w:val="000000000000" w:firstRow="0" w:lastRow="0" w:firstColumn="0" w:lastColumn="0" w:oddVBand="0" w:evenVBand="0" w:oddHBand="0" w:evenHBand="0" w:firstRowFirstColumn="0" w:firstRowLastColumn="0" w:lastRowFirstColumn="0" w:lastRowLastColumn="0"/>
+            </w:pPr>
+            <w:r>
+              <w:t>The weekly script currently wipes out the master accounts and valid accounts files before running the daily transactions for the week. Thereby never building up from a previous week’s transactions.</w:t>
+            </w:r>
+          </w:p>
+          <w:p>
+            <w:pPr>
+              <w:cnfStyle w:val="000000000000" w:firstRow="0" w:lastRow="0" w:firstColumn="0" w:lastColumn="0" w:oddVBand="0" w:evenVBand="0" w:oddHBand="0" w:evenHBand="0" w:firstRowFirstColumn="0" w:firstRowLastColumn="0" w:lastRowFirstColumn="0" w:lastRowLastColumn="0"/>
+            </w:pPr>
+            <w:r>
+              <w:t>Error in code is 2 lines used to empty both the files.</w:t>
+            </w:r>
+          </w:p>
+          <w:p>
+            <w:pPr>
+              <w:cnfStyle w:val="000000000000" w:firstRow="0" w:lastRow="0" w:firstColumn="0" w:lastColumn="0" w:oddVBand="0" w:evenVBand="0" w:oddHBand="0" w:evenHBand="0" w:firstRowFirstColumn="0" w:firstRowLastColumn="0" w:lastRowFirstColumn="0" w:lastRowLastColumn="0"/>
+            </w:pPr>
+            <w:r>
+              <w:t>Fixed by removing the lines that empty the 2 files at the beginning of the weekly script.</w:t>
+            </w:r>
+          </w:p>
+        </w:tc>
+        <w:tc>
+          <w:tcPr>
+            <w:tcW w:w="3740" w:type="dxa"/>
+          </w:tcPr>
+          <w:p>
+            <w:pPr>
+              <w:cnfStyle w:val="000000000000" w:firstRow="0" w:lastRow="0" w:firstColumn="0" w:lastColumn="0" w:oddVBand="0" w:evenVBand="0" w:oddHBand="0" w:evenHBand="0" w:firstRowFirstColumn="0" w:firstRowLastColumn="0" w:lastRowFirstColumn="0" w:lastRowLastColumn="0"/>
+            </w:pPr>
+            <w:r>
+              <w:t>Ran several runs of the weekly script with different daily scripts and by carrying over a previously created weekly script to ensure that the new week’s transactions are not wiping out the information from the previous week and are just building up from</w:t>
+            </w:r>
+            <w:bookmarkStart w:id="11" w:name="_GoBack"/>
+            <w:bookmarkEnd w:id="11"/>
+            <w:r>
+              <w:t xml:space="preserve"> the previous week’s master accounts and valid accounts file.</w:t>
+            </w:r>
+          </w:p>
+        </w:tc>
+      </w:tr>
     </w:tbl>
+    <w:p>
+      <w:bookmarkStart w:id="12" w:name="_Toc499188712"/>
+    </w:p>
+    <w:p/>
     <w:p>
       <w:pPr>
         <w:pStyle w:val="Heading1"/>
@@ -6268,50 +8157,15 @@
           <w:sz w:val="52"/>
         </w:rPr>
       </w:pPr>
-      <w:bookmarkStart w:id="11" w:name="_Toc499188712"/>
-    </w:p>
-    <w:p>
-      <w:pPr>
-        <w:pStyle w:val="Heading1"/>
-        <w:jc w:val="center"/>
+      <w:bookmarkStart w:id="13" w:name="_Toc499745302"/>
+      <w:r>
         <w:rPr>
           <w:sz w:val="52"/>
         </w:rPr>
-      </w:pPr>
-    </w:p>
-    <w:p>
-      <w:pPr>
-        <w:pStyle w:val="Heading1"/>
-        <w:jc w:val="center"/>
-        <w:rPr>
-          <w:sz w:val="52"/>
-        </w:rPr>
-      </w:pPr>
-    </w:p>
-    <w:p>
-      <w:pPr>
-        <w:pStyle w:val="Heading1"/>
-        <w:jc w:val="center"/>
-      </w:pPr>
-    </w:p>
-    <w:p/>
-    <w:p>
-      <w:pPr>
-        <w:pStyle w:val="Heading1"/>
-        <w:jc w:val="center"/>
-        <w:rPr>
-          <w:sz w:val="52"/>
-        </w:rPr>
-      </w:pPr>
-      <w:bookmarkStart w:id="12" w:name="_Toc499382959"/>
-      <w:r>
-        <w:rPr>
-          <w:sz w:val="52"/>
-        </w:rPr>
         <w:t>Team Contribution:</w:t>
       </w:r>
-      <w:bookmarkEnd w:id="11"/>
       <w:bookmarkEnd w:id="12"/>
+      <w:bookmarkEnd w:id="13"/>
     </w:p>
     <w:p>
       <w:pPr>
@@ -6346,8 +8200,6 @@
                 <w:b w:val="0"/>
               </w:rPr>
             </w:pPr>
-            <w:bookmarkStart w:id="13" w:name="_GoBack"/>
-            <w:bookmarkEnd w:id="13"/>
             <w:r>
               <w:rPr>
                 <w:b w:val="0"/>
@@ -6523,13 +8375,8 @@
           </w:tcPr>
           <w:p>
             <w:r>
-              <w:t xml:space="preserve">Jessica </w:t>
-            </w:r>
-            <w:proofErr w:type="spellStart"/>
-            <w:r>
-              <w:t>Nahulan</w:t>
-            </w:r>
-            <w:proofErr w:type="spellEnd"/>
+              <w:t>Jessica Nahulan</w:t>
+            </w:r>
           </w:p>
         </w:tc>
         <w:tc>
@@ -8029,6 +9876,101 @@
       <w:contextualSpacing/>
     </w:pPr>
   </w:style>
+  <w:style w:type="table" w:styleId="TableGrid">
+    <w:name w:val="Table Grid"/>
+    <w:basedOn w:val="TableNormal"/>
+    <w:uiPriority w:val="39"/>
+    <w:rsid w:val="00C6516E"/>
+    <w:pPr>
+      <w:spacing w:after="0" w:line="240" w:lineRule="auto"/>
+    </w:pPr>
+    <w:tblPr>
+      <w:tblBorders>
+        <w:top w:val="single" w:sz="4" w:space="0" w:color="auto"/>
+        <w:left w:val="single" w:sz="4" w:space="0" w:color="auto"/>
+        <w:bottom w:val="single" w:sz="4" w:space="0" w:color="auto"/>
+        <w:right w:val="single" w:sz="4" w:space="0" w:color="auto"/>
+        <w:insideH w:val="single" w:sz="4" w:space="0" w:color="auto"/>
+        <w:insideV w:val="single" w:sz="4" w:space="0" w:color="auto"/>
+      </w:tblBorders>
+    </w:tblPr>
+  </w:style>
+  <w:style w:type="table" w:styleId="GridTable4-Accent1">
+    <w:name w:val="Grid Table 4 Accent 1"/>
+    <w:basedOn w:val="TableNormal"/>
+    <w:uiPriority w:val="49"/>
+    <w:rsid w:val="00C6516E"/>
+    <w:pPr>
+      <w:spacing w:after="0" w:line="240" w:lineRule="auto"/>
+    </w:pPr>
+    <w:tblPr>
+      <w:tblStyleRowBandSize w:val="1"/>
+      <w:tblStyleColBandSize w:val="1"/>
+      <w:tblBorders>
+        <w:top w:val="single" w:sz="4" w:space="0" w:color="8EAADB" w:themeColor="accent1" w:themeTint="99"/>
+        <w:left w:val="single" w:sz="4" w:space="0" w:color="8EAADB" w:themeColor="accent1" w:themeTint="99"/>
+        <w:bottom w:val="single" w:sz="4" w:space="0" w:color="8EAADB" w:themeColor="accent1" w:themeTint="99"/>
+        <w:right w:val="single" w:sz="4" w:space="0" w:color="8EAADB" w:themeColor="accent1" w:themeTint="99"/>
+        <w:insideH w:val="single" w:sz="4" w:space="0" w:color="8EAADB" w:themeColor="accent1" w:themeTint="99"/>
+        <w:insideV w:val="single" w:sz="4" w:space="0" w:color="8EAADB" w:themeColor="accent1" w:themeTint="99"/>
+      </w:tblBorders>
+    </w:tblPr>
+    <w:tblStylePr w:type="firstRow">
+      <w:rPr>
+        <w:b/>
+        <w:bCs/>
+        <w:color w:val="FFFFFF" w:themeColor="background1"/>
+      </w:rPr>
+      <w:tblPr/>
+      <w:tcPr>
+        <w:tcBorders>
+          <w:top w:val="single" w:sz="4" w:space="0" w:color="4472C4" w:themeColor="accent1"/>
+          <w:left w:val="single" w:sz="4" w:space="0" w:color="4472C4" w:themeColor="accent1"/>
+          <w:bottom w:val="single" w:sz="4" w:space="0" w:color="4472C4" w:themeColor="accent1"/>
+          <w:right w:val="single" w:sz="4" w:space="0" w:color="4472C4" w:themeColor="accent1"/>
+          <w:insideH w:val="nil"/>
+          <w:insideV w:val="nil"/>
+        </w:tcBorders>
+        <w:shd w:val="clear" w:color="auto" w:fill="4472C4" w:themeFill="accent1"/>
+      </w:tcPr>
+    </w:tblStylePr>
+    <w:tblStylePr w:type="lastRow">
+      <w:rPr>
+        <w:b/>
+        <w:bCs/>
+      </w:rPr>
+      <w:tblPr/>
+      <w:tcPr>
+        <w:tcBorders>
+          <w:top w:val="double" w:sz="4" w:space="0" w:color="4472C4" w:themeColor="accent1"/>
+        </w:tcBorders>
+      </w:tcPr>
+    </w:tblStylePr>
+    <w:tblStylePr w:type="firstCol">
+      <w:rPr>
+        <w:b/>
+        <w:bCs/>
+      </w:rPr>
+    </w:tblStylePr>
+    <w:tblStylePr w:type="lastCol">
+      <w:rPr>
+        <w:b/>
+        <w:bCs/>
+      </w:rPr>
+    </w:tblStylePr>
+    <w:tblStylePr w:type="band1Vert">
+      <w:tblPr/>
+      <w:tcPr>
+        <w:shd w:val="clear" w:color="auto" w:fill="D9E2F3" w:themeFill="accent1" w:themeFillTint="33"/>
+      </w:tcPr>
+    </w:tblStylePr>
+    <w:tblStylePr w:type="band1Horz">
+      <w:tblPr/>
+      <w:tcPr>
+        <w:shd w:val="clear" w:color="auto" w:fill="D9E2F3" w:themeFill="accent1" w:themeFillTint="33"/>
+      </w:tcPr>
+    </w:tblStylePr>
+  </w:style>
 </w:styles>
 </file>
 
@@ -8332,7 +10274,7 @@
 </file>
 
 <file path=customXml/itemProps1.xml><?xml version="1.0" encoding="utf-8"?>
-<ds:datastoreItem xmlns:ds="http://schemas.openxmlformats.org/officeDocument/2006/customXml" ds:itemID="{F9437286-4008-472D-B28C-530C4DE9BF97}">
+<ds:datastoreItem xmlns:ds="http://schemas.openxmlformats.org/officeDocument/2006/customXml" ds:itemID="{25F1016D-01BF-4445-BB3F-2190CADDE4B6}">
   <ds:schemaRefs>
     <ds:schemaRef ds:uri="http://schemas.openxmlformats.org/officeDocument/2006/bibliography"/>
   </ds:schemaRefs>

</xml_diff>

<commit_message>
Updating weekly script with change in the integration report
</commit_message>
<xml_diff>
--- a/DriverProgram/Docs/ZeroDefects_Assignment6_Integration_Report.docx
+++ b/DriverProgram/Docs/ZeroDefects_Assignment6_Integration_Report.docx
@@ -1,6 +1,6 @@
 
 <file path=word/document.xml><?xml version="1.0" encoding="utf-8"?>
-<w:document xmlns:wpc="http://schemas.microsoft.com/office/word/2010/wordprocessingCanvas" xmlns:cx="http://schemas.microsoft.com/office/drawing/2014/chartex" xmlns:cx1="http://schemas.microsoft.com/office/drawing/2015/9/8/chartex" xmlns:cx2="http://schemas.microsoft.com/office/drawing/2015/10/21/chartex" xmlns:cx3="http://schemas.microsoft.com/office/drawing/2016/5/9/chartex" xmlns:cx4="http://schemas.microsoft.com/office/drawing/2016/5/10/chartex" xmlns:cx5="http://schemas.microsoft.com/office/drawing/2016/5/11/chartex" xmlns:cx6="http://schemas.microsoft.com/office/drawing/2016/5/12/chartex" xmlns:cx7="http://schemas.microsoft.com/office/drawing/2016/5/13/chartex" xmlns:cx8="http://schemas.microsoft.com/office/drawing/2016/5/14/chartex" xmlns:mc="http://schemas.openxmlformats.org/markup-compatibility/2006" xmlns:aink="http://schemas.microsoft.com/office/drawing/2016/ink" xmlns:am3d="http://schemas.microsoft.com/office/drawing/2017/model3d" xmlns:o="urn:schemas-microsoft-com:office:office" xmlns:r="http://schemas.openxmlformats.org/officeDocument/2006/relationships" xmlns:m="http://schemas.openxmlformats.org/officeDocument/2006/math" xmlns:v="urn:schemas-microsoft-com:vml" xmlns:wp14="http://schemas.microsoft.com/office/word/2010/wordprocessingDrawing" xmlns:wp="http://schemas.openxmlformats.org/drawingml/2006/wordprocessingDrawing" xmlns:w10="urn:schemas-microsoft-com:office:word" xmlns:w="http://schemas.openxmlformats.org/wordprocessingml/2006/main" xmlns:w14="http://schemas.microsoft.com/office/word/2010/wordml" xmlns:w15="http://schemas.microsoft.com/office/word/2012/wordml" xmlns:w16cid="http://schemas.microsoft.com/office/word/2016/wordml/cid" xmlns:w16se="http://schemas.microsoft.com/office/word/2015/wordml/symex" xmlns:wpg="http://schemas.microsoft.com/office/word/2010/wordprocessingGroup" xmlns:wpi="http://schemas.microsoft.com/office/word/2010/wordprocessingInk" xmlns:wne="http://schemas.microsoft.com/office/word/2006/wordml" xmlns:wps="http://schemas.microsoft.com/office/word/2010/wordprocessingShape" mc:Ignorable="w14 w15 w16se w16cid wp14">
+<w:document xmlns:wpc="http://schemas.microsoft.com/office/word/2010/wordprocessingCanvas" xmlns:mo="http://schemas.microsoft.com/office/mac/office/2008/main" xmlns:mc="http://schemas.openxmlformats.org/markup-compatibility/2006" xmlns:mv="urn:schemas-microsoft-com:mac:vml" xmlns:o="urn:schemas-microsoft-com:office:office" xmlns:r="http://schemas.openxmlformats.org/officeDocument/2006/relationships" xmlns:m="http://schemas.openxmlformats.org/officeDocument/2006/math" xmlns:v="urn:schemas-microsoft-com:vml" xmlns:wp14="http://schemas.microsoft.com/office/word/2010/wordprocessingDrawing" xmlns:wp="http://schemas.openxmlformats.org/drawingml/2006/wordprocessingDrawing" xmlns:w10="urn:schemas-microsoft-com:office:word" xmlns:w="http://schemas.openxmlformats.org/wordprocessingml/2006/main" xmlns:w14="http://schemas.microsoft.com/office/word/2010/wordml" xmlns:w15="http://schemas.microsoft.com/office/word/2012/wordml" xmlns:wpg="http://schemas.microsoft.com/office/word/2010/wordprocessingGroup" xmlns:wpi="http://schemas.microsoft.com/office/word/2010/wordprocessingInk" xmlns:wne="http://schemas.microsoft.com/office/word/2006/wordml" xmlns:wps="http://schemas.microsoft.com/office/word/2010/wordprocessingShape" mc:Ignorable="w14 w15 wp14">
   <w:body>
     <w:sdt>
       <w:sdtPr>
@@ -387,7 +387,7 @@
                   </wp:anchor>
                 </w:drawing>
               </mc:Choice>
-              <mc:Fallback>
+              <mc:Fallback xmlns:w16se="http://schemas.microsoft.com/office/word/2015/wordml/symex" xmlns:w16cid="http://schemas.microsoft.com/office/word/2016/wordml/cid" xmlns:am3d="http://schemas.microsoft.com/office/drawing/2017/model3d" xmlns:aink="http://schemas.microsoft.com/office/drawing/2016/ink" xmlns:cx8="http://schemas.microsoft.com/office/drawing/2016/5/14/chartex" xmlns:cx7="http://schemas.microsoft.com/office/drawing/2016/5/13/chartex" xmlns:cx6="http://schemas.microsoft.com/office/drawing/2016/5/12/chartex" xmlns:cx5="http://schemas.microsoft.com/office/drawing/2016/5/11/chartex" xmlns:cx4="http://schemas.microsoft.com/office/drawing/2016/5/10/chartex" xmlns:cx3="http://schemas.microsoft.com/office/drawing/2016/5/9/chartex" xmlns:cx2="http://schemas.microsoft.com/office/drawing/2015/10/21/chartex" xmlns:cx1="http://schemas.microsoft.com/office/drawing/2015/9/8/chartex" xmlns:cx="http://schemas.microsoft.com/office/drawing/2014/chartex">
                 <w:pict>
                   <v:shapetype w14:anchorId="2BD2EAB0" id="_x0000_t202" coordsize="21600,21600" o:spt="202" path="m,l,21600r21600,l21600,xe">
                     <v:stroke joinstyle="miter"/>
@@ -763,7 +763,11 @@
               </mc:Choice>
               <mc:Fallback>
                 <w:pict>
-                  <v:shape w14:anchorId="45CD662B" id="Text Box 217" o:spid="_x0000_s1027" type="#_x0000_t202" style="position:absolute;margin-left:62.15pt;margin-top:130.15pt;width:352.5pt;height:156pt;z-index:251659264;visibility:visible;mso-wrap-style:square;mso-width-percent:0;mso-height-percent:0;mso-wrap-distance-left:9pt;mso-wrap-distance-top:3.6pt;mso-wrap-distance-right:9pt;mso-wrap-distance-bottom:3.6pt;mso-position-horizontal:absolute;mso-position-horizontal-relative:margin;mso-position-vertical:absolute;mso-position-vertical-relative:text;mso-width-percent:0;mso-height-percent:0;mso-width-relative:margin;mso-height-relative:margin;v-text-anchor:top" o:gfxdata="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" strokecolor="white [3212]">
+                  <v:shapetype w14:anchorId="45CD662B" id="_x0000_t202" coordsize="21600,21600" o:spt="202" path="m0,0l0,21600,21600,21600,21600,0xe">
+                    <v:stroke joinstyle="miter"/>
+                    <v:path gradientshapeok="t" o:connecttype="rect"/>
+                  </v:shapetype>
+                  <v:shape id="Text Box 217" o:spid="_x0000_s1027" type="#_x0000_t202" style="position:absolute;margin-left:62.15pt;margin-top:130.15pt;width:352.5pt;height:156pt;z-index:251659264;visibility:visible;mso-wrap-style:square;mso-width-percent:0;mso-height-percent:0;mso-wrap-distance-left:9pt;mso-wrap-distance-top:3.6pt;mso-wrap-distance-right:9pt;mso-wrap-distance-bottom:3.6pt;mso-position-horizontal:absolute;mso-position-horizontal-relative:margin;mso-position-vertical:absolute;mso-position-vertical-relative:text;mso-width-percent:0;mso-height-percent:0;mso-width-relative:margin;mso-height-relative:margin;v-text-anchor:top" o:gfxdata="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" strokecolor="white [3212]">
                     <v:textbox>
                       <w:txbxContent>
                         <w:tbl>
@@ -1091,7 +1095,7 @@
                   </wp:anchor>
                 </w:drawing>
               </mc:Choice>
-              <mc:Fallback>
+              <mc:Fallback xmlns:w16se="http://schemas.microsoft.com/office/word/2015/wordml/symex" xmlns:w16cid="http://schemas.microsoft.com/office/word/2016/wordml/cid" xmlns:am3d="http://schemas.microsoft.com/office/drawing/2017/model3d" xmlns:aink="http://schemas.microsoft.com/office/drawing/2016/ink" xmlns:cx8="http://schemas.microsoft.com/office/drawing/2016/5/14/chartex" xmlns:cx7="http://schemas.microsoft.com/office/drawing/2016/5/13/chartex" xmlns:cx6="http://schemas.microsoft.com/office/drawing/2016/5/12/chartex" xmlns:cx5="http://schemas.microsoft.com/office/drawing/2016/5/11/chartex" xmlns:cx4="http://schemas.microsoft.com/office/drawing/2016/5/10/chartex" xmlns:cx3="http://schemas.microsoft.com/office/drawing/2016/5/9/chartex" xmlns:cx2="http://schemas.microsoft.com/office/drawing/2015/10/21/chartex" xmlns:cx1="http://schemas.microsoft.com/office/drawing/2015/9/8/chartex" xmlns:cx="http://schemas.microsoft.com/office/drawing/2014/chartex">
                 <w:pict>
                   <v:shape w14:anchorId="73D559AF" id="Text Box 142" o:spid="_x0000_s1028" type="#_x0000_t202" style="position:absolute;margin-left:524.8pt;margin-top:612.75pt;width:8in;height:108pt;z-index:251660288;visibility:visible;mso-wrap-style:square;mso-width-percent:1000;mso-height-percent:0;mso-wrap-distance-left:9pt;mso-wrap-distance-top:0;mso-wrap-distance-right:9pt;mso-wrap-distance-bottom:0;mso-position-horizontal:right;mso-position-horizontal-relative:margin;mso-position-vertical:absolute;mso-position-vertical-relative:page;mso-width-percent:1000;mso-height-percent:0;mso-width-relative:margin;mso-height-relative:margin;v-text-anchor:bottom" o:gfxdata="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" filled="f" stroked="f" strokeweight=".5pt">
                     <v:textbox inset="0,0,0,0">
@@ -2102,31 +2106,7 @@
         <w:t xml:space="preserve"> (dailyScript.sh)</w:t>
       </w:r>
       <w:r>
-        <w:t xml:space="preserve"> is used to run the </w:t>
-      </w:r>
-      <w:proofErr w:type="spellStart"/>
-      <w:r>
-        <w:t>FrontEnd</w:t>
-      </w:r>
-      <w:proofErr w:type="spellEnd"/>
-      <w:r>
-        <w:t xml:space="preserve"> application and BackOffice application to simulate a day’s worth of transaction. Currently the script is set to run the </w:t>
-      </w:r>
-      <w:proofErr w:type="spellStart"/>
-      <w:r>
-        <w:t>FrontEnd</w:t>
-      </w:r>
-      <w:proofErr w:type="spellEnd"/>
-      <w:r>
-        <w:t xml:space="preserve"> (ATM type) application 3 times before running the BackOffice application once at the end of the day. The 3 </w:t>
-      </w:r>
-      <w:proofErr w:type="spellStart"/>
-      <w:r>
-        <w:t>FrontEnd’s</w:t>
-      </w:r>
-      <w:proofErr w:type="spellEnd"/>
-      <w:r>
-        <w:t xml:space="preserve"> transaction summary files are merged by the script before being provided to the BackOffice. The script itself has 3 inputs and creates </w:t>
+        <w:t xml:space="preserve"> is used to run the FrontEnd application and BackOffice application to simulate a day’s worth of transaction. Currently the script is set to run the FrontEnd (ATM type) application 3 times before running the BackOffice application once at the end of the day. The 3 FrontEnd’s transaction summary files are merged by the script before being provided to the BackOffice. The script itself has 3 inputs and creates </w:t>
       </w:r>
       <w:r>
         <w:t>4 types of outputs as seen below. Example usage for the script can be found below along with the error message provided if the user does not provide the correct number of input parameters.</w:t>
@@ -2164,15 +2144,7 @@
         <w:spacing w:after="0" w:line="257" w:lineRule="auto"/>
       </w:pPr>
       <w:r>
-        <w:t xml:space="preserve">Valid Accounts File: Path to the valid accounts file to be used for all the </w:t>
-      </w:r>
-      <w:proofErr w:type="spellStart"/>
-      <w:r>
-        <w:t>FrontEnd</w:t>
-      </w:r>
-      <w:proofErr w:type="spellEnd"/>
-      <w:r>
-        <w:t xml:space="preserve"> sessions </w:t>
+        <w:t xml:space="preserve">Valid Accounts File: Path to the valid accounts file to be used for all the FrontEnd sessions </w:t>
       </w:r>
       <w:r>
         <w:rPr>
@@ -2237,23 +2209,7 @@
         <w:t>must</w:t>
       </w:r>
       <w:r>
-        <w:t xml:space="preserve"> contain as many files as necessary </w:t>
-      </w:r>
-      <w:proofErr w:type="gramStart"/>
-      <w:r>
-        <w:t>for the amount of</w:t>
-      </w:r>
-      <w:proofErr w:type="gramEnd"/>
-      <w:r>
-        <w:t xml:space="preserve"> </w:t>
-      </w:r>
-      <w:proofErr w:type="spellStart"/>
-      <w:r>
-        <w:t>FrontEnd</w:t>
-      </w:r>
-      <w:proofErr w:type="spellEnd"/>
-      <w:r>
-        <w:t xml:space="preserve"> calls (in this case 3). Each filename </w:t>
+        <w:t xml:space="preserve"> contain as many files as necessary for the amount of FrontEnd calls (in this case 3). Each filename </w:t>
       </w:r>
       <w:r>
         <w:rPr>
@@ -2265,15 +2221,7 @@
         <w:t xml:space="preserve"> be in the format of </w:t>
       </w:r>
       <w:r>
-        <w:t>“</w:t>
-      </w:r>
-      <w:proofErr w:type="spellStart"/>
-      <w:r>
-        <w:t>input_daily_transaction</w:t>
-      </w:r>
-      <w:proofErr w:type="spellEnd"/>
-      <w:r>
-        <w:t>_&lt;run #&gt;.txt”.</w:t>
+        <w:t>“input_daily_transaction_&lt;run #&gt;.txt”.</w:t>
       </w:r>
     </w:p>
     <w:p>
@@ -2340,26 +2288,10 @@
         <w:t>Merged Transaction Summary File</w:t>
       </w:r>
       <w:r>
-        <w:t xml:space="preserve">: The merged transaction summary file created by concatenating all the </w:t>
-      </w:r>
-      <w:proofErr w:type="spellStart"/>
-      <w:r>
-        <w:t>FrontEnd’s</w:t>
-      </w:r>
-      <w:proofErr w:type="spellEnd"/>
-      <w:r>
-        <w:t xml:space="preserve"> transaction summary files can be found in </w:t>
-      </w:r>
-      <w:r>
-        <w:t>"</w:t>
-      </w:r>
-      <w:proofErr w:type="spellStart"/>
-      <w:r>
-        <w:t>Daily_Transaction_File</w:t>
-      </w:r>
-      <w:proofErr w:type="spellEnd"/>
-      <w:r>
-        <w:t>/mergedTransactionSummaryFile.txt"</w:t>
+        <w:t xml:space="preserve">: The merged transaction summary file created by concatenating all the FrontEnd’s transaction summary files can be found in </w:t>
+      </w:r>
+      <w:r>
+        <w:t>"Daily_Transaction_File/mergedTransactionSummaryFile.txt"</w:t>
       </w:r>
       <w:r>
         <w:t>. For simplicity and space consumption, this file will be overwritten on subsequent daily script calls.</w:t>
@@ -2375,48 +2307,16 @@
         <w:spacing w:after="0" w:line="257" w:lineRule="auto"/>
       </w:pPr>
       <w:r>
-        <w:t xml:space="preserve">Logs: Logs are created for each </w:t>
-      </w:r>
-      <w:proofErr w:type="spellStart"/>
-      <w:r>
-        <w:t>FrontEnd</w:t>
-      </w:r>
-      <w:proofErr w:type="spellEnd"/>
-      <w:r>
-        <w:t xml:space="preserve"> and BackOffice session’s </w:t>
-      </w:r>
-      <w:proofErr w:type="spellStart"/>
-      <w:r>
-        <w:t>std</w:t>
-      </w:r>
-      <w:proofErr w:type="spellEnd"/>
-      <w:r>
-        <w:t xml:space="preserve"> output. Each log is saved in Logs/ in the format of </w:t>
-      </w:r>
-      <w:r>
-        <w:t>"Logs/</w:t>
-      </w:r>
-      <w:proofErr w:type="spellStart"/>
-      <w:r>
-        <w:t>frontEnd_run</w:t>
-      </w:r>
-      <w:proofErr w:type="spellEnd"/>
-      <w:r>
-        <w:t>_${time}.txt"</w:t>
+        <w:t xml:space="preserve">Logs: Logs are created for each FrontEnd and BackOffice session’s std output. Each log is saved in Logs/ in the format of </w:t>
+      </w:r>
+      <w:r>
+        <w:t>"Logs/frontEnd_run_${time}.txt"</w:t>
       </w:r>
       <w:r>
         <w:t xml:space="preserve"> and </w:t>
       </w:r>
       <w:r>
-        <w:t>"Logs/</w:t>
-      </w:r>
-      <w:proofErr w:type="spellStart"/>
-      <w:r>
-        <w:t>backend_run</w:t>
-      </w:r>
-      <w:proofErr w:type="spellEnd"/>
-      <w:r>
-        <w:t>_${time}.txt"</w:t>
+        <w:t>"Logs/backend_run_${time}.txt"</w:t>
       </w:r>
       <w:r>
         <w:t>.</w:t>
@@ -2459,27 +2359,7 @@
           <w:sz w:val="17"/>
           <w:szCs w:val="17"/>
         </w:rPr>
-        <w:t xml:space="preserve">./dailyScript.sh validaccounts.txt masteraccounts.txt </w:t>
-      </w:r>
-      <w:proofErr w:type="spellStart"/>
-      <w:r>
-        <w:rPr>
-          <w:rFonts w:ascii="Menlo" w:hAnsi="Menlo" w:cs="Menlo"/>
-          <w:color w:val="000000"/>
-          <w:sz w:val="17"/>
-          <w:szCs w:val="17"/>
-        </w:rPr>
-        <w:t>Input_Files</w:t>
-      </w:r>
-      <w:proofErr w:type="spellEnd"/>
-      <w:r>
-        <w:rPr>
-          <w:rFonts w:ascii="Menlo" w:hAnsi="Menlo" w:cs="Menlo"/>
-          <w:color w:val="000000"/>
-          <w:sz w:val="17"/>
-          <w:szCs w:val="17"/>
-        </w:rPr>
-        <w:t>/Day3</w:t>
+        <w:t>./dailyScript.sh validaccounts.txt masteraccounts.txt Input_Files/Day3</w:t>
       </w:r>
     </w:p>
     <w:p>
@@ -2519,7 +2399,6 @@
           <w:szCs w:val="17"/>
         </w:rPr>
       </w:pPr>
-      <w:proofErr w:type="spellStart"/>
       <w:r>
         <w:rPr>
           <w:rFonts w:ascii="Menlo" w:hAnsi="Menlo" w:cs="Menlo"/>
@@ -2527,48 +2406,7 @@
           <w:sz w:val="17"/>
           <w:szCs w:val="17"/>
         </w:rPr>
-        <w:t>Johans-MacBook-</w:t>
-      </w:r>
-      <w:proofErr w:type="gramStart"/>
-      <w:r>
-        <w:rPr>
-          <w:rFonts w:ascii="Menlo" w:hAnsi="Menlo" w:cs="Menlo"/>
-          <w:color w:val="000000"/>
-          <w:sz w:val="17"/>
-          <w:szCs w:val="17"/>
-        </w:rPr>
-        <w:t>Pro:DriverProgram</w:t>
-      </w:r>
-      <w:proofErr w:type="spellEnd"/>
-      <w:proofErr w:type="gramEnd"/>
-      <w:r>
-        <w:rPr>
-          <w:rFonts w:ascii="Menlo" w:hAnsi="Menlo" w:cs="Menlo"/>
-          <w:color w:val="000000"/>
-          <w:sz w:val="17"/>
-          <w:szCs w:val="17"/>
-        </w:rPr>
-        <w:t xml:space="preserve"> </w:t>
-      </w:r>
-      <w:proofErr w:type="spellStart"/>
-      <w:r>
-        <w:rPr>
-          <w:rFonts w:ascii="Menlo" w:hAnsi="Menlo" w:cs="Menlo"/>
-          <w:color w:val="000000"/>
-          <w:sz w:val="17"/>
-          <w:szCs w:val="17"/>
-        </w:rPr>
-        <w:t>johancornelissen</w:t>
-      </w:r>
-      <w:proofErr w:type="spellEnd"/>
-      <w:r>
-        <w:rPr>
-          <w:rFonts w:ascii="Menlo" w:hAnsi="Menlo" w:cs="Menlo"/>
-          <w:color w:val="000000"/>
-          <w:sz w:val="17"/>
-          <w:szCs w:val="17"/>
-        </w:rPr>
-        <w:t>$ ./dailyScript.sh validaccounts.txt masteraccounts.txt</w:t>
+        <w:t>Johans-MacBook-Pro:DriverProgram johancornelissen$ ./dailyScript.sh validaccounts.txt masteraccounts.txt</w:t>
       </w:r>
     </w:p>
     <w:p>
@@ -2589,27 +2427,7 @@
           <w:sz w:val="17"/>
           <w:szCs w:val="17"/>
         </w:rPr>
-        <w:t xml:space="preserve">Error, 3 input </w:t>
-      </w:r>
-      <w:proofErr w:type="spellStart"/>
-      <w:r>
-        <w:rPr>
-          <w:rFonts w:ascii="Menlo" w:hAnsi="Menlo" w:cs="Menlo"/>
-          <w:color w:val="C33720"/>
-          <w:sz w:val="17"/>
-          <w:szCs w:val="17"/>
-        </w:rPr>
-        <w:t>arguements</w:t>
-      </w:r>
-      <w:proofErr w:type="spellEnd"/>
-      <w:r>
-        <w:rPr>
-          <w:rFonts w:ascii="Menlo" w:hAnsi="Menlo" w:cs="Menlo"/>
-          <w:color w:val="C33720"/>
-          <w:sz w:val="17"/>
-          <w:szCs w:val="17"/>
-        </w:rPr>
-        <w:t xml:space="preserve"> must be supplied to dailyScript.sh </w:t>
+        <w:t>Error, 3 input arguements must be supplied to dailyScript.sh </w:t>
       </w:r>
     </w:p>
     <w:p>
@@ -2630,27 +2448,7 @@
           <w:sz w:val="17"/>
           <w:szCs w:val="17"/>
         </w:rPr>
-        <w:t xml:space="preserve">Example usage: ./dailyScript.sh validaccounts.txt masteraccounts.txt </w:t>
-      </w:r>
-      <w:proofErr w:type="spellStart"/>
-      <w:r>
-        <w:rPr>
-          <w:rFonts w:ascii="Menlo" w:hAnsi="Menlo" w:cs="Menlo"/>
-          <w:color w:val="C33720"/>
-          <w:sz w:val="17"/>
-          <w:szCs w:val="17"/>
-        </w:rPr>
-        <w:t>Input_Files</w:t>
-      </w:r>
-      <w:proofErr w:type="spellEnd"/>
-      <w:r>
-        <w:rPr>
-          <w:rFonts w:ascii="Menlo" w:hAnsi="Menlo" w:cs="Menlo"/>
-          <w:color w:val="C33720"/>
-          <w:sz w:val="17"/>
-          <w:szCs w:val="17"/>
-        </w:rPr>
-        <w:t>/Day1</w:t>
+        <w:t>Example usage: ./dailyScript.sh validaccounts.txt masteraccounts.txt Input_Files/Day1</w:t>
       </w:r>
       <w:r>
         <w:rPr>
@@ -2743,27 +2541,7 @@
           <w:sz w:val="17"/>
           <w:szCs w:val="17"/>
         </w:rPr>
-        <w:t> </w:t>
-      </w:r>
-      <w:proofErr w:type="spellStart"/>
-      <w:r>
-        <w:rPr>
-          <w:rFonts w:ascii="Menlo" w:hAnsi="Menlo" w:cs="Menlo"/>
-          <w:color w:val="000000"/>
-          <w:sz w:val="17"/>
-          <w:szCs w:val="17"/>
-        </w:rPr>
-        <w:t>Input_Files</w:t>
-      </w:r>
-      <w:proofErr w:type="spellEnd"/>
-      <w:r>
-        <w:rPr>
-          <w:rFonts w:ascii="Menlo" w:hAnsi="Menlo" w:cs="Menlo"/>
-          <w:color w:val="000000"/>
-          <w:sz w:val="17"/>
-          <w:szCs w:val="17"/>
-        </w:rPr>
-        <w:t>/Day1 is the path to the directory containing the input transaction files</w:t>
+        <w:t> Input_Files/Day1 is the path to the directory containing the input transaction files</w:t>
       </w:r>
     </w:p>
     <w:p/>
@@ -2797,15 +2575,7 @@
         <w:t xml:space="preserve"> is used </w:t>
       </w:r>
       <w:r>
-        <w:t xml:space="preserve">to run the daily script a total of 5 times. This corresponds to the number of business days in a week as it is assumed that the banking system is not in use during the weekend. This action simulates the banking system being used for a total of 5 days, where each day consists of 3 </w:t>
-      </w:r>
-      <w:proofErr w:type="spellStart"/>
-      <w:r>
-        <w:t>FrontEnd</w:t>
-      </w:r>
-      <w:proofErr w:type="spellEnd"/>
-      <w:r>
-        <w:t xml:space="preserve"> runs and one BackOffice run. The weekly script does not directly take any input parameters but does use multiple pre-defined inputs as described below. The inputs used by the script are assumed to be of proper format and in the </w:t>
+        <w:t xml:space="preserve">to run the daily script a total of 5 times. This corresponds to the number of business days in a week as it is assumed that the banking system is not in use during the weekend. This action simulates the banking system being used for a total of 5 days, where each day consists of 3 FrontEnd runs and one BackOffice run. The weekly script does not directly take any input parameters but does use multiple pre-defined inputs as described below. The inputs used by the script are assumed to be of proper format and in the </w:t>
       </w:r>
       <w:r>
         <w:t>pre-defined</w:t>
@@ -2814,15 +2584,7 @@
         <w:t xml:space="preserve"> location</w:t>
       </w:r>
       <w:r>
-        <w:t>s (example, the transaction session inputs must be found in “</w:t>
-      </w:r>
-      <w:proofErr w:type="spellStart"/>
-      <w:r>
-        <w:t>Input_Files</w:t>
-      </w:r>
-      <w:proofErr w:type="spellEnd"/>
-      <w:r>
-        <w:t>/Day[X]”)</w:t>
+        <w:t>s (example, the transaction session inputs must be found in “Input_Files/Day[X]”)</w:t>
       </w:r>
       <w:r>
         <w:t>.</w:t>
@@ -2854,24 +2616,14 @@
       <w:r>
         <w:t>The weekly script does not directly accept any inputs; however, the daily script is called for each processing day using a set of inputs. See the description of dailyScript.sh inputs above. The weekly script itself uses “</w:t>
       </w:r>
-      <w:proofErr w:type="spellStart"/>
-      <w:r>
-        <w:t>Output_Files</w:t>
-      </w:r>
-      <w:proofErr w:type="spellEnd"/>
-      <w:r>
-        <w:t>/masteraccounts.txt</w:t>
+      <w:r>
+        <w:t>Output_Files/masteraccounts.txt</w:t>
       </w:r>
       <w:r>
         <w:t>” and “</w:t>
       </w:r>
-      <w:proofErr w:type="spellStart"/>
-      <w:r>
-        <w:t>Output_Files</w:t>
-      </w:r>
-      <w:proofErr w:type="spellEnd"/>
-      <w:r>
-        <w:t>/</w:t>
+      <w:r>
+        <w:t>Output_Files/</w:t>
       </w:r>
       <w:r>
         <w:t>valid</w:t>
@@ -2898,23 +2650,7 @@
         <w:t>final</w:t>
       </w:r>
       <w:r>
-        <w:t xml:space="preserve"> master and valid accounts files created for the week’s transactions. The transaction session inputs used for each day should </w:t>
-      </w:r>
-      <w:proofErr w:type="gramStart"/>
-      <w:r>
-        <w:t>be located in</w:t>
-      </w:r>
-      <w:proofErr w:type="gramEnd"/>
-      <w:r>
-        <w:t xml:space="preserve"> “</w:t>
-      </w:r>
-      <w:proofErr w:type="spellStart"/>
-      <w:r>
-        <w:t>Input_Files</w:t>
-      </w:r>
-      <w:proofErr w:type="spellEnd"/>
-      <w:r>
-        <w:t xml:space="preserve">/Day[X]” </w:t>
+        <w:t xml:space="preserve"> master and valid accounts files created for the week’s transactions. The transaction session inputs used for each day should be located in “Input_Files/Day[X]” </w:t>
       </w:r>
       <w:r>
         <w:rPr>
@@ -2967,15 +2703,7 @@
         <w:t>last day in the week</w:t>
       </w:r>
       <w:r>
-        <w:t xml:space="preserve"> will be saved at “</w:t>
-      </w:r>
-      <w:proofErr w:type="spellStart"/>
-      <w:r>
-        <w:t>Output_Files</w:t>
-      </w:r>
-      <w:proofErr w:type="spellEnd"/>
-      <w:r>
-        <w:t>/valid</w:t>
+        <w:t xml:space="preserve"> will be saved at “Output_Files/valid</w:t>
       </w:r>
       <w:r>
         <w:t>accounts.txt</w:t>
@@ -3023,13 +2751,8 @@
       <w:r>
         <w:t>at “</w:t>
       </w:r>
-      <w:proofErr w:type="spellStart"/>
-      <w:r>
-        <w:t>Output_Files</w:t>
-      </w:r>
-      <w:proofErr w:type="spellEnd"/>
-      <w:r>
-        <w:t>/masteraccounts.txt</w:t>
+      <w:r>
+        <w:t>Output_Files/masteraccounts.txt</w:t>
       </w:r>
       <w:r>
         <w:t>”.</w:t>
@@ -3051,48 +2774,16 @@
         <w:t>The daily script which is invoked through the weekly script creates logs</w:t>
       </w:r>
       <w:r>
-        <w:t xml:space="preserve"> for each </w:t>
-      </w:r>
-      <w:proofErr w:type="spellStart"/>
-      <w:r>
-        <w:t>FrontEnd</w:t>
-      </w:r>
-      <w:proofErr w:type="spellEnd"/>
-      <w:r>
-        <w:t xml:space="preserve"> and BackOffice session’s </w:t>
-      </w:r>
-      <w:proofErr w:type="spellStart"/>
-      <w:r>
-        <w:t>std</w:t>
-      </w:r>
-      <w:proofErr w:type="spellEnd"/>
-      <w:r>
-        <w:t xml:space="preserve"> output. Each log is saved in Logs/ in the format of </w:t>
-      </w:r>
-      <w:r>
-        <w:t>"Logs/</w:t>
-      </w:r>
-      <w:proofErr w:type="spellStart"/>
-      <w:r>
-        <w:t>frontEnd_run</w:t>
-      </w:r>
-      <w:proofErr w:type="spellEnd"/>
-      <w:r>
-        <w:t>_${time}.txt"</w:t>
+        <w:t xml:space="preserve"> for each FrontEnd and BackOffice session’s std output. Each log is saved in Logs/ in the format of </w:t>
+      </w:r>
+      <w:r>
+        <w:t>"Logs/frontEnd_run_${time}.txt"</w:t>
       </w:r>
       <w:r>
         <w:t xml:space="preserve"> and </w:t>
       </w:r>
       <w:r>
-        <w:t>"Logs/</w:t>
-      </w:r>
-      <w:proofErr w:type="spellStart"/>
-      <w:r>
-        <w:t>backend_run</w:t>
-      </w:r>
-      <w:proofErr w:type="spellEnd"/>
-      <w:r>
-        <w:t>_${time}.txt"</w:t>
+        <w:t>"Logs/backend_run_${time}.txt"</w:t>
       </w:r>
       <w:r>
         <w:t>.</w:t>
@@ -3367,13 +3058,8 @@
       <w:pPr>
         <w:pStyle w:val="p1"/>
       </w:pPr>
-      <w:proofErr w:type="gramStart"/>
-      <w:r>
-        <w:t>#!/</w:t>
-      </w:r>
-      <w:proofErr w:type="gramEnd"/>
-      <w:r>
-        <w:t>bin/bash</w:t>
+      <w:r>
+        <w:t>#!/bin/bash</w:t>
       </w:r>
     </w:p>
     <w:p>
@@ -3386,23 +3072,7 @@
         <w:pStyle w:val="p1"/>
       </w:pPr>
       <w:r>
-        <w:t xml:space="preserve"># STDOUT </w:t>
-      </w:r>
-      <w:proofErr w:type="spellStart"/>
-      <w:r>
-        <w:t>Colour</w:t>
-      </w:r>
-      <w:proofErr w:type="spellEnd"/>
-      <w:r>
-        <w:t xml:space="preserve"> Definitions (NC stands for No </w:t>
-      </w:r>
-      <w:proofErr w:type="spellStart"/>
-      <w:r>
-        <w:t>Colour</w:t>
-      </w:r>
-      <w:proofErr w:type="spellEnd"/>
-      <w:r>
-        <w:t>)</w:t>
+        <w:t># STDOUT Colour Definitions (NC stands for No Colour)</w:t>
       </w:r>
     </w:p>
     <w:p>
@@ -3495,13 +3165,8 @@
         <w:pStyle w:val="p1"/>
       </w:pPr>
       <w:r>
-        <w:t xml:space="preserve">#Check number of input </w:t>
-      </w:r>
-      <w:proofErr w:type="spellStart"/>
-      <w:r>
-        <w:t>arguements</w:t>
-      </w:r>
-      <w:proofErr w:type="spellEnd"/>
+        <w:t>#Check number of input arguements</w:t>
+      </w:r>
     </w:p>
     <w:p>
       <w:pPr>
@@ -3516,7 +3181,6 @@
       <w:r>
         <w:t xml:space="preserve"> [ $# -ne </w:t>
       </w:r>
-      <w:proofErr w:type="gramStart"/>
       <w:r>
         <w:rPr>
           <w:rStyle w:val="s3"/>
@@ -3526,7 +3190,6 @@
       <w:r>
         <w:t xml:space="preserve"> ]</w:t>
       </w:r>
-      <w:proofErr w:type="gramEnd"/>
     </w:p>
     <w:p>
       <w:pPr>
@@ -3553,13 +3216,8 @@
         </w:rPr>
         <w:tab/>
       </w:r>
-      <w:proofErr w:type="spellStart"/>
-      <w:r>
-        <w:t>errorMessage</w:t>
-      </w:r>
-      <w:proofErr w:type="spellEnd"/>
-      <w:r>
-        <w:t>=</w:t>
+      <w:r>
+        <w:t>errorMessage=</w:t>
       </w:r>
       <w:r>
         <w:rPr>
@@ -3588,15 +3246,7 @@
         <w:t>3</w:t>
       </w:r>
       <w:r>
-        <w:t xml:space="preserve"> input </w:t>
-      </w:r>
-      <w:proofErr w:type="spellStart"/>
-      <w:r>
-        <w:t>arguements</w:t>
-      </w:r>
-      <w:proofErr w:type="spellEnd"/>
-      <w:r>
-        <w:t xml:space="preserve"> must be supplied to dailyScript.sh</w:t>
+        <w:t xml:space="preserve"> input arguements must be supplied to dailyScript.sh</w:t>
       </w:r>
     </w:p>
     <w:p>
@@ -3610,23 +3260,7 @@
         <w:tab/>
       </w:r>
       <w:r>
-        <w:t>\</w:t>
-      </w:r>
-      <w:proofErr w:type="spellStart"/>
-      <w:r>
-        <w:t>nExample</w:t>
-      </w:r>
-      <w:proofErr w:type="spellEnd"/>
-      <w:r>
-        <w:t xml:space="preserve"> usage: ./dailyScript.sh validaccounts.txt masteraccounts.txt </w:t>
-      </w:r>
-      <w:proofErr w:type="spellStart"/>
-      <w:r>
-        <w:t>Input_Files</w:t>
-      </w:r>
-      <w:proofErr w:type="spellEnd"/>
-      <w:r>
-        <w:t>/Day1${NC}</w:t>
+        <w:t>\nExample usage: ./dailyScript.sh validaccounts.txt masteraccounts.txt Input_Files/Day1${NC}</w:t>
       </w:r>
     </w:p>
     <w:p>
@@ -3640,15 +3274,7 @@
         <w:tab/>
       </w:r>
       <w:r>
-        <w:t>\</w:t>
-      </w:r>
-      <w:proofErr w:type="spellStart"/>
-      <w:r>
-        <w:t>nWhere</w:t>
-      </w:r>
-      <w:proofErr w:type="spellEnd"/>
-      <w:r>
-        <w:t>:</w:t>
+        <w:t>\nWhere:</w:t>
       </w:r>
     </w:p>
     <w:p>
@@ -3734,13 +3360,8 @@
         </w:rPr>
         <w:tab/>
       </w:r>
-      <w:proofErr w:type="spellStart"/>
-      <w:r>
-        <w:t>Input_Files</w:t>
-      </w:r>
-      <w:proofErr w:type="spellEnd"/>
-      <w:r>
-        <w:t>/Day1 is the path to the directory containing the input transaction files</w:t>
+      <w:r>
+        <w:t>Input_Files/Day1 is the path to the directory containing the input transaction files</w:t>
       </w:r>
     </w:p>
     <w:p>
@@ -3771,13 +3392,8 @@
         <w:tab/>
       </w:r>
       <w:r>
-        <w:t>echo -e $</w:t>
-      </w:r>
-      <w:proofErr w:type="spellStart"/>
-      <w:r>
-        <w:t>errorMessage</w:t>
-      </w:r>
-      <w:proofErr w:type="spellEnd"/>
+        <w:t>echo -e $errorMessage</w:t>
+      </w:r>
     </w:p>
     <w:p>
       <w:pPr>
@@ -3812,36 +3428,15 @@
         <w:pStyle w:val="p1"/>
       </w:pPr>
       <w:r>
-        <w:t xml:space="preserve">#Create a temporary directory to store transaction summary files for each </w:t>
-      </w:r>
-      <w:proofErr w:type="gramStart"/>
-      <w:r>
-        <w:t>front end</w:t>
-      </w:r>
-      <w:proofErr w:type="gramEnd"/>
-      <w:r>
-        <w:t xml:space="preserve"> session</w:t>
+        <w:t>#Create a temporary directory to store transaction summary files for each front end session</w:t>
       </w:r>
     </w:p>
     <w:p>
       <w:pPr>
         <w:pStyle w:val="p4"/>
       </w:pPr>
-      <w:proofErr w:type="spellStart"/>
-      <w:r>
-        <w:t>mkdir</w:t>
-      </w:r>
-      <w:proofErr w:type="spellEnd"/>
-      <w:r>
-        <w:t xml:space="preserve"> </w:t>
-      </w:r>
-      <w:proofErr w:type="spellStart"/>
-      <w:r>
-        <w:t>Temp_Output_Files</w:t>
-      </w:r>
-      <w:proofErr w:type="spellEnd"/>
-      <w:r>
-        <w:t>/</w:t>
+      <w:r>
+        <w:t>mkdir Temp_Output_Files/</w:t>
       </w:r>
     </w:p>
     <w:p>
@@ -3853,13 +3448,8 @@
       <w:pPr>
         <w:pStyle w:val="p4"/>
       </w:pPr>
-      <w:proofErr w:type="spellStart"/>
-      <w:r>
-        <w:t>numFrontEndRuns</w:t>
-      </w:r>
-      <w:proofErr w:type="spellEnd"/>
-      <w:r>
-        <w:t>=</w:t>
+      <w:r>
+        <w:t>numFrontEndRuns=</w:t>
       </w:r>
       <w:r>
         <w:rPr>
@@ -3878,21 +3468,8 @@
         <w:pStyle w:val="p1"/>
       </w:pPr>
       <w:r>
-        <w:t xml:space="preserve">#Run front end application X number of times. Where </w:t>
-      </w:r>
-      <w:proofErr w:type="spellStart"/>
-      <w:r>
-        <w:t>stdout</w:t>
-      </w:r>
-      <w:proofErr w:type="spellEnd"/>
-      <w:r>
-        <w:t xml:space="preserve"> is stored in Logs/, and transaction summary file in stored in </w:t>
-      </w:r>
-      <w:proofErr w:type="spellStart"/>
-      <w:r>
-        <w:t>Temp_Output_Files</w:t>
-      </w:r>
-      <w:proofErr w:type="spellEnd"/>
+        <w:t>#Run front end application X number of times. Where stdout is stored in Logs/, and transaction summary file in stored in Temp_Output_Files</w:t>
+      </w:r>
     </w:p>
     <w:p>
       <w:pPr>
@@ -3905,35 +3482,7 @@
         <w:t xml:space="preserve">echo -e </w:t>
       </w:r>
       <w:r>
-        <w:t>"${BLUE}Running Front End $</w:t>
-      </w:r>
-      <w:proofErr w:type="spellStart"/>
-      <w:r>
-        <w:t>numFrontEndRuns</w:t>
-      </w:r>
-      <w:proofErr w:type="spellEnd"/>
-      <w:r>
-        <w:t xml:space="preserve"> times. View logs at \"Logs/</w:t>
-      </w:r>
-      <w:proofErr w:type="spellStart"/>
-      <w:r>
-        <w:t>frontEnd_run</w:t>
-      </w:r>
-      <w:proofErr w:type="spellEnd"/>
-      <w:r>
-        <w:t>_&lt;</w:t>
-      </w:r>
-      <w:proofErr w:type="spellStart"/>
-      <w:r>
-        <w:t>run_time</w:t>
-      </w:r>
-      <w:proofErr w:type="spellEnd"/>
-      <w:r>
-        <w:t>&gt;.txt\</w:t>
-      </w:r>
-      <w:proofErr w:type="gramStart"/>
-      <w:r>
-        <w:t>"</w:t>
+        <w:t>"${BLUE}Running Front End $numFrontEndRuns times. View logs at \"Logs/frontEnd_run_&lt;run_time&gt;.txt\"</w:t>
       </w:r>
       <w:r>
         <w:rPr>
@@ -3942,11 +3491,7 @@
         <w:t xml:space="preserve">  </w:t>
       </w:r>
       <w:r>
-        <w:t>$</w:t>
-      </w:r>
-      <w:proofErr w:type="gramEnd"/>
-      <w:r>
-        <w:t>{NC}"</w:t>
+        <w:t>${NC}"</w:t>
       </w:r>
       <w:r>
         <w:rPr>
@@ -3971,15 +3516,7 @@
         <w:t>for</w:t>
       </w:r>
       <w:r>
-        <w:t xml:space="preserve"> </w:t>
-      </w:r>
-      <w:proofErr w:type="spellStart"/>
-      <w:r>
-        <w:t>i</w:t>
-      </w:r>
-      <w:proofErr w:type="spellEnd"/>
-      <w:r>
-        <w:t xml:space="preserve"> </w:t>
+        <w:t xml:space="preserve"> i </w:t>
       </w:r>
       <w:r>
         <w:rPr>
@@ -3988,15 +3525,7 @@
         <w:t>in</w:t>
       </w:r>
       <w:r>
-        <w:t xml:space="preserve"> $(</w:t>
-      </w:r>
-      <w:proofErr w:type="spellStart"/>
-      <w:r>
-        <w:t>seq</w:t>
-      </w:r>
-      <w:proofErr w:type="spellEnd"/>
-      <w:r>
-        <w:t xml:space="preserve"> </w:t>
+        <w:t xml:space="preserve"> $(seq </w:t>
       </w:r>
       <w:r>
         <w:rPr>
@@ -4005,15 +3534,7 @@
         <w:t>1</w:t>
       </w:r>
       <w:r>
-        <w:t xml:space="preserve"> $</w:t>
-      </w:r>
-      <w:proofErr w:type="spellStart"/>
-      <w:r>
-        <w:t>numFrontEndRuns</w:t>
-      </w:r>
-      <w:proofErr w:type="spellEnd"/>
-      <w:r>
-        <w:t>)</w:t>
+        <w:t xml:space="preserve"> $numFrontEndRuns)</w:t>
       </w:r>
     </w:p>
     <w:p>
@@ -4058,97 +3579,179 @@
         </w:rPr>
         <w:tab/>
       </w:r>
-      <w:proofErr w:type="gramStart"/>
       <w:r>
         <w:rPr>
           <w:rStyle w:val="s1"/>
         </w:rPr>
-        <w:t>..</w:t>
-      </w:r>
-      <w:proofErr w:type="gramEnd"/>
+        <w:t xml:space="preserve">../FrontEnd/QBasic.py </w:t>
+      </w:r>
+      <w:r>
+        <w:t>"${1}"</w:t>
+      </w:r>
       <w:r>
         <w:rPr>
           <w:rStyle w:val="s1"/>
         </w:rPr>
-        <w:t xml:space="preserve">/FrontEnd/QBasic.py </w:t>
-      </w:r>
-      <w:r>
-        <w:t>"${1}"</w:t>
+        <w:t xml:space="preserve"> </w:t>
+      </w:r>
+      <w:r>
+        <w:t>"Temp_Output_Files/transactionSummaryFile_${i}.txt"</w:t>
       </w:r>
       <w:r>
         <w:rPr>
           <w:rStyle w:val="s1"/>
         </w:rPr>
-        <w:t xml:space="preserve"> </w:t>
-      </w:r>
-      <w:r>
-        <w:t>"</w:t>
-      </w:r>
-      <w:proofErr w:type="spellStart"/>
-      <w:r>
-        <w:t>Temp_Output_Files</w:t>
-      </w:r>
-      <w:proofErr w:type="spellEnd"/>
-      <w:r>
-        <w:t>/</w:t>
-      </w:r>
-      <w:proofErr w:type="spellStart"/>
-      <w:r>
-        <w:t>transactionSummaryFile</w:t>
-      </w:r>
-      <w:proofErr w:type="spellEnd"/>
-      <w:r>
-        <w:t>_${</w:t>
-      </w:r>
-      <w:proofErr w:type="spellStart"/>
-      <w:r>
-        <w:t>i</w:t>
-      </w:r>
-      <w:proofErr w:type="spellEnd"/>
-      <w:r>
-        <w:t>}.txt"</w:t>
+        <w:t xml:space="preserve"> &lt; </w:t>
+      </w:r>
+      <w:r>
+        <w:t>"${3}/input_daily_transaction_${i}.txt"</w:t>
       </w:r>
       <w:r>
         <w:rPr>
           <w:rStyle w:val="s1"/>
         </w:rPr>
-        <w:t xml:space="preserve"> &lt; </w:t>
-      </w:r>
-      <w:r>
-        <w:t>"${3}/</w:t>
-      </w:r>
-      <w:proofErr w:type="spellStart"/>
-      <w:r>
-        <w:t>input_daily_transaction</w:t>
-      </w:r>
-      <w:proofErr w:type="spellEnd"/>
-      <w:r>
-        <w:t>_${</w:t>
-      </w:r>
-      <w:proofErr w:type="spellStart"/>
-      <w:r>
-        <w:t>i</w:t>
-      </w:r>
-      <w:proofErr w:type="spellEnd"/>
-      <w:r>
-        <w:t>}.txt"</w:t>
-      </w:r>
+        <w:t xml:space="preserve"> &gt; </w:t>
+      </w:r>
+      <w:r>
+        <w:t>"Logs/frontEnd_run_${time}.txt"</w:t>
+      </w:r>
+    </w:p>
+    <w:p>
+      <w:pPr>
+        <w:pStyle w:val="p5"/>
+      </w:pPr>
+      <w:r>
+        <w:t>done</w:t>
+      </w:r>
+    </w:p>
+    <w:p>
+      <w:pPr>
+        <w:pStyle w:val="p2"/>
+      </w:pPr>
+    </w:p>
+    <w:p>
+      <w:pPr>
+        <w:pStyle w:val="p3"/>
+      </w:pPr>
       <w:r>
         <w:rPr>
           <w:rStyle w:val="s1"/>
         </w:rPr>
-        <w:t xml:space="preserve"> &gt; </w:t>
-      </w:r>
-      <w:r>
-        <w:t>"Logs/</w:t>
-      </w:r>
-      <w:proofErr w:type="spellStart"/>
-      <w:r>
-        <w:t>frontEnd_run</w:t>
-      </w:r>
-      <w:proofErr w:type="spellEnd"/>
-      <w:r>
-        <w:t>_${time}.txt"</w:t>
+        <w:t xml:space="preserve">echo -e </w:t>
+      </w:r>
+      <w:r>
+        <w:t>"Completed running Front End $numFrontEndRuns times."</w:t>
+      </w:r>
+      <w:r>
+        <w:rPr>
+          <w:rStyle w:val="s1"/>
+        </w:rPr>
+        <w:t>;</w:t>
+      </w:r>
+    </w:p>
+    <w:p>
+      <w:pPr>
+        <w:pStyle w:val="p2"/>
+      </w:pPr>
+    </w:p>
+    <w:p>
+      <w:pPr>
+        <w:pStyle w:val="p2"/>
+      </w:pPr>
+    </w:p>
+    <w:p>
+      <w:pPr>
+        <w:pStyle w:val="p1"/>
+      </w:pPr>
+      <w:r>
+        <w:t>#Create the merged transaction summary file from all transaction summary files created in Temp_Output_Files directory.</w:t>
+      </w:r>
+    </w:p>
+    <w:p>
+      <w:pPr>
+        <w:pStyle w:val="p1"/>
+      </w:pPr>
+      <w:r>
+        <w:t>#Save the merged transaction file in Daily_Transactio_File/mergedTransactionSummaryFile.txt (overwrite if necessary)</w:t>
+      </w:r>
+    </w:p>
+    <w:p>
+      <w:pPr>
+        <w:pStyle w:val="p3"/>
+      </w:pPr>
+      <w:r>
+        <w:rPr>
+          <w:rStyle w:val="s1"/>
+        </w:rPr>
+        <w:t xml:space="preserve">echo -e </w:t>
+      </w:r>
+      <w:r>
+        <w:t>"\n${BLUE}Creating merged transaction summary file.</w:t>
+      </w:r>
+      <w:r>
+        <w:rPr>
+          <w:rStyle w:val="apple-converted-space"/>
+        </w:rPr>
+        <w:t xml:space="preserve">  </w:t>
+      </w:r>
+      <w:r>
+        <w:t>${NC}"</w:t>
+      </w:r>
+      <w:r>
+        <w:rPr>
+          <w:rStyle w:val="s1"/>
+        </w:rPr>
+        <w:t>;</w:t>
+      </w:r>
+    </w:p>
+    <w:p>
+      <w:pPr>
+        <w:pStyle w:val="p2"/>
+      </w:pPr>
+    </w:p>
+    <w:p>
+      <w:pPr>
+        <w:pStyle w:val="p3"/>
+      </w:pPr>
+      <w:r>
+        <w:rPr>
+          <w:rStyle w:val="s1"/>
+        </w:rPr>
+        <w:t>FILES=</w:t>
+      </w:r>
+      <w:r>
+        <w:t>"Temp_Output_Files/*"</w:t>
+      </w:r>
+    </w:p>
+    <w:p>
+      <w:pPr>
+        <w:pStyle w:val="p4"/>
+      </w:pPr>
+      <w:r>
+        <w:t>firstFile=true</w:t>
+      </w:r>
+    </w:p>
+    <w:p>
+      <w:pPr>
+        <w:pStyle w:val="p4"/>
+      </w:pPr>
+      <w:r>
+        <w:rPr>
+          <w:rStyle w:val="s2"/>
+        </w:rPr>
+        <w:t>for</w:t>
+      </w:r>
+      <w:r>
+        <w:t xml:space="preserve"> file </w:t>
+      </w:r>
+      <w:r>
+        <w:rPr>
+          <w:rStyle w:val="s2"/>
+        </w:rPr>
+        <w:t>in</w:t>
+      </w:r>
+      <w:r>
+        <w:t xml:space="preserve"> $FILES</w:t>
       </w:r>
     </w:p>
     <w:p>
@@ -4156,151 +3759,42 @@
         <w:pStyle w:val="p5"/>
       </w:pPr>
       <w:r>
-        <w:t>done</w:t>
-      </w:r>
-    </w:p>
-    <w:p>
-      <w:pPr>
-        <w:pStyle w:val="p2"/>
-      </w:pPr>
-    </w:p>
-    <w:p>
-      <w:pPr>
-        <w:pStyle w:val="p3"/>
-      </w:pPr>
-      <w:r>
-        <w:rPr>
-          <w:rStyle w:val="s1"/>
-        </w:rPr>
-        <w:t xml:space="preserve">echo -e </w:t>
-      </w:r>
-      <w:r>
-        <w:t>"Completed running Front End $</w:t>
-      </w:r>
-      <w:proofErr w:type="spellStart"/>
-      <w:r>
-        <w:t>numFrontEndRuns</w:t>
-      </w:r>
-      <w:proofErr w:type="spellEnd"/>
-      <w:r>
-        <w:t xml:space="preserve"> times."</w:t>
-      </w:r>
-      <w:r>
-        <w:rPr>
-          <w:rStyle w:val="s1"/>
-        </w:rPr>
-        <w:t>;</w:t>
-      </w:r>
-    </w:p>
-    <w:p>
-      <w:pPr>
-        <w:pStyle w:val="p2"/>
-      </w:pPr>
-    </w:p>
-    <w:p>
-      <w:pPr>
-        <w:pStyle w:val="p2"/>
-      </w:pPr>
-    </w:p>
-    <w:p>
-      <w:pPr>
-        <w:pStyle w:val="p1"/>
-      </w:pPr>
-      <w:r>
-        <w:t xml:space="preserve">#Create the merged transaction summary file from all transaction summary files created in </w:t>
-      </w:r>
-      <w:proofErr w:type="spellStart"/>
-      <w:r>
-        <w:t>Temp_Output_Files</w:t>
-      </w:r>
-      <w:proofErr w:type="spellEnd"/>
-      <w:r>
-        <w:t xml:space="preserve"> directory.</w:t>
-      </w:r>
-    </w:p>
-    <w:p>
-      <w:pPr>
-        <w:pStyle w:val="p1"/>
-      </w:pPr>
-      <w:r>
-        <w:t xml:space="preserve">#Save the merged transaction file in </w:t>
-      </w:r>
-      <w:proofErr w:type="spellStart"/>
-      <w:r>
-        <w:t>Daily_Transactio_File</w:t>
-      </w:r>
-      <w:proofErr w:type="spellEnd"/>
-      <w:r>
-        <w:t>/mergedTransactionSummaryFile.txt (overwrite if necessary)</w:t>
-      </w:r>
-    </w:p>
-    <w:p>
-      <w:pPr>
-        <w:pStyle w:val="p3"/>
-      </w:pPr>
-      <w:r>
-        <w:rPr>
-          <w:rStyle w:val="s1"/>
-        </w:rPr>
-        <w:t xml:space="preserve">echo -e </w:t>
-      </w:r>
-      <w:r>
-        <w:t>"\n${BLUE}Creating merged transaction summary file.</w:t>
-      </w:r>
-      <w:r>
-        <w:rPr>
-          <w:rStyle w:val="apple-converted-space"/>
-        </w:rPr>
-        <w:t xml:space="preserve">  </w:t>
-      </w:r>
-      <w:r>
-        <w:t>${NC}"</w:t>
-      </w:r>
-      <w:r>
-        <w:rPr>
-          <w:rStyle w:val="s1"/>
-        </w:rPr>
-        <w:t>;</w:t>
-      </w:r>
-    </w:p>
-    <w:p>
-      <w:pPr>
-        <w:pStyle w:val="p2"/>
-      </w:pPr>
-    </w:p>
-    <w:p>
-      <w:pPr>
-        <w:pStyle w:val="p3"/>
-      </w:pPr>
-      <w:r>
-        <w:rPr>
-          <w:rStyle w:val="s1"/>
-        </w:rPr>
-        <w:t>FILES=</w:t>
-      </w:r>
-      <w:r>
-        <w:t>"</w:t>
-      </w:r>
-      <w:proofErr w:type="spellStart"/>
-      <w:r>
-        <w:t>Temp_Output_Files</w:t>
-      </w:r>
-      <w:proofErr w:type="spellEnd"/>
-      <w:r>
-        <w:t>/*"</w:t>
+        <w:t>do</w:t>
       </w:r>
     </w:p>
     <w:p>
       <w:pPr>
         <w:pStyle w:val="p4"/>
       </w:pPr>
-      <w:proofErr w:type="spellStart"/>
-      <w:r>
-        <w:t>firstFile</w:t>
-      </w:r>
-      <w:proofErr w:type="spellEnd"/>
-      <w:r>
-        <w:t>=true</w:t>
+      <w:r>
+        <w:rPr>
+          <w:rStyle w:val="apple-tab-span"/>
+        </w:rPr>
+        <w:tab/>
+      </w:r>
+      <w:r>
+        <w:rPr>
+          <w:rStyle w:val="s2"/>
+        </w:rPr>
+        <w:t>if</w:t>
+      </w:r>
+      <w:r>
+        <w:t xml:space="preserve"> [ </w:t>
+      </w:r>
+      <w:r>
+        <w:rPr>
+          <w:rStyle w:val="s4"/>
+        </w:rPr>
+        <w:t>"$firstFile"</w:t>
+      </w:r>
+      <w:r>
+        <w:t xml:space="preserve"> = true ] ; </w:t>
+      </w:r>
+      <w:r>
+        <w:rPr>
+          <w:rStyle w:val="s2"/>
+        </w:rPr>
+        <w:t>then</w:t>
       </w:r>
     </w:p>
     <w:p>
@@ -4309,29 +3803,24 @@
       </w:pPr>
       <w:r>
         <w:rPr>
-          <w:rStyle w:val="s2"/>
-        </w:rPr>
-        <w:t>for</w:t>
-      </w:r>
-      <w:r>
-        <w:t xml:space="preserve"> file </w:t>
-      </w:r>
-      <w:r>
-        <w:rPr>
-          <w:rStyle w:val="s2"/>
-        </w:rPr>
-        <w:t>in</w:t>
-      </w:r>
-      <w:r>
-        <w:t xml:space="preserve"> $FILES</w:t>
-      </w:r>
-    </w:p>
-    <w:p>
-      <w:pPr>
-        <w:pStyle w:val="p5"/>
-      </w:pPr>
-      <w:r>
-        <w:t>do</w:t>
+          <w:rStyle w:val="apple-tab-span"/>
+        </w:rPr>
+        <w:tab/>
+      </w:r>
+      <w:r>
+        <w:rPr>
+          <w:rStyle w:val="apple-tab-span"/>
+        </w:rPr>
+        <w:tab/>
+      </w:r>
+      <w:r>
+        <w:t>mergedTransactionString=</w:t>
+      </w:r>
+      <w:r>
+        <w:rPr>
+          <w:rStyle w:val="s4"/>
+        </w:rPr>
+        <w:t>"$(cat ${file})"''</w:t>
       </w:r>
     </w:p>
     <w:p>
@@ -4346,105 +3835,12 @@
       </w:r>
       <w:r>
         <w:rPr>
-          <w:rStyle w:val="s2"/>
-        </w:rPr>
-        <w:t>if</w:t>
-      </w:r>
-      <w:r>
-        <w:t xml:space="preserve"> [ </w:t>
-      </w:r>
-      <w:r>
-        <w:rPr>
-          <w:rStyle w:val="s4"/>
-        </w:rPr>
-        <w:t>"$</w:t>
-      </w:r>
-      <w:proofErr w:type="spellStart"/>
-      <w:r>
-        <w:rPr>
-          <w:rStyle w:val="s4"/>
-        </w:rPr>
-        <w:t>firstFile</w:t>
-      </w:r>
-      <w:proofErr w:type="spellEnd"/>
-      <w:r>
-        <w:rPr>
-          <w:rStyle w:val="s4"/>
-        </w:rPr>
-        <w:t>"</w:t>
-      </w:r>
-      <w:r>
-        <w:t xml:space="preserve"> = </w:t>
-      </w:r>
-      <w:proofErr w:type="gramStart"/>
-      <w:r>
-        <w:t>true ]</w:t>
-      </w:r>
-      <w:proofErr w:type="gramEnd"/>
-      <w:r>
-        <w:t xml:space="preserve"> ; </w:t>
-      </w:r>
-      <w:r>
-        <w:rPr>
-          <w:rStyle w:val="s2"/>
-        </w:rPr>
-        <w:t>then</w:t>
-      </w:r>
-    </w:p>
-    <w:p>
-      <w:pPr>
-        <w:pStyle w:val="p4"/>
-      </w:pPr>
-      <w:r>
-        <w:rPr>
           <w:rStyle w:val="apple-tab-span"/>
         </w:rPr>
         <w:tab/>
       </w:r>
       <w:r>
-        <w:rPr>
-          <w:rStyle w:val="apple-tab-span"/>
-        </w:rPr>
-        <w:tab/>
-      </w:r>
-      <w:proofErr w:type="spellStart"/>
-      <w:r>
-        <w:t>mergedTransactionString</w:t>
-      </w:r>
-      <w:proofErr w:type="spellEnd"/>
-      <w:r>
-        <w:t>=</w:t>
-      </w:r>
-      <w:r>
-        <w:rPr>
-          <w:rStyle w:val="s4"/>
-        </w:rPr>
-        <w:t>"$(cat ${file})"''</w:t>
-      </w:r>
-    </w:p>
-    <w:p>
-      <w:pPr>
-        <w:pStyle w:val="p4"/>
-      </w:pPr>
-      <w:r>
-        <w:rPr>
-          <w:rStyle w:val="apple-tab-span"/>
-        </w:rPr>
-        <w:tab/>
-      </w:r>
-      <w:r>
-        <w:rPr>
-          <w:rStyle w:val="apple-tab-span"/>
-        </w:rPr>
-        <w:tab/>
-      </w:r>
-      <w:proofErr w:type="spellStart"/>
-      <w:r>
-        <w:t>firstFile</w:t>
-      </w:r>
-      <w:proofErr w:type="spellEnd"/>
-      <w:r>
-        <w:t>=false</w:t>
+        <w:t>firstFile=false</w:t>
       </w:r>
       <w:r>
         <w:rPr>
@@ -4487,30 +3883,14 @@
         </w:rPr>
         <w:tab/>
       </w:r>
-      <w:proofErr w:type="spellStart"/>
       <w:r>
         <w:rPr>
           <w:rStyle w:val="s1"/>
         </w:rPr>
-        <w:t>mergedTransactionString</w:t>
-      </w:r>
-      <w:proofErr w:type="spellEnd"/>
-      <w:r>
-        <w:rPr>
-          <w:rStyle w:val="s1"/>
-        </w:rPr>
-        <w:t>=</w:t>
-      </w:r>
-      <w:r>
-        <w:t>"${</w:t>
-      </w:r>
-      <w:proofErr w:type="spellStart"/>
-      <w:r>
-        <w:t>mergedTransactionString</w:t>
-      </w:r>
-      <w:proofErr w:type="spellEnd"/>
-      <w:r>
-        <w:t>}\n$(cat ${file})"''</w:t>
+        <w:t>mergedTransactionString=</w:t>
+      </w:r>
+      <w:r>
+        <w:t>"${mergedTransactionString}\n$(cat ${file})"''</w:t>
       </w:r>
       <w:r>
         <w:rPr>
@@ -4559,15 +3939,7 @@
         <w:t xml:space="preserve">echo -e </w:t>
       </w:r>
       <w:r>
-        <w:t>"${</w:t>
-      </w:r>
-      <w:proofErr w:type="spellStart"/>
-      <w:r>
-        <w:t>mergedTransactionString</w:t>
-      </w:r>
-      <w:proofErr w:type="spellEnd"/>
-      <w:r>
-        <w:t>}"</w:t>
+        <w:t>"${mergedTransactionString}"</w:t>
       </w:r>
       <w:r>
         <w:rPr>
@@ -4576,15 +3948,7 @@
         <w:t xml:space="preserve"> &gt; </w:t>
       </w:r>
       <w:r>
-        <w:t>"</w:t>
-      </w:r>
-      <w:proofErr w:type="spellStart"/>
-      <w:r>
-        <w:t>Daily_Transaction_File</w:t>
-      </w:r>
-      <w:proofErr w:type="spellEnd"/>
-      <w:r>
-        <w:t>/mergedTransactionSummaryFile.txt"</w:t>
+        <w:t>"Daily_Transaction_File/mergedTransactionSummaryFile.txt"</w:t>
       </w:r>
       <w:r>
         <w:rPr>
@@ -4628,15 +3992,7 @@
         <w:pStyle w:val="p1"/>
       </w:pPr>
       <w:r>
-        <w:t xml:space="preserve">#Run the BackOffice application using the merged transaction summary file found in </w:t>
-      </w:r>
-      <w:proofErr w:type="spellStart"/>
-      <w:r>
-        <w:t>Daily_Transaction_File</w:t>
-      </w:r>
-      <w:proofErr w:type="spellEnd"/>
-      <w:r>
-        <w:t>/mergedTransactionSummaryFile.txt</w:t>
+        <w:t>#Run the BackOffice application using the merged transaction summary file found in Daily_Transaction_File/mergedTransactionSummaryFile.txt</w:t>
       </w:r>
     </w:p>
     <w:p>
@@ -4670,19 +4026,7 @@
         <w:t xml:space="preserve">echo -e </w:t>
       </w:r>
       <w:r>
-        <w:t>"\n${BLUE}Running BackOffice with merged transaction summary file. View logs at \"Logs/</w:t>
-      </w:r>
-      <w:proofErr w:type="spellStart"/>
-      <w:r>
-        <w:t>backend_run</w:t>
-      </w:r>
-      <w:proofErr w:type="spellEnd"/>
-      <w:r>
-        <w:t>_${time}.txt\</w:t>
-      </w:r>
-      <w:proofErr w:type="gramStart"/>
-      <w:r>
-        <w:t>"</w:t>
+        <w:t>"\n${BLUE}Running BackOffice with merged transaction summary file. View logs at \"Logs/backend_run_${time}.txt\"</w:t>
       </w:r>
       <w:r>
         <w:rPr>
@@ -4691,11 +4035,7 @@
         <w:t xml:space="preserve">  </w:t>
       </w:r>
       <w:r>
-        <w:t>$</w:t>
-      </w:r>
-      <w:proofErr w:type="gramEnd"/>
-      <w:r>
-        <w:t>{NC}"</w:t>
+        <w:t>${NC}"</w:t>
       </w:r>
       <w:r>
         <w:rPr>
@@ -4713,19 +4053,29 @@
       <w:pPr>
         <w:pStyle w:val="p3"/>
       </w:pPr>
-      <w:proofErr w:type="gramStart"/>
       <w:r>
         <w:rPr>
           <w:rStyle w:val="s1"/>
         </w:rPr>
-        <w:t>..</w:t>
-      </w:r>
-      <w:proofErr w:type="gramEnd"/>
+        <w:t xml:space="preserve">../BackOffice/BackOffice.py </w:t>
+      </w:r>
+      <w:r>
+        <w:t>"${2}"</w:t>
+      </w:r>
       <w:r>
         <w:rPr>
           <w:rStyle w:val="s1"/>
         </w:rPr>
-        <w:t xml:space="preserve">/BackOffice/BackOffice.py </w:t>
+        <w:t xml:space="preserve"> </w:t>
+      </w:r>
+      <w:r>
+        <w:t>"Daily_Transaction_File/mergedTransactionSummaryFile.txt"</w:t>
+      </w:r>
+      <w:r>
+        <w:rPr>
+          <w:rStyle w:val="s1"/>
+        </w:rPr>
+        <w:t xml:space="preserve"> </w:t>
       </w:r>
       <w:r>
         <w:t>"${2}"</w:t>
@@ -4737,50 +4087,41 @@
         <w:t xml:space="preserve"> </w:t>
       </w:r>
       <w:r>
-        <w:t>"</w:t>
-      </w:r>
-      <w:proofErr w:type="spellStart"/>
-      <w:r>
-        <w:t>Daily_Transaction_File</w:t>
-      </w:r>
-      <w:proofErr w:type="spellEnd"/>
-      <w:r>
-        <w:t>/mergedTransactionSummaryFile.txt"</w:t>
+        <w:t>"${1}"</w:t>
       </w:r>
       <w:r>
         <w:rPr>
           <w:rStyle w:val="s1"/>
         </w:rPr>
-        <w:t xml:space="preserve"> </w:t>
-      </w:r>
-      <w:r>
-        <w:t>"${2}"</w:t>
-      </w:r>
+        <w:t xml:space="preserve"> &gt; </w:t>
+      </w:r>
+      <w:r>
+        <w:t>"Logs/backend_run_${time}.txt"</w:t>
+      </w:r>
+    </w:p>
+    <w:p>
+      <w:pPr>
+        <w:pStyle w:val="p2"/>
+      </w:pPr>
+    </w:p>
+    <w:p>
+      <w:pPr>
+        <w:pStyle w:val="p3"/>
+      </w:pPr>
       <w:r>
         <w:rPr>
           <w:rStyle w:val="s1"/>
         </w:rPr>
-        <w:t xml:space="preserve"> </w:t>
-      </w:r>
-      <w:r>
-        <w:t>"${1}"</w:t>
+        <w:t xml:space="preserve">echo -e </w:t>
+      </w:r>
+      <w:r>
+        <w:t>"Completed running BackOffice."</w:t>
       </w:r>
       <w:r>
         <w:rPr>
           <w:rStyle w:val="s1"/>
         </w:rPr>
-        <w:t xml:space="preserve"> &gt; </w:t>
-      </w:r>
-      <w:r>
-        <w:t>"Logs/</w:t>
-      </w:r>
-      <w:proofErr w:type="spellStart"/>
-      <w:r>
-        <w:t>backend_run</w:t>
-      </w:r>
-      <w:proofErr w:type="spellEnd"/>
-      <w:r>
-        <w:t>_${time}.txt"</w:t>
+        <w:t>;</w:t>
       </w:r>
     </w:p>
     <w:p>
@@ -4790,75 +4131,24 @@
     </w:p>
     <w:p>
       <w:pPr>
-        <w:pStyle w:val="p3"/>
-      </w:pPr>
-      <w:r>
-        <w:rPr>
-          <w:rStyle w:val="s1"/>
-        </w:rPr>
-        <w:t xml:space="preserve">echo -e </w:t>
-      </w:r>
-      <w:r>
-        <w:t>"Completed running BackOffice."</w:t>
-      </w:r>
-      <w:r>
-        <w:rPr>
-          <w:rStyle w:val="s1"/>
-        </w:rPr>
-        <w:t>;</w:t>
-      </w:r>
-    </w:p>
-    <w:p>
-      <w:pPr>
         <w:pStyle w:val="p2"/>
       </w:pPr>
     </w:p>
     <w:p>
       <w:pPr>
-        <w:pStyle w:val="p2"/>
-      </w:pPr>
-    </w:p>
-    <w:p>
-      <w:pPr>
         <w:pStyle w:val="p1"/>
       </w:pPr>
       <w:r>
-        <w:t xml:space="preserve">#Delete temporary directory used to store transaction summary files for each </w:t>
-      </w:r>
-      <w:proofErr w:type="gramStart"/>
-      <w:r>
-        <w:t>front end</w:t>
-      </w:r>
-      <w:proofErr w:type="gramEnd"/>
-      <w:r>
-        <w:t xml:space="preserve"> session</w:t>
+        <w:t>#Delete temporary directory used to store transaction summary files for each front end session</w:t>
       </w:r>
     </w:p>
     <w:p>
       <w:pPr>
         <w:pStyle w:val="p4"/>
       </w:pPr>
-      <w:proofErr w:type="spellStart"/>
-      <w:r>
-        <w:t>rm</w:t>
-      </w:r>
-      <w:proofErr w:type="spellEnd"/>
-      <w:r>
-        <w:t xml:space="preserve"> -</w:t>
-      </w:r>
-      <w:proofErr w:type="spellStart"/>
-      <w:r>
-        <w:t>rf</w:t>
-      </w:r>
-      <w:proofErr w:type="spellEnd"/>
-      <w:r>
-        <w:t xml:space="preserve"> </w:t>
-      </w:r>
-      <w:proofErr w:type="spellStart"/>
-      <w:r>
-        <w:t>Temp_Output_Files</w:t>
-      </w:r>
-      <w:proofErr w:type="spellEnd"/>
+      <w:r>
+        <w:t>rm -rf Temp_Output_Files</w:t>
+      </w:r>
     </w:p>
     <w:p/>
     <w:p>
@@ -4882,7 +4172,6 @@
           <w:szCs w:val="17"/>
         </w:rPr>
       </w:pPr>
-      <w:proofErr w:type="gramStart"/>
       <w:r>
         <w:rPr>
           <w:rFonts w:ascii="Menlo" w:hAnsi="Menlo" w:cs="Menlo"/>
@@ -4890,17 +4179,7 @@
           <w:sz w:val="17"/>
           <w:szCs w:val="17"/>
         </w:rPr>
-        <w:t>#!/</w:t>
-      </w:r>
-      <w:proofErr w:type="gramEnd"/>
-      <w:r>
-        <w:rPr>
-          <w:rFonts w:ascii="Menlo" w:hAnsi="Menlo" w:cs="Menlo"/>
-          <w:color w:val="008400"/>
-          <w:sz w:val="17"/>
-          <w:szCs w:val="17"/>
-        </w:rPr>
-        <w:t>bin/bash</w:t>
+        <w:t>#!/bin/bash</w:t>
       </w:r>
     </w:p>
     <w:p>
@@ -4932,47 +4211,7 @@
           <w:sz w:val="17"/>
           <w:szCs w:val="17"/>
         </w:rPr>
-        <w:t xml:space="preserve"># STDOUT </w:t>
-      </w:r>
-      <w:proofErr w:type="spellStart"/>
-      <w:r>
-        <w:rPr>
-          <w:rFonts w:ascii="Menlo" w:hAnsi="Menlo" w:cs="Menlo"/>
-          <w:color w:val="008400"/>
-          <w:sz w:val="17"/>
-          <w:szCs w:val="17"/>
-        </w:rPr>
-        <w:t>Colour</w:t>
-      </w:r>
-      <w:proofErr w:type="spellEnd"/>
-      <w:r>
-        <w:rPr>
-          <w:rFonts w:ascii="Menlo" w:hAnsi="Menlo" w:cs="Menlo"/>
-          <w:color w:val="008400"/>
-          <w:sz w:val="17"/>
-          <w:szCs w:val="17"/>
-        </w:rPr>
-        <w:t xml:space="preserve"> Definitions (NC stands for No </w:t>
-      </w:r>
-      <w:proofErr w:type="spellStart"/>
-      <w:r>
-        <w:rPr>
-          <w:rFonts w:ascii="Menlo" w:hAnsi="Menlo" w:cs="Menlo"/>
-          <w:color w:val="008400"/>
-          <w:sz w:val="17"/>
-          <w:szCs w:val="17"/>
-        </w:rPr>
-        <w:t>Colour</w:t>
-      </w:r>
-      <w:proofErr w:type="spellEnd"/>
-      <w:r>
-        <w:rPr>
-          <w:rFonts w:ascii="Menlo" w:hAnsi="Menlo" w:cs="Menlo"/>
-          <w:color w:val="008400"/>
-          <w:sz w:val="17"/>
-          <w:szCs w:val="17"/>
-        </w:rPr>
-        <w:t>)</w:t>
+        <w:t># STDOUT Colour Definitions (NC stands for No Colour)</w:t>
       </w:r>
     </w:p>
     <w:p>
@@ -5160,47 +4399,7 @@
           <w:sz w:val="17"/>
           <w:szCs w:val="17"/>
         </w:rPr>
-        <w:t xml:space="preserve">#Clear out the log file directory at the start of each week (logs created by </w:t>
-      </w:r>
-      <w:proofErr w:type="spellStart"/>
-      <w:r>
-        <w:rPr>
-          <w:rFonts w:ascii="Menlo" w:hAnsi="Menlo" w:cs="Menlo"/>
-          <w:color w:val="008400"/>
-          <w:sz w:val="17"/>
-          <w:szCs w:val="17"/>
-        </w:rPr>
-        <w:t>frontEnd</w:t>
-      </w:r>
-      <w:proofErr w:type="spellEnd"/>
-      <w:r>
-        <w:rPr>
-          <w:rFonts w:ascii="Menlo" w:hAnsi="Menlo" w:cs="Menlo"/>
-          <w:color w:val="008400"/>
-          <w:sz w:val="17"/>
-          <w:szCs w:val="17"/>
-        </w:rPr>
-        <w:t xml:space="preserve"> and </w:t>
-      </w:r>
-      <w:proofErr w:type="spellStart"/>
-      <w:r>
-        <w:rPr>
-          <w:rFonts w:ascii="Menlo" w:hAnsi="Menlo" w:cs="Menlo"/>
-          <w:color w:val="008400"/>
-          <w:sz w:val="17"/>
-          <w:szCs w:val="17"/>
-        </w:rPr>
-        <w:t>backOffice</w:t>
-      </w:r>
-      <w:proofErr w:type="spellEnd"/>
-      <w:r>
-        <w:rPr>
-          <w:rFonts w:ascii="Menlo" w:hAnsi="Menlo" w:cs="Menlo"/>
-          <w:color w:val="008400"/>
-          <w:sz w:val="17"/>
-          <w:szCs w:val="17"/>
-        </w:rPr>
-        <w:t xml:space="preserve"> applications)</w:t>
+        <w:t>#Clear out the log file directory at the start of each week (logs created by frontEnd and backOffice applications)</w:t>
       </w:r>
     </w:p>
     <w:p>
@@ -5214,7 +4413,6 @@
           <w:szCs w:val="17"/>
         </w:rPr>
       </w:pPr>
-      <w:proofErr w:type="spellStart"/>
       <w:r>
         <w:rPr>
           <w:rFonts w:ascii="Menlo" w:hAnsi="Menlo" w:cs="Menlo"/>
@@ -5222,37 +4420,7 @@
           <w:sz w:val="17"/>
           <w:szCs w:val="17"/>
         </w:rPr>
-        <w:t>rm</w:t>
-      </w:r>
-      <w:proofErr w:type="spellEnd"/>
-      <w:r>
-        <w:rPr>
-          <w:rFonts w:ascii="Menlo" w:hAnsi="Menlo" w:cs="Menlo"/>
-          <w:color w:val="000000"/>
-          <w:sz w:val="17"/>
-          <w:szCs w:val="17"/>
-        </w:rPr>
-        <w:t xml:space="preserve"> -</w:t>
-      </w:r>
-      <w:proofErr w:type="spellStart"/>
-      <w:r>
-        <w:rPr>
-          <w:rFonts w:ascii="Menlo" w:hAnsi="Menlo" w:cs="Menlo"/>
-          <w:color w:val="000000"/>
-          <w:sz w:val="17"/>
-          <w:szCs w:val="17"/>
-        </w:rPr>
-        <w:t>rf</w:t>
-      </w:r>
-      <w:proofErr w:type="spellEnd"/>
-      <w:r>
-        <w:rPr>
-          <w:rFonts w:ascii="Menlo" w:hAnsi="Menlo" w:cs="Menlo"/>
-          <w:color w:val="000000"/>
-          <w:sz w:val="17"/>
-          <w:szCs w:val="17"/>
-        </w:rPr>
-        <w:t xml:space="preserve"> Logs/*</w:t>
+        <w:t>rm -rf Logs/*</w:t>
       </w:r>
     </w:p>
     <w:p>
@@ -5307,6 +4475,15 @@
         </w:rPr>
         <w:t>#As stated in Assignment 6 description, each week should start with empty masteraccounts.txt and validaccounts.txt files.</w:t>
       </w:r>
+      <w:r>
+        <w:rPr>
+          <w:rFonts w:ascii="Menlo" w:hAnsi="Menlo" w:cs="Menlo"/>
+          <w:color w:val="008400"/>
+          <w:sz w:val="17"/>
+          <w:szCs w:val="17"/>
+        </w:rPr>
+        <w:t xml:space="preserve"> </w:t>
+      </w:r>
     </w:p>
     <w:p>
       <w:pPr>
@@ -5314,39 +4491,30 @@
         <w:spacing w:after="0" w:line="240" w:lineRule="auto"/>
         <w:rPr>
           <w:rFonts w:ascii="Menlo" w:hAnsi="Menlo" w:cs="Menlo"/>
-          <w:color w:val="000000"/>
-          <w:sz w:val="17"/>
-          <w:szCs w:val="17"/>
-        </w:rPr>
-      </w:pPr>
-      <w:r>
-        <w:rPr>
-          <w:rFonts w:ascii="Menlo" w:hAnsi="Menlo" w:cs="Menlo"/>
-          <w:color w:val="000000"/>
-          <w:sz w:val="17"/>
-          <w:szCs w:val="17"/>
-        </w:rPr>
-        <w:t xml:space="preserve">&gt; </w:t>
-      </w:r>
-      <w:proofErr w:type="spellStart"/>
-      <w:r>
-        <w:rPr>
-          <w:rFonts w:ascii="Menlo" w:hAnsi="Menlo" w:cs="Menlo"/>
-          <w:color w:val="000000"/>
-          <w:sz w:val="17"/>
-          <w:szCs w:val="17"/>
-        </w:rPr>
-        <w:t>Output_Files</w:t>
-      </w:r>
-      <w:proofErr w:type="spellEnd"/>
-      <w:r>
-        <w:rPr>
-          <w:rFonts w:ascii="Menlo" w:hAnsi="Menlo" w:cs="Menlo"/>
-          <w:color w:val="000000"/>
-          <w:sz w:val="17"/>
-          <w:szCs w:val="17"/>
-        </w:rPr>
-        <w:t>/masteraccounts.txt</w:t>
+          <w:color w:val="008400"/>
+          <w:sz w:val="17"/>
+          <w:szCs w:val="17"/>
+        </w:rPr>
+      </w:pPr>
+      <w:r>
+        <w:rPr>
+          <w:rFonts w:ascii="Menlo" w:hAnsi="Menlo" w:cs="Menlo"/>
+          <w:color w:val="008400"/>
+          <w:sz w:val="17"/>
+          <w:szCs w:val="17"/>
+        </w:rPr>
+        <w:t>#Due to Assignment 6 FAQ, these lines are commented out so weekly script can be run multiple times to make up a month of transactions.</w:t>
+      </w:r>
+      <w:bookmarkStart w:id="6" w:name="_GoBack"/>
+      <w:bookmarkEnd w:id="6"/>
+      <w:r>
+        <w:rPr>
+          <w:rFonts w:ascii="Menlo" w:hAnsi="Menlo" w:cs="Menlo"/>
+          <w:color w:val="008400"/>
+          <w:sz w:val="17"/>
+          <w:szCs w:val="17"/>
+        </w:rPr>
+        <w:t xml:space="preserve"> </w:t>
       </w:r>
     </w:p>
     <w:p>
@@ -5355,39 +4523,40 @@
         <w:spacing w:after="0" w:line="240" w:lineRule="auto"/>
         <w:rPr>
           <w:rFonts w:ascii="Menlo" w:hAnsi="Menlo" w:cs="Menlo"/>
-          <w:color w:val="000000"/>
-          <w:sz w:val="17"/>
-          <w:szCs w:val="17"/>
-        </w:rPr>
-      </w:pPr>
-      <w:r>
-        <w:rPr>
-          <w:rFonts w:ascii="Menlo" w:hAnsi="Menlo" w:cs="Menlo"/>
-          <w:color w:val="000000"/>
-          <w:sz w:val="17"/>
-          <w:szCs w:val="17"/>
-        </w:rPr>
-        <w:t xml:space="preserve">&gt; </w:t>
-      </w:r>
-      <w:proofErr w:type="spellStart"/>
-      <w:r>
-        <w:rPr>
-          <w:rFonts w:ascii="Menlo" w:hAnsi="Menlo" w:cs="Menlo"/>
-          <w:color w:val="000000"/>
-          <w:sz w:val="17"/>
-          <w:szCs w:val="17"/>
-        </w:rPr>
-        <w:t>Output_Files</w:t>
-      </w:r>
-      <w:proofErr w:type="spellEnd"/>
-      <w:r>
-        <w:rPr>
-          <w:rFonts w:ascii="Menlo" w:hAnsi="Menlo" w:cs="Menlo"/>
-          <w:color w:val="000000"/>
-          <w:sz w:val="17"/>
-          <w:szCs w:val="17"/>
-        </w:rPr>
-        <w:t>/validaccounts.txt</w:t>
+          <w:color w:val="008400"/>
+          <w:sz w:val="17"/>
+          <w:szCs w:val="17"/>
+        </w:rPr>
+      </w:pPr>
+      <w:r>
+        <w:rPr>
+          <w:rFonts w:ascii="Menlo" w:hAnsi="Menlo" w:cs="Menlo"/>
+          <w:color w:val="008400"/>
+          <w:sz w:val="17"/>
+          <w:szCs w:val="17"/>
+        </w:rPr>
+        <w:t>#&gt; Output_Files/masteraccounts.txt</w:t>
+      </w:r>
+    </w:p>
+    <w:p>
+      <w:pPr>
+        <w:shd w:val="clear" w:color="auto" w:fill="FFFFFF"/>
+        <w:spacing w:after="0" w:line="240" w:lineRule="auto"/>
+        <w:rPr>
+          <w:rFonts w:ascii="Menlo" w:hAnsi="Menlo" w:cs="Menlo"/>
+          <w:color w:val="008400"/>
+          <w:sz w:val="17"/>
+          <w:szCs w:val="17"/>
+        </w:rPr>
+      </w:pPr>
+      <w:r>
+        <w:rPr>
+          <w:rFonts w:ascii="Menlo" w:hAnsi="Menlo" w:cs="Menlo"/>
+          <w:color w:val="008400"/>
+          <w:sz w:val="17"/>
+          <w:szCs w:val="17"/>
+        </w:rPr>
+        <w:t>#&gt; Output_Files/validaccounts.txt</w:t>
       </w:r>
     </w:p>
     <w:p>
@@ -5433,7 +4602,6 @@
           <w:szCs w:val="17"/>
         </w:rPr>
       </w:pPr>
-      <w:proofErr w:type="spellStart"/>
       <w:r>
         <w:rPr>
           <w:rFonts w:ascii="Menlo" w:hAnsi="Menlo" w:cs="Menlo"/>
@@ -5441,17 +4609,7 @@
           <w:sz w:val="17"/>
           <w:szCs w:val="17"/>
         </w:rPr>
-        <w:t>numDays</w:t>
-      </w:r>
-      <w:proofErr w:type="spellEnd"/>
-      <w:r>
-        <w:rPr>
-          <w:rFonts w:ascii="Menlo" w:hAnsi="Menlo" w:cs="Menlo"/>
-          <w:color w:val="000000"/>
-          <w:sz w:val="17"/>
-          <w:szCs w:val="17"/>
-        </w:rPr>
-        <w:t>=</w:t>
+        <w:t>numDays=</w:t>
       </w:r>
       <w:r>
         <w:rPr>
@@ -5522,9 +4680,17 @@
           <w:sz w:val="17"/>
           <w:szCs w:val="17"/>
         </w:rPr>
-        <w:t xml:space="preserve"> </w:t>
-      </w:r>
-      <w:proofErr w:type="spellStart"/>
+        <w:t xml:space="preserve"> i </w:t>
+      </w:r>
+      <w:r>
+        <w:rPr>
+          <w:rFonts w:ascii="Menlo" w:hAnsi="Menlo" w:cs="Menlo"/>
+          <w:color w:val="BA2DA2"/>
+          <w:sz w:val="17"/>
+          <w:szCs w:val="17"/>
+        </w:rPr>
+        <w:t>in</w:t>
+      </w:r>
       <w:r>
         <w:rPr>
           <w:rFonts w:ascii="Menlo" w:hAnsi="Menlo" w:cs="Menlo"/>
@@ -5532,9 +4698,17 @@
           <w:sz w:val="17"/>
           <w:szCs w:val="17"/>
         </w:rPr>
-        <w:t>i</w:t>
-      </w:r>
-      <w:proofErr w:type="spellEnd"/>
+        <w:t xml:space="preserve"> $(seq </w:t>
+      </w:r>
+      <w:r>
+        <w:rPr>
+          <w:rFonts w:ascii="Menlo" w:hAnsi="Menlo" w:cs="Menlo"/>
+          <w:color w:val="272AD8"/>
+          <w:sz w:val="17"/>
+          <w:szCs w:val="17"/>
+        </w:rPr>
+        <w:t>1</w:t>
+      </w:r>
       <w:r>
         <w:rPr>
           <w:rFonts w:ascii="Menlo" w:hAnsi="Menlo" w:cs="Menlo"/>
@@ -5542,83 +4716,7 @@
           <w:sz w:val="17"/>
           <w:szCs w:val="17"/>
         </w:rPr>
-        <w:t xml:space="preserve"> </w:t>
-      </w:r>
-      <w:r>
-        <w:rPr>
-          <w:rFonts w:ascii="Menlo" w:hAnsi="Menlo" w:cs="Menlo"/>
-          <w:color w:val="BA2DA2"/>
-          <w:sz w:val="17"/>
-          <w:szCs w:val="17"/>
-        </w:rPr>
-        <w:t>in</w:t>
-      </w:r>
-      <w:r>
-        <w:rPr>
-          <w:rFonts w:ascii="Menlo" w:hAnsi="Menlo" w:cs="Menlo"/>
-          <w:color w:val="000000"/>
-          <w:sz w:val="17"/>
-          <w:szCs w:val="17"/>
-        </w:rPr>
-        <w:t xml:space="preserve"> $(</w:t>
-      </w:r>
-      <w:proofErr w:type="spellStart"/>
-      <w:r>
-        <w:rPr>
-          <w:rFonts w:ascii="Menlo" w:hAnsi="Menlo" w:cs="Menlo"/>
-          <w:color w:val="000000"/>
-          <w:sz w:val="17"/>
-          <w:szCs w:val="17"/>
-        </w:rPr>
-        <w:t>seq</w:t>
-      </w:r>
-      <w:proofErr w:type="spellEnd"/>
-      <w:r>
-        <w:rPr>
-          <w:rFonts w:ascii="Menlo" w:hAnsi="Menlo" w:cs="Menlo"/>
-          <w:color w:val="000000"/>
-          <w:sz w:val="17"/>
-          <w:szCs w:val="17"/>
-        </w:rPr>
-        <w:t xml:space="preserve"> </w:t>
-      </w:r>
-      <w:r>
-        <w:rPr>
-          <w:rFonts w:ascii="Menlo" w:hAnsi="Menlo" w:cs="Menlo"/>
-          <w:color w:val="272AD8"/>
-          <w:sz w:val="17"/>
-          <w:szCs w:val="17"/>
-        </w:rPr>
-        <w:t>1</w:t>
-      </w:r>
-      <w:r>
-        <w:rPr>
-          <w:rFonts w:ascii="Menlo" w:hAnsi="Menlo" w:cs="Menlo"/>
-          <w:color w:val="000000"/>
-          <w:sz w:val="17"/>
-          <w:szCs w:val="17"/>
-        </w:rPr>
-        <w:t xml:space="preserve"> $</w:t>
-      </w:r>
-      <w:proofErr w:type="spellStart"/>
-      <w:r>
-        <w:rPr>
-          <w:rFonts w:ascii="Menlo" w:hAnsi="Menlo" w:cs="Menlo"/>
-          <w:color w:val="000000"/>
-          <w:sz w:val="17"/>
-          <w:szCs w:val="17"/>
-        </w:rPr>
-        <w:t>numDays</w:t>
-      </w:r>
-      <w:proofErr w:type="spellEnd"/>
-      <w:r>
-        <w:rPr>
-          <w:rFonts w:ascii="Menlo" w:hAnsi="Menlo" w:cs="Menlo"/>
-          <w:color w:val="000000"/>
-          <w:sz w:val="17"/>
-          <w:szCs w:val="17"/>
-        </w:rPr>
-        <w:t>)</w:t>
+        <w:t xml:space="preserve"> $numDays)</w:t>
       </w:r>
     </w:p>
     <w:p>
@@ -5670,27 +4768,7 @@
           <w:sz w:val="17"/>
           <w:szCs w:val="17"/>
         </w:rPr>
-        <w:t>"\n${RED}Running Daily Script for Day ${</w:t>
-      </w:r>
-      <w:proofErr w:type="spellStart"/>
-      <w:r>
-        <w:rPr>
-          <w:rFonts w:ascii="Menlo" w:hAnsi="Menlo" w:cs="Menlo"/>
-          <w:color w:val="D12F1B"/>
-          <w:sz w:val="17"/>
-          <w:szCs w:val="17"/>
-        </w:rPr>
-        <w:t>i</w:t>
-      </w:r>
-      <w:proofErr w:type="spellEnd"/>
-      <w:r>
-        <w:rPr>
-          <w:rFonts w:ascii="Menlo" w:hAnsi="Menlo" w:cs="Menlo"/>
-          <w:color w:val="D12F1B"/>
-          <w:sz w:val="17"/>
-          <w:szCs w:val="17"/>
-        </w:rPr>
-        <w:t>}."</w:t>
+        <w:t>"\n${RED}Running Daily Script for Day ${i}."</w:t>
       </w:r>
       <w:r>
         <w:rPr>
@@ -5730,9 +4808,17 @@
           <w:sz w:val="17"/>
           <w:szCs w:val="17"/>
         </w:rPr>
-        <w:t>"</w:t>
-      </w:r>
-      <w:proofErr w:type="spellStart"/>
+        <w:t>"Output_Files/validaccounts.txt"</w:t>
+      </w:r>
+      <w:r>
+        <w:rPr>
+          <w:rFonts w:ascii="Menlo" w:hAnsi="Menlo" w:cs="Menlo"/>
+          <w:color w:val="000000"/>
+          <w:sz w:val="17"/>
+          <w:szCs w:val="17"/>
+        </w:rPr>
+        <w:t xml:space="preserve"> </w:t>
+      </w:r>
       <w:r>
         <w:rPr>
           <w:rFonts w:ascii="Menlo" w:hAnsi="Menlo" w:cs="Menlo"/>
@@ -5740,9 +4826,17 @@
           <w:sz w:val="17"/>
           <w:szCs w:val="17"/>
         </w:rPr>
-        <w:t>Output_Files</w:t>
-      </w:r>
-      <w:proofErr w:type="spellEnd"/>
+        <w:t>"Output_Files/masteraccounts.txt"</w:t>
+      </w:r>
+      <w:r>
+        <w:rPr>
+          <w:rFonts w:ascii="Menlo" w:hAnsi="Menlo" w:cs="Menlo"/>
+          <w:color w:val="000000"/>
+          <w:sz w:val="17"/>
+          <w:szCs w:val="17"/>
+        </w:rPr>
+        <w:t xml:space="preserve"> </w:t>
+      </w:r>
       <w:r>
         <w:rPr>
           <w:rFonts w:ascii="Menlo" w:hAnsi="Menlo" w:cs="Menlo"/>
@@ -5750,103 +4844,7 @@
           <w:sz w:val="17"/>
           <w:szCs w:val="17"/>
         </w:rPr>
-        <w:t>/validaccounts.txt"</w:t>
-      </w:r>
-      <w:r>
-        <w:rPr>
-          <w:rFonts w:ascii="Menlo" w:hAnsi="Menlo" w:cs="Menlo"/>
-          <w:color w:val="000000"/>
-          <w:sz w:val="17"/>
-          <w:szCs w:val="17"/>
-        </w:rPr>
-        <w:t xml:space="preserve"> </w:t>
-      </w:r>
-      <w:r>
-        <w:rPr>
-          <w:rFonts w:ascii="Menlo" w:hAnsi="Menlo" w:cs="Menlo"/>
-          <w:color w:val="D12F1B"/>
-          <w:sz w:val="17"/>
-          <w:szCs w:val="17"/>
-        </w:rPr>
-        <w:t>"</w:t>
-      </w:r>
-      <w:proofErr w:type="spellStart"/>
-      <w:r>
-        <w:rPr>
-          <w:rFonts w:ascii="Menlo" w:hAnsi="Menlo" w:cs="Menlo"/>
-          <w:color w:val="D12F1B"/>
-          <w:sz w:val="17"/>
-          <w:szCs w:val="17"/>
-        </w:rPr>
-        <w:t>Output_Files</w:t>
-      </w:r>
-      <w:proofErr w:type="spellEnd"/>
-      <w:r>
-        <w:rPr>
-          <w:rFonts w:ascii="Menlo" w:hAnsi="Menlo" w:cs="Menlo"/>
-          <w:color w:val="D12F1B"/>
-          <w:sz w:val="17"/>
-          <w:szCs w:val="17"/>
-        </w:rPr>
-        <w:t>/masteraccounts.txt"</w:t>
-      </w:r>
-      <w:r>
-        <w:rPr>
-          <w:rFonts w:ascii="Menlo" w:hAnsi="Menlo" w:cs="Menlo"/>
-          <w:color w:val="000000"/>
-          <w:sz w:val="17"/>
-          <w:szCs w:val="17"/>
-        </w:rPr>
-        <w:t xml:space="preserve"> </w:t>
-      </w:r>
-      <w:r>
-        <w:rPr>
-          <w:rFonts w:ascii="Menlo" w:hAnsi="Menlo" w:cs="Menlo"/>
-          <w:color w:val="D12F1B"/>
-          <w:sz w:val="17"/>
-          <w:szCs w:val="17"/>
-        </w:rPr>
-        <w:t>"</w:t>
-      </w:r>
-      <w:proofErr w:type="spellStart"/>
-      <w:r>
-        <w:rPr>
-          <w:rFonts w:ascii="Menlo" w:hAnsi="Menlo" w:cs="Menlo"/>
-          <w:color w:val="D12F1B"/>
-          <w:sz w:val="17"/>
-          <w:szCs w:val="17"/>
-        </w:rPr>
-        <w:t>Input_Files</w:t>
-      </w:r>
-      <w:proofErr w:type="spellEnd"/>
-      <w:r>
-        <w:rPr>
-          <w:rFonts w:ascii="Menlo" w:hAnsi="Menlo" w:cs="Menlo"/>
-          <w:color w:val="D12F1B"/>
-          <w:sz w:val="17"/>
-          <w:szCs w:val="17"/>
-        </w:rPr>
-        <w:t>/Day${</w:t>
-      </w:r>
-      <w:proofErr w:type="spellStart"/>
-      <w:r>
-        <w:rPr>
-          <w:rFonts w:ascii="Menlo" w:hAnsi="Menlo" w:cs="Menlo"/>
-          <w:color w:val="D12F1B"/>
-          <w:sz w:val="17"/>
-          <w:szCs w:val="17"/>
-        </w:rPr>
-        <w:t>i</w:t>
-      </w:r>
-      <w:proofErr w:type="spellEnd"/>
-      <w:r>
-        <w:rPr>
-          <w:rFonts w:ascii="Menlo" w:hAnsi="Menlo" w:cs="Menlo"/>
-          <w:color w:val="D12F1B"/>
-          <w:sz w:val="17"/>
-          <w:szCs w:val="17"/>
-        </w:rPr>
-        <w:t>}"</w:t>
+        <w:t>"Input_Files/Day${i}"</w:t>
       </w:r>
     </w:p>
     <w:p>
@@ -5908,47 +4906,7 @@
           <w:sz w:val="17"/>
           <w:szCs w:val="17"/>
         </w:rPr>
-        <w:t>"\n\n${GREEN}Weekly QBasic run completed successfully. Daily script (dailyScript.sh) was executed total of $</w:t>
-      </w:r>
-      <w:proofErr w:type="spellStart"/>
-      <w:r>
-        <w:rPr>
-          <w:rFonts w:ascii="Menlo" w:hAnsi="Menlo" w:cs="Menlo"/>
-          <w:color w:val="D12F1B"/>
-          <w:sz w:val="17"/>
-          <w:szCs w:val="17"/>
-        </w:rPr>
-        <w:t>numDays</w:t>
-      </w:r>
-      <w:proofErr w:type="spellEnd"/>
-      <w:r>
-        <w:rPr>
-          <w:rFonts w:ascii="Menlo" w:hAnsi="Menlo" w:cs="Menlo"/>
-          <w:color w:val="D12F1B"/>
-          <w:sz w:val="17"/>
-          <w:szCs w:val="17"/>
-        </w:rPr>
-        <w:t xml:space="preserve"> </w:t>
-      </w:r>
-      <w:proofErr w:type="gramStart"/>
-      <w:r>
-        <w:rPr>
-          <w:rFonts w:ascii="Menlo" w:hAnsi="Menlo" w:cs="Menlo"/>
-          <w:color w:val="D12F1B"/>
-          <w:sz w:val="17"/>
-          <w:szCs w:val="17"/>
-        </w:rPr>
-        <w:t>times.$</w:t>
-      </w:r>
-      <w:proofErr w:type="gramEnd"/>
-      <w:r>
-        <w:rPr>
-          <w:rFonts w:ascii="Menlo" w:hAnsi="Menlo" w:cs="Menlo"/>
-          <w:color w:val="D12F1B"/>
-          <w:sz w:val="17"/>
-          <w:szCs w:val="17"/>
-        </w:rPr>
-        <w:t>{NC}"</w:t>
+        <w:t>"\n\n${GREEN}Weekly QBasic run completed successfully. Daily script (dailyScript.sh) was executed total of $numDays times.${NC}"</w:t>
       </w:r>
     </w:p>
     <w:p/>
@@ -5961,26 +4919,25 @@
           <w:szCs w:val="52"/>
         </w:rPr>
       </w:pPr>
-      <w:bookmarkStart w:id="6" w:name="_Toc499846211"/>
+      <w:bookmarkStart w:id="7" w:name="_Toc499846211"/>
       <w:r>
         <w:rPr>
           <w:sz w:val="52"/>
           <w:szCs w:val="52"/>
         </w:rPr>
-        <w:lastRenderedPageBreak/>
         <w:t>Scripts Printout</w:t>
       </w:r>
-      <w:bookmarkEnd w:id="6"/>
+      <w:bookmarkEnd w:id="7"/>
     </w:p>
     <w:p>
       <w:pPr>
         <w:pStyle w:val="Heading2"/>
       </w:pPr>
-      <w:bookmarkStart w:id="7" w:name="_Toc499846212"/>
+      <w:bookmarkStart w:id="8" w:name="_Toc499846212"/>
       <w:r>
         <w:t>Transaction Session Inputs for Daily Script</w:t>
       </w:r>
-      <w:bookmarkEnd w:id="7"/>
+      <w:bookmarkEnd w:id="8"/>
     </w:p>
     <w:p/>
     <w:tbl>
@@ -6401,14 +5358,12 @@
                 <w:b w:val="0"/>
               </w:rPr>
             </w:pPr>
-            <w:proofErr w:type="spellStart"/>
             <w:r>
               <w:rPr>
                 <w:b w:val="0"/>
               </w:rPr>
               <w:t>createacct</w:t>
             </w:r>
-            <w:proofErr w:type="spellEnd"/>
           </w:p>
           <w:p>
             <w:pPr>
@@ -6533,13 +5488,7 @@
               <w:rPr>
                 <w:b w:val="0"/>
               </w:rPr>
-              <w:t>L</w:t>
-            </w:r>
-            <w:r>
-              <w:rPr>
-                <w:b w:val="0"/>
-              </w:rPr>
-              <w:t>ogout</w:t>
+              <w:t>Logout</w:t>
             </w:r>
           </w:p>
           <w:p>
@@ -6821,10 +5770,7 @@
               <w:cnfStyle w:val="000000000000" w:firstRow="0" w:lastRow="0" w:firstColumn="0" w:lastColumn="0" w:oddVBand="0" w:evenVBand="0" w:oddHBand="0" w:evenHBand="0" w:firstRowFirstColumn="0" w:firstRowLastColumn="0" w:lastRowFirstColumn="0" w:lastRowLastColumn="0"/>
             </w:pPr>
             <w:r>
-              <w:t>L</w:t>
-            </w:r>
-            <w:r>
-              <w:t>ogout</w:t>
+              <w:t>Logout</w:t>
             </w:r>
           </w:p>
           <w:p>
@@ -6843,15 +5789,7 @@
     </w:p>
     <w:p>
       <w:r>
-        <w:t xml:space="preserve">*Note: Some of the transactions included involve transaction calls intended to fail </w:t>
-      </w:r>
-      <w:proofErr w:type="gramStart"/>
-      <w:r>
-        <w:t>in order to</w:t>
-      </w:r>
-      <w:proofErr w:type="gramEnd"/>
-      <w:r>
-        <w:t xml:space="preserve"> simulate real world transactions with erroneous input.</w:t>
+        <w:t>*Note: Some of the transactions included involve transaction calls intended to fail in order to simulate real world transactions with erroneous input.</w:t>
       </w:r>
     </w:p>
     <w:p/>
@@ -6865,11 +5803,11 @@
       <w:pPr>
         <w:pStyle w:val="Heading2"/>
       </w:pPr>
-      <w:bookmarkStart w:id="8" w:name="_Toc499846213"/>
+      <w:bookmarkStart w:id="9" w:name="_Toc499846213"/>
       <w:r>
         <w:t>Merged Transaction Summary File after Daily Script execution</w:t>
       </w:r>
-      <w:bookmarkEnd w:id="8"/>
+      <w:bookmarkEnd w:id="9"/>
     </w:p>
     <w:p/>
     <w:tbl>
@@ -7120,11 +6058,11 @@
       <w:pPr>
         <w:pStyle w:val="Heading2"/>
       </w:pPr>
-      <w:bookmarkStart w:id="9" w:name="_Toc499846214"/>
+      <w:bookmarkStart w:id="10" w:name="_Toc499846214"/>
       <w:r>
         <w:t>Master Accounts File after each day created by Weekly Script</w:t>
       </w:r>
-      <w:bookmarkEnd w:id="9"/>
+      <w:bookmarkEnd w:id="10"/>
     </w:p>
     <w:p/>
     <w:tbl>
@@ -8071,8 +7009,6 @@
               </w:rPr>
               <w:t>EOS 0000000 000 0000000 ***</w:t>
             </w:r>
-            <w:bookmarkStart w:id="10" w:name="_GoBack"/>
-            <w:bookmarkEnd w:id="10"/>
           </w:p>
         </w:tc>
       </w:tr>
@@ -8802,7 +7738,7 @@
 </file>
 
 <file path=word/endnotes.xml><?xml version="1.0" encoding="utf-8"?>
-<w:endnotes xmlns:wpc="http://schemas.microsoft.com/office/word/2010/wordprocessingCanvas" xmlns:cx="http://schemas.microsoft.com/office/drawing/2014/chartex" xmlns:cx1="http://schemas.microsoft.com/office/drawing/2015/9/8/chartex" xmlns:cx2="http://schemas.microsoft.com/office/drawing/2015/10/21/chartex" xmlns:cx3="http://schemas.microsoft.com/office/drawing/2016/5/9/chartex" xmlns:cx4="http://schemas.microsoft.com/office/drawing/2016/5/10/chartex" xmlns:cx5="http://schemas.microsoft.com/office/drawing/2016/5/11/chartex" xmlns:cx6="http://schemas.microsoft.com/office/drawing/2016/5/12/chartex" xmlns:cx7="http://schemas.microsoft.com/office/drawing/2016/5/13/chartex" xmlns:cx8="http://schemas.microsoft.com/office/drawing/2016/5/14/chartex" xmlns:mc="http://schemas.openxmlformats.org/markup-compatibility/2006" xmlns:aink="http://schemas.microsoft.com/office/drawing/2016/ink" xmlns:am3d="http://schemas.microsoft.com/office/drawing/2017/model3d" xmlns:o="urn:schemas-microsoft-com:office:office" xmlns:r="http://schemas.openxmlformats.org/officeDocument/2006/relationships" xmlns:m="http://schemas.openxmlformats.org/officeDocument/2006/math" xmlns:v="urn:schemas-microsoft-com:vml" xmlns:wp14="http://schemas.microsoft.com/office/word/2010/wordprocessingDrawing" xmlns:wp="http://schemas.openxmlformats.org/drawingml/2006/wordprocessingDrawing" xmlns:w10="urn:schemas-microsoft-com:office:word" xmlns:w="http://schemas.openxmlformats.org/wordprocessingml/2006/main" xmlns:w14="http://schemas.microsoft.com/office/word/2010/wordml" xmlns:w15="http://schemas.microsoft.com/office/word/2012/wordml" xmlns:w16cid="http://schemas.microsoft.com/office/word/2016/wordml/cid" xmlns:w16se="http://schemas.microsoft.com/office/word/2015/wordml/symex" xmlns:wpg="http://schemas.microsoft.com/office/word/2010/wordprocessingGroup" xmlns:wpi="http://schemas.microsoft.com/office/word/2010/wordprocessingInk" xmlns:wne="http://schemas.microsoft.com/office/word/2006/wordml" xmlns:wps="http://schemas.microsoft.com/office/word/2010/wordprocessingShape" mc:Ignorable="w14 w15 w16se w16cid wp14">
+<w:endnotes xmlns:wpc="http://schemas.microsoft.com/office/word/2010/wordprocessingCanvas" xmlns:mo="http://schemas.microsoft.com/office/mac/office/2008/main" xmlns:mc="http://schemas.openxmlformats.org/markup-compatibility/2006" xmlns:mv="urn:schemas-microsoft-com:mac:vml" xmlns:o="urn:schemas-microsoft-com:office:office" xmlns:r="http://schemas.openxmlformats.org/officeDocument/2006/relationships" xmlns:m="http://schemas.openxmlformats.org/officeDocument/2006/math" xmlns:v="urn:schemas-microsoft-com:vml" xmlns:wp14="http://schemas.microsoft.com/office/word/2010/wordprocessingDrawing" xmlns:wp="http://schemas.openxmlformats.org/drawingml/2006/wordprocessingDrawing" xmlns:w10="urn:schemas-microsoft-com:office:word" xmlns:w="http://schemas.openxmlformats.org/wordprocessingml/2006/main" xmlns:w14="http://schemas.microsoft.com/office/word/2010/wordml" xmlns:w15="http://schemas.microsoft.com/office/word/2012/wordml" xmlns:wpg="http://schemas.microsoft.com/office/word/2010/wordprocessingGroup" xmlns:wpi="http://schemas.microsoft.com/office/word/2010/wordprocessingInk" xmlns:wne="http://schemas.microsoft.com/office/word/2006/wordml" xmlns:wps="http://schemas.microsoft.com/office/word/2010/wordprocessingShape" mc:Ignorable="w14 w15 wp14">
   <w:endnote w:type="separator" w:id="-1">
     <w:p>
       <w:pPr>
@@ -8827,7 +7763,7 @@
 </file>
 
 <file path=word/footnotes.xml><?xml version="1.0" encoding="utf-8"?>
-<w:footnotes xmlns:wpc="http://schemas.microsoft.com/office/word/2010/wordprocessingCanvas" xmlns:cx="http://schemas.microsoft.com/office/drawing/2014/chartex" xmlns:cx1="http://schemas.microsoft.com/office/drawing/2015/9/8/chartex" xmlns:cx2="http://schemas.microsoft.com/office/drawing/2015/10/21/chartex" xmlns:cx3="http://schemas.microsoft.com/office/drawing/2016/5/9/chartex" xmlns:cx4="http://schemas.microsoft.com/office/drawing/2016/5/10/chartex" xmlns:cx5="http://schemas.microsoft.com/office/drawing/2016/5/11/chartex" xmlns:cx6="http://schemas.microsoft.com/office/drawing/2016/5/12/chartex" xmlns:cx7="http://schemas.microsoft.com/office/drawing/2016/5/13/chartex" xmlns:cx8="http://schemas.microsoft.com/office/drawing/2016/5/14/chartex" xmlns:mc="http://schemas.openxmlformats.org/markup-compatibility/2006" xmlns:aink="http://schemas.microsoft.com/office/drawing/2016/ink" xmlns:am3d="http://schemas.microsoft.com/office/drawing/2017/model3d" xmlns:o="urn:schemas-microsoft-com:office:office" xmlns:r="http://schemas.openxmlformats.org/officeDocument/2006/relationships" xmlns:m="http://schemas.openxmlformats.org/officeDocument/2006/math" xmlns:v="urn:schemas-microsoft-com:vml" xmlns:wp14="http://schemas.microsoft.com/office/word/2010/wordprocessingDrawing" xmlns:wp="http://schemas.openxmlformats.org/drawingml/2006/wordprocessingDrawing" xmlns:w10="urn:schemas-microsoft-com:office:word" xmlns:w="http://schemas.openxmlformats.org/wordprocessingml/2006/main" xmlns:w14="http://schemas.microsoft.com/office/word/2010/wordml" xmlns:w15="http://schemas.microsoft.com/office/word/2012/wordml" xmlns:w16cid="http://schemas.microsoft.com/office/word/2016/wordml/cid" xmlns:w16se="http://schemas.microsoft.com/office/word/2015/wordml/symex" xmlns:wpg="http://schemas.microsoft.com/office/word/2010/wordprocessingGroup" xmlns:wpi="http://schemas.microsoft.com/office/word/2010/wordprocessingInk" xmlns:wne="http://schemas.microsoft.com/office/word/2006/wordml" xmlns:wps="http://schemas.microsoft.com/office/word/2010/wordprocessingShape" mc:Ignorable="w14 w15 w16se w16cid wp14">
+<w:footnotes xmlns:wpc="http://schemas.microsoft.com/office/word/2010/wordprocessingCanvas" xmlns:mo="http://schemas.microsoft.com/office/mac/office/2008/main" xmlns:mc="http://schemas.openxmlformats.org/markup-compatibility/2006" xmlns:mv="urn:schemas-microsoft-com:mac:vml" xmlns:o="urn:schemas-microsoft-com:office:office" xmlns:r="http://schemas.openxmlformats.org/officeDocument/2006/relationships" xmlns:m="http://schemas.openxmlformats.org/officeDocument/2006/math" xmlns:v="urn:schemas-microsoft-com:vml" xmlns:wp14="http://schemas.microsoft.com/office/word/2010/wordprocessingDrawing" xmlns:wp="http://schemas.openxmlformats.org/drawingml/2006/wordprocessingDrawing" xmlns:w10="urn:schemas-microsoft-com:office:word" xmlns:w="http://schemas.openxmlformats.org/wordprocessingml/2006/main" xmlns:w14="http://schemas.microsoft.com/office/word/2010/wordml" xmlns:w15="http://schemas.microsoft.com/office/word/2012/wordml" xmlns:wpg="http://schemas.microsoft.com/office/word/2010/wordprocessingGroup" xmlns:wpi="http://schemas.microsoft.com/office/word/2010/wordprocessingInk" xmlns:wne="http://schemas.microsoft.com/office/word/2006/wordml" xmlns:wps="http://schemas.microsoft.com/office/word/2010/wordprocessingShape" mc:Ignorable="w14 w15 wp14">
   <w:footnote w:type="separator" w:id="-1">
     <w:p>
       <w:pPr>
@@ -8852,8 +7788,8 @@
 </file>
 
 <file path=word/numbering.xml><?xml version="1.0" encoding="utf-8"?>
-<w:numbering xmlns:wpc="http://schemas.microsoft.com/office/word/2010/wordprocessingCanvas" xmlns:cx="http://schemas.microsoft.com/office/drawing/2014/chartex" xmlns:cx1="http://schemas.microsoft.com/office/drawing/2015/9/8/chartex" xmlns:cx2="http://schemas.microsoft.com/office/drawing/2015/10/21/chartex" xmlns:cx3="http://schemas.microsoft.com/office/drawing/2016/5/9/chartex" xmlns:cx4="http://schemas.microsoft.com/office/drawing/2016/5/10/chartex" xmlns:cx5="http://schemas.microsoft.com/office/drawing/2016/5/11/chartex" xmlns:cx6="http://schemas.microsoft.com/office/drawing/2016/5/12/chartex" xmlns:cx7="http://schemas.microsoft.com/office/drawing/2016/5/13/chartex" xmlns:cx8="http://schemas.microsoft.com/office/drawing/2016/5/14/chartex" xmlns:mc="http://schemas.openxmlformats.org/markup-compatibility/2006" xmlns:aink="http://schemas.microsoft.com/office/drawing/2016/ink" xmlns:am3d="http://schemas.microsoft.com/office/drawing/2017/model3d" xmlns:o="urn:schemas-microsoft-com:office:office" xmlns:r="http://schemas.openxmlformats.org/officeDocument/2006/relationships" xmlns:m="http://schemas.openxmlformats.org/officeDocument/2006/math" xmlns:v="urn:schemas-microsoft-com:vml" xmlns:wp14="http://schemas.microsoft.com/office/word/2010/wordprocessingDrawing" xmlns:wp="http://schemas.openxmlformats.org/drawingml/2006/wordprocessingDrawing" xmlns:w10="urn:schemas-microsoft-com:office:word" xmlns:w="http://schemas.openxmlformats.org/wordprocessingml/2006/main" xmlns:w14="http://schemas.microsoft.com/office/word/2010/wordml" xmlns:w15="http://schemas.microsoft.com/office/word/2012/wordml" xmlns:w16cid="http://schemas.microsoft.com/office/word/2016/wordml/cid" xmlns:w16se="http://schemas.microsoft.com/office/word/2015/wordml/symex" xmlns:wpg="http://schemas.microsoft.com/office/word/2010/wordprocessingGroup" xmlns:wpi="http://schemas.microsoft.com/office/word/2010/wordprocessingInk" xmlns:wne="http://schemas.microsoft.com/office/word/2006/wordml" xmlns:wps="http://schemas.microsoft.com/office/word/2010/wordprocessingShape" mc:Ignorable="w14 w15 w16se w16cid wp14">
-  <w:abstractNum w:abstractNumId="0" w15:restartNumberingAfterBreak="0">
+<w:numbering xmlns:wpc="http://schemas.microsoft.com/office/word/2010/wordprocessingCanvas" xmlns:mo="http://schemas.microsoft.com/office/mac/office/2008/main" xmlns:mc="http://schemas.openxmlformats.org/markup-compatibility/2006" xmlns:mv="urn:schemas-microsoft-com:mac:vml" xmlns:o="urn:schemas-microsoft-com:office:office" xmlns:r="http://schemas.openxmlformats.org/officeDocument/2006/relationships" xmlns:m="http://schemas.openxmlformats.org/officeDocument/2006/math" xmlns:v="urn:schemas-microsoft-com:vml" xmlns:wp14="http://schemas.microsoft.com/office/word/2010/wordprocessingDrawing" xmlns:wp="http://schemas.openxmlformats.org/drawingml/2006/wordprocessingDrawing" xmlns:w10="urn:schemas-microsoft-com:office:word" xmlns:w="http://schemas.openxmlformats.org/wordprocessingml/2006/main" xmlns:w14="http://schemas.microsoft.com/office/word/2010/wordml" xmlns:w15="http://schemas.microsoft.com/office/word/2012/wordml" xmlns:wpg="http://schemas.microsoft.com/office/word/2010/wordprocessingGroup" xmlns:wpi="http://schemas.microsoft.com/office/word/2010/wordprocessingInk" xmlns:wne="http://schemas.microsoft.com/office/word/2006/wordml" xmlns:wps="http://schemas.microsoft.com/office/word/2010/wordprocessingShape" mc:Ignorable="w14 w15 wp14">
+  <w:abstractNum w:abstractNumId="0">
     <w:nsid w:val="06F50D12"/>
     <w:multiLevelType w:val="hybridMultilevel"/>
     <w:tmpl w:val="1F08FE12"/>
@@ -8966,7 +7902,7 @@
       </w:rPr>
     </w:lvl>
   </w:abstractNum>
-  <w:abstractNum w:abstractNumId="1" w15:restartNumberingAfterBreak="0">
+  <w:abstractNum w:abstractNumId="1">
     <w:nsid w:val="2D5E2DF8"/>
     <w:multiLevelType w:val="hybridMultilevel"/>
     <w:tmpl w:val="8DB838F2"/>
@@ -9079,7 +8015,7 @@
       </w:rPr>
     </w:lvl>
   </w:abstractNum>
-  <w:abstractNum w:abstractNumId="2" w15:restartNumberingAfterBreak="0">
+  <w:abstractNum w:abstractNumId="2">
     <w:nsid w:val="642A595C"/>
     <w:multiLevelType w:val="hybridMultilevel"/>
     <w:tmpl w:val="E00A99D4"/>
@@ -9205,7 +8141,7 @@
 </file>
 
 <file path=word/styles.xml><?xml version="1.0" encoding="utf-8"?>
-<w:styles xmlns:mc="http://schemas.openxmlformats.org/markup-compatibility/2006" xmlns:r="http://schemas.openxmlformats.org/officeDocument/2006/relationships" xmlns:w="http://schemas.openxmlformats.org/wordprocessingml/2006/main" xmlns:w14="http://schemas.microsoft.com/office/word/2010/wordml" xmlns:w15="http://schemas.microsoft.com/office/word/2012/wordml" xmlns:w16cid="http://schemas.microsoft.com/office/word/2016/wordml/cid" xmlns:w16se="http://schemas.microsoft.com/office/word/2015/wordml/symex" mc:Ignorable="w14 w15 w16se w16cid">
+<w:styles xmlns:mc="http://schemas.openxmlformats.org/markup-compatibility/2006" xmlns:r="http://schemas.openxmlformats.org/officeDocument/2006/relationships" xmlns:w="http://schemas.openxmlformats.org/wordprocessingml/2006/main" xmlns:w14="http://schemas.microsoft.com/office/word/2010/wordml" xmlns:w15="http://schemas.microsoft.com/office/word/2012/wordml" mc:Ignorable="w14 w15">
   <w:docDefaults>
     <w:rPrDefault>
       <w:rPr>
@@ -9221,7 +8157,7 @@
       </w:pPr>
     </w:pPrDefault>
   </w:docDefaults>
-  <w:latentStyles w:defLockedState="0" w:defUIPriority="99" w:defSemiHidden="0" w:defUnhideWhenUsed="0" w:defQFormat="0" w:count="375">
+  <w:latentStyles w:defLockedState="0" w:defUIPriority="99" w:defSemiHidden="0" w:defUnhideWhenUsed="0" w:defQFormat="0" w:count="382">
     <w:lsdException w:name="Normal" w:uiPriority="0" w:qFormat="1"/>
     <w:lsdException w:name="heading 1" w:uiPriority="9" w:qFormat="1"/>
     <w:lsdException w:name="heading 2" w:semiHidden="1" w:uiPriority="9" w:unhideWhenUsed="1" w:qFormat="1"/>
@@ -9771,6 +8707,7 @@
     <w:tblPr>
       <w:tblStyleRowBandSize w:val="1"/>
       <w:tblStyleColBandSize w:val="1"/>
+      <w:tblInd w:w="0" w:type="dxa"/>
       <w:tblBorders>
         <w:top w:val="single" w:sz="4" w:space="0" w:color="FFFFFF" w:themeColor="background1"/>
         <w:left w:val="single" w:sz="4" w:space="0" w:color="FFFFFF" w:themeColor="background1"/>
@@ -9779,6 +8716,12 @@
         <w:insideH w:val="single" w:sz="4" w:space="0" w:color="FFFFFF" w:themeColor="background1"/>
         <w:insideV w:val="single" w:sz="4" w:space="0" w:color="FFFFFF" w:themeColor="background1"/>
       </w:tblBorders>
+      <w:tblCellMar>
+        <w:top w:w="0" w:type="dxa"/>
+        <w:left w:w="108" w:type="dxa"/>
+        <w:bottom w:w="0" w:type="dxa"/>
+        <w:right w:w="108" w:type="dxa"/>
+      </w:tblCellMar>
     </w:tblPr>
     <w:tcPr>
       <w:shd w:val="clear" w:color="auto" w:fill="D9E2F3" w:themeFill="accent1" w:themeFillTint="33"/>
@@ -9877,6 +8820,7 @@
     <w:tblPr>
       <w:tblStyleRowBandSize w:val="1"/>
       <w:tblStyleColBandSize w:val="1"/>
+      <w:tblInd w:w="0" w:type="dxa"/>
       <w:tblBorders>
         <w:top w:val="single" w:sz="4" w:space="0" w:color="9CC2E5" w:themeColor="accent5" w:themeTint="99"/>
         <w:left w:val="single" w:sz="4" w:space="0" w:color="9CC2E5" w:themeColor="accent5" w:themeTint="99"/>
@@ -9885,6 +8829,12 @@
         <w:insideH w:val="single" w:sz="4" w:space="0" w:color="9CC2E5" w:themeColor="accent5" w:themeTint="99"/>
         <w:insideV w:val="single" w:sz="4" w:space="0" w:color="9CC2E5" w:themeColor="accent5" w:themeTint="99"/>
       </w:tblBorders>
+      <w:tblCellMar>
+        <w:top w:w="0" w:type="dxa"/>
+        <w:left w:w="108" w:type="dxa"/>
+        <w:bottom w:w="0" w:type="dxa"/>
+        <w:right w:w="108" w:type="dxa"/>
+      </w:tblCellMar>
     </w:tblPr>
     <w:tblStylePr w:type="firstRow">
       <w:rPr>
@@ -10092,6 +9042,7 @@
       <w:spacing w:after="0" w:line="240" w:lineRule="auto"/>
     </w:pPr>
     <w:tblPr>
+      <w:tblInd w:w="0" w:type="dxa"/>
       <w:tblBorders>
         <w:top w:val="single" w:sz="4" w:space="0" w:color="auto"/>
         <w:left w:val="single" w:sz="4" w:space="0" w:color="auto"/>
@@ -10100,6 +9051,12 @@
         <w:insideH w:val="single" w:sz="4" w:space="0" w:color="auto"/>
         <w:insideV w:val="single" w:sz="4" w:space="0" w:color="auto"/>
       </w:tblBorders>
+      <w:tblCellMar>
+        <w:top w:w="0" w:type="dxa"/>
+        <w:left w:w="108" w:type="dxa"/>
+        <w:bottom w:w="0" w:type="dxa"/>
+        <w:right w:w="108" w:type="dxa"/>
+      </w:tblCellMar>
     </w:tblPr>
   </w:style>
   <w:style w:type="table" w:styleId="GridTable4-Accent1">
@@ -10113,6 +9070,7 @@
     <w:tblPr>
       <w:tblStyleRowBandSize w:val="1"/>
       <w:tblStyleColBandSize w:val="1"/>
+      <w:tblInd w:w="0" w:type="dxa"/>
       <w:tblBorders>
         <w:top w:val="single" w:sz="4" w:space="0" w:color="8EAADB" w:themeColor="accent1" w:themeTint="99"/>
         <w:left w:val="single" w:sz="4" w:space="0" w:color="8EAADB" w:themeColor="accent1" w:themeTint="99"/>
@@ -10121,6 +9079,12 @@
         <w:insideH w:val="single" w:sz="4" w:space="0" w:color="8EAADB" w:themeColor="accent1" w:themeTint="99"/>
         <w:insideV w:val="single" w:sz="4" w:space="0" w:color="8EAADB" w:themeColor="accent1" w:themeTint="99"/>
       </w:tblBorders>
+      <w:tblCellMar>
+        <w:top w:w="0" w:type="dxa"/>
+        <w:left w:w="108" w:type="dxa"/>
+        <w:bottom w:w="0" w:type="dxa"/>
+        <w:right w:w="108" w:type="dxa"/>
+      </w:tblCellMar>
     </w:tblPr>
     <w:tblStylePr w:type="firstRow">
       <w:rPr>
@@ -10525,7 +9489,7 @@
 </file>
 
 <file path=customXml/itemProps1.xml><?xml version="1.0" encoding="utf-8"?>
-<ds:datastoreItem xmlns:ds="http://schemas.openxmlformats.org/officeDocument/2006/customXml" ds:itemID="{605F2FA7-0B5C-4D22-97B7-BC13B38964EF}">
+<ds:datastoreItem xmlns:ds="http://schemas.openxmlformats.org/officeDocument/2006/customXml" ds:itemID="{09C7D102-0290-614E-AABA-41FBC56B72C9}">
   <ds:schemaRefs>
     <ds:schemaRef ds:uri="http://schemas.openxmlformats.org/officeDocument/2006/bibliography"/>
   </ds:schemaRefs>

</xml_diff>